<commit_message>
Object design goals e trade-offs
</commit_message>
<xml_diff>
--- a/Semilavorati/odd/ODD.docx
+++ b/Semilavorati/odd/ODD.docx
@@ -1303,6 +1303,7 @@
           <w:szCs w:val="26"/>
         </w:rPr>
       </w:pPr>
+      <w:proofErr w:type="spellStart"/>
       <w:r>
         <w:rPr>
           <w:rFonts w:asciiTheme="minorHAnsi" w:eastAsia="Inter" w:hAnsiTheme="minorHAnsi"/>
@@ -1312,6 +1313,7 @@
         </w:rPr>
         <w:t>Progetto</w:t>
       </w:r>
+      <w:proofErr w:type="spellEnd"/>
       <w:r>
         <w:rPr>
           <w:rFonts w:asciiTheme="minorHAnsi" w:eastAsia="Inter" w:hAnsiTheme="minorHAnsi"/>
@@ -1320,6 +1322,7 @@
         </w:rPr>
         <w:t xml:space="preserve">: </w:t>
       </w:r>
+      <w:proofErr w:type="spellStart"/>
       <w:r>
         <w:rPr>
           <w:rFonts w:asciiTheme="minorHAnsi" w:eastAsia="Inter" w:hAnsiTheme="minorHAnsi"/>
@@ -1328,6 +1331,7 @@
         </w:rPr>
         <w:t>TechHeaven</w:t>
       </w:r>
+      <w:proofErr w:type="spellEnd"/>
     </w:p>
     <w:p>
       <w:pPr>
@@ -1342,6 +1346,7 @@
           <w:szCs w:val="26"/>
         </w:rPr>
       </w:pPr>
+      <w:proofErr w:type="spellStart"/>
       <w:r>
         <w:rPr>
           <w:rFonts w:asciiTheme="minorHAnsi" w:eastAsia="Inter" w:hAnsiTheme="minorHAnsi"/>
@@ -1351,13 +1356,32 @@
         </w:rPr>
         <w:t>Versione</w:t>
       </w:r>
+      <w:proofErr w:type="spellEnd"/>
       <w:r>
         <w:rPr>
           <w:rFonts w:asciiTheme="minorHAnsi" w:eastAsia="Inter" w:hAnsiTheme="minorHAnsi"/>
           <w:sz w:val="26"/>
           <w:szCs w:val="26"/>
         </w:rPr>
-        <w:t>: [Versione 1</w:t>
+        <w:t>: [</w:t>
+      </w:r>
+      <w:proofErr w:type="spellStart"/>
+      <w:r>
+        <w:rPr>
+          <w:rFonts w:asciiTheme="minorHAnsi" w:eastAsia="Inter" w:hAnsiTheme="minorHAnsi"/>
+          <w:sz w:val="26"/>
+          <w:szCs w:val="26"/>
+        </w:rPr>
+        <w:t>Versione</w:t>
+      </w:r>
+      <w:proofErr w:type="spellEnd"/>
+      <w:r>
+        <w:rPr>
+          <w:rFonts w:asciiTheme="minorHAnsi" w:eastAsia="Inter" w:hAnsiTheme="minorHAnsi"/>
+          <w:sz w:val="26"/>
+          <w:szCs w:val="26"/>
+        </w:rPr>
+        <w:t xml:space="preserve"> 1</w:t>
       </w:r>
       <w:r>
         <w:rPr>
@@ -1381,6 +1405,7 @@
           <w:szCs w:val="26"/>
         </w:rPr>
       </w:pPr>
+      <w:proofErr w:type="spellStart"/>
       <w:r>
         <w:rPr>
           <w:rFonts w:asciiTheme="minorHAnsi" w:eastAsia="Inter" w:hAnsiTheme="minorHAnsi"/>
@@ -1390,13 +1415,32 @@
         </w:rPr>
         <w:t>Documento</w:t>
       </w:r>
+      <w:proofErr w:type="spellEnd"/>
       <w:r>
         <w:rPr>
           <w:rFonts w:asciiTheme="minorHAnsi" w:eastAsia="Inter" w:hAnsiTheme="minorHAnsi"/>
           <w:sz w:val="26"/>
           <w:szCs w:val="26"/>
         </w:rPr>
-        <w:t xml:space="preserve">: Documento di </w:t>
+        <w:t xml:space="preserve">: </w:t>
+      </w:r>
+      <w:proofErr w:type="spellStart"/>
+      <w:r>
+        <w:rPr>
+          <w:rFonts w:asciiTheme="minorHAnsi" w:eastAsia="Inter" w:hAnsiTheme="minorHAnsi"/>
+          <w:sz w:val="26"/>
+          <w:szCs w:val="26"/>
+        </w:rPr>
+        <w:t>Documento</w:t>
+      </w:r>
+      <w:proofErr w:type="spellEnd"/>
+      <w:r>
+        <w:rPr>
+          <w:rFonts w:asciiTheme="minorHAnsi" w:eastAsia="Inter" w:hAnsiTheme="minorHAnsi"/>
+          <w:sz w:val="26"/>
+          <w:szCs w:val="26"/>
+        </w:rPr>
+        <w:t xml:space="preserve"> di </w:t>
       </w:r>
       <w:r>
         <w:rPr>
@@ -1527,8 +1571,18 @@
                 <w:sz w:val="26"/>
                 <w:szCs w:val="26"/>
               </w:rPr>
-              <w:t>Nome Membro</w:t>
-            </w:r>
+              <w:t xml:space="preserve">Nome </w:t>
+            </w:r>
+            <w:proofErr w:type="spellStart"/>
+            <w:r>
+              <w:rPr>
+                <w:rFonts w:asciiTheme="minorHAnsi" w:eastAsia="Inter Medium" w:hAnsiTheme="minorHAnsi"/>
+                <w:sz w:val="26"/>
+                <w:szCs w:val="26"/>
+              </w:rPr>
+              <w:t>Membro</w:t>
+            </w:r>
+            <w:proofErr w:type="spellEnd"/>
           </w:p>
         </w:tc>
         <w:tc>
@@ -1560,6 +1614,7 @@
                 <w:szCs w:val="26"/>
               </w:rPr>
             </w:pPr>
+            <w:proofErr w:type="spellStart"/>
             <w:r>
               <w:rPr>
                 <w:rFonts w:asciiTheme="minorHAnsi" w:eastAsia="Inter Medium" w:hAnsiTheme="minorHAnsi"/>
@@ -1568,6 +1623,7 @@
               </w:rPr>
               <w:t>Matricola</w:t>
             </w:r>
+            <w:proofErr w:type="spellEnd"/>
           </w:p>
         </w:tc>
         <w:tc>
@@ -1599,6 +1655,7 @@
                 <w:szCs w:val="26"/>
               </w:rPr>
             </w:pPr>
+            <w:proofErr w:type="spellStart"/>
             <w:r>
               <w:rPr>
                 <w:rFonts w:asciiTheme="minorHAnsi" w:eastAsia="Inter Medium" w:hAnsiTheme="minorHAnsi"/>
@@ -1607,6 +1664,7 @@
               </w:rPr>
               <w:t>Ruolo</w:t>
             </w:r>
+            <w:proofErr w:type="spellEnd"/>
           </w:p>
         </w:tc>
         <w:tc>
@@ -1632,6 +1690,7 @@
                 <w:szCs w:val="26"/>
               </w:rPr>
             </w:pPr>
+            <w:proofErr w:type="spellStart"/>
             <w:r>
               <w:rPr>
                 <w:rFonts w:asciiTheme="minorHAnsi" w:eastAsia="Inter Medium" w:hAnsiTheme="minorHAnsi"/>
@@ -1640,6 +1699,7 @@
               </w:rPr>
               <w:t>Contatti</w:t>
             </w:r>
+            <w:proofErr w:type="spellEnd"/>
           </w:p>
         </w:tc>
       </w:tr>
@@ -1831,14 +1891,34 @@
                 <w:szCs w:val="26"/>
               </w:rPr>
             </w:pPr>
+            <w:proofErr w:type="spellStart"/>
             <w:r>
               <w:rPr>
                 <w:rFonts w:asciiTheme="minorHAnsi" w:eastAsia="Inter" w:hAnsiTheme="minorHAnsi"/>
                 <w:sz w:val="26"/>
                 <w:szCs w:val="26"/>
               </w:rPr>
-              <w:t>Raffaella Sabatino</w:t>
-            </w:r>
+              <w:t>Raffaella</w:t>
+            </w:r>
+            <w:proofErr w:type="spellEnd"/>
+            <w:r>
+              <w:rPr>
+                <w:rFonts w:asciiTheme="minorHAnsi" w:eastAsia="Inter" w:hAnsiTheme="minorHAnsi"/>
+                <w:sz w:val="26"/>
+                <w:szCs w:val="26"/>
+              </w:rPr>
+              <w:t xml:space="preserve"> </w:t>
+            </w:r>
+            <w:proofErr w:type="spellStart"/>
+            <w:r>
+              <w:rPr>
+                <w:rFonts w:asciiTheme="minorHAnsi" w:eastAsia="Inter" w:hAnsiTheme="minorHAnsi"/>
+                <w:sz w:val="26"/>
+                <w:szCs w:val="26"/>
+              </w:rPr>
+              <w:t>Sabatino</w:t>
+            </w:r>
+            <w:proofErr w:type="spellEnd"/>
           </w:p>
         </w:tc>
         <w:tc>
@@ -1974,6 +2054,7 @@
         </w:rPr>
       </w:pPr>
       <w:bookmarkStart w:id="7" w:name="_Toc159868459"/>
+      <w:proofErr w:type="spellStart"/>
       <w:r>
         <w:rPr>
           <w:rFonts w:eastAsia="Inter Medium"/>
@@ -1981,9 +2062,28 @@
           <w:color w:val="000000" w:themeColor="text1"/>
         </w:rPr>
         <w:lastRenderedPageBreak/>
-        <w:t>Revision History</w:t>
+        <w:t>Revision</w:t>
+      </w:r>
+      <w:proofErr w:type="spellEnd"/>
+      <w:r>
+        <w:rPr>
+          <w:rFonts w:eastAsia="Inter Medium"/>
+          <w:b/>
+          <w:color w:val="000000" w:themeColor="text1"/>
+        </w:rPr>
+        <w:t xml:space="preserve"> </w:t>
+      </w:r>
+      <w:proofErr w:type="spellStart"/>
+      <w:r>
+        <w:rPr>
+          <w:rFonts w:eastAsia="Inter Medium"/>
+          <w:b/>
+          <w:color w:val="000000" w:themeColor="text1"/>
+        </w:rPr>
+        <w:t>History</w:t>
       </w:r>
       <w:bookmarkEnd w:id="7"/>
+      <w:proofErr w:type="spellEnd"/>
     </w:p>
     <w:tbl>
       <w:tblPr>
@@ -2076,6 +2176,7 @@
                 <w:szCs w:val="26"/>
               </w:rPr>
             </w:pPr>
+            <w:proofErr w:type="spellStart"/>
             <w:r>
               <w:rPr>
                 <w:rFonts w:asciiTheme="minorHAnsi" w:eastAsia="Inter Medium" w:hAnsiTheme="minorHAnsi"/>
@@ -2084,6 +2185,7 @@
               </w:rPr>
               <w:t>Versione</w:t>
             </w:r>
+            <w:proofErr w:type="spellEnd"/>
           </w:p>
         </w:tc>
         <w:tc>
@@ -2115,6 +2217,7 @@
                 <w:szCs w:val="26"/>
               </w:rPr>
             </w:pPr>
+            <w:proofErr w:type="spellStart"/>
             <w:r>
               <w:rPr>
                 <w:rFonts w:asciiTheme="minorHAnsi" w:eastAsia="Inter Medium" w:hAnsiTheme="minorHAnsi"/>
@@ -2123,6 +2226,7 @@
               </w:rPr>
               <w:t>Descrizione</w:t>
             </w:r>
+            <w:proofErr w:type="spellEnd"/>
           </w:p>
         </w:tc>
         <w:tc>
@@ -2154,6 +2258,7 @@
                 <w:szCs w:val="26"/>
               </w:rPr>
             </w:pPr>
+            <w:proofErr w:type="spellStart"/>
             <w:r>
               <w:rPr>
                 <w:rFonts w:asciiTheme="minorHAnsi" w:eastAsia="Inter Medium" w:hAnsiTheme="minorHAnsi"/>
@@ -2162,6 +2267,7 @@
               </w:rPr>
               <w:t>Autore</w:t>
             </w:r>
+            <w:proofErr w:type="spellEnd"/>
           </w:p>
         </w:tc>
       </w:tr>
@@ -2195,6 +2301,14 @@
                 <w:szCs w:val="26"/>
               </w:rPr>
             </w:pPr>
+            <w:r>
+              <w:rPr>
+                <w:rFonts w:asciiTheme="minorHAnsi" w:eastAsia="Inter Medium" w:hAnsiTheme="minorHAnsi"/>
+                <w:sz w:val="26"/>
+                <w:szCs w:val="26"/>
+              </w:rPr>
+              <w:t>26/02/2024</w:t>
+            </w:r>
           </w:p>
         </w:tc>
         <w:tc>
@@ -2226,6 +2340,14 @@
                 <w:szCs w:val="26"/>
               </w:rPr>
             </w:pPr>
+            <w:r>
+              <w:rPr>
+                <w:rFonts w:asciiTheme="minorHAnsi" w:eastAsia="Inter Medium" w:hAnsiTheme="minorHAnsi"/>
+                <w:sz w:val="26"/>
+                <w:szCs w:val="26"/>
+              </w:rPr>
+              <w:t>0.1</w:t>
+            </w:r>
           </w:p>
         </w:tc>
         <w:tc>
@@ -2257,6 +2379,114 @@
                 <w:szCs w:val="26"/>
               </w:rPr>
             </w:pPr>
+            <w:proofErr w:type="spellStart"/>
+            <w:r>
+              <w:rPr>
+                <w:rFonts w:asciiTheme="minorHAnsi" w:eastAsia="Inter Medium" w:hAnsiTheme="minorHAnsi"/>
+                <w:sz w:val="26"/>
+                <w:szCs w:val="26"/>
+              </w:rPr>
+              <w:t>Stesura</w:t>
+            </w:r>
+            <w:proofErr w:type="spellEnd"/>
+            <w:r>
+              <w:rPr>
+                <w:rFonts w:asciiTheme="minorHAnsi" w:eastAsia="Inter Medium" w:hAnsiTheme="minorHAnsi"/>
+                <w:sz w:val="26"/>
+                <w:szCs w:val="26"/>
+              </w:rPr>
+              <w:t xml:space="preserve"> </w:t>
+            </w:r>
+            <w:proofErr w:type="spellStart"/>
+            <w:r>
+              <w:rPr>
+                <w:rFonts w:asciiTheme="minorHAnsi" w:eastAsia="Inter Medium" w:hAnsiTheme="minorHAnsi"/>
+                <w:sz w:val="26"/>
+                <w:szCs w:val="26"/>
+              </w:rPr>
+              <w:t>dell’introduzione</w:t>
+            </w:r>
+            <w:proofErr w:type="spellEnd"/>
+            <w:r>
+              <w:rPr>
+                <w:rFonts w:asciiTheme="minorHAnsi" w:eastAsia="Inter Medium" w:hAnsiTheme="minorHAnsi"/>
+                <w:sz w:val="26"/>
+                <w:szCs w:val="26"/>
+              </w:rPr>
+              <w:t xml:space="preserve"> al </w:t>
+            </w:r>
+            <w:proofErr w:type="spellStart"/>
+            <w:r>
+              <w:rPr>
+                <w:rFonts w:asciiTheme="minorHAnsi" w:eastAsia="Inter Medium" w:hAnsiTheme="minorHAnsi"/>
+                <w:sz w:val="26"/>
+                <w:szCs w:val="26"/>
+              </w:rPr>
+              <w:t>documento</w:t>
+            </w:r>
+            <w:proofErr w:type="spellEnd"/>
+            <w:r>
+              <w:rPr>
+                <w:rFonts w:asciiTheme="minorHAnsi" w:eastAsia="Inter Medium" w:hAnsiTheme="minorHAnsi"/>
+                <w:sz w:val="26"/>
+                <w:szCs w:val="26"/>
+              </w:rPr>
+              <w:t xml:space="preserve"> ODD e </w:t>
+            </w:r>
+            <w:proofErr w:type="spellStart"/>
+            <w:r>
+              <w:rPr>
+                <w:rFonts w:asciiTheme="minorHAnsi" w:eastAsia="Inter Medium" w:hAnsiTheme="minorHAnsi"/>
+                <w:sz w:val="26"/>
+                <w:szCs w:val="26"/>
+              </w:rPr>
+              <w:t>definizione</w:t>
+            </w:r>
+            <w:proofErr w:type="spellEnd"/>
+            <w:r>
+              <w:rPr>
+                <w:rFonts w:asciiTheme="minorHAnsi" w:eastAsia="Inter Medium" w:hAnsiTheme="minorHAnsi"/>
+                <w:sz w:val="26"/>
+                <w:szCs w:val="26"/>
+              </w:rPr>
+              <w:t xml:space="preserve"> </w:t>
+            </w:r>
+            <w:proofErr w:type="spellStart"/>
+            <w:r>
+              <w:rPr>
+                <w:rFonts w:asciiTheme="minorHAnsi" w:eastAsia="Inter Medium" w:hAnsiTheme="minorHAnsi"/>
+                <w:sz w:val="26"/>
+                <w:szCs w:val="26"/>
+              </w:rPr>
+              <w:t>dei</w:t>
+            </w:r>
+            <w:proofErr w:type="spellEnd"/>
+            <w:r>
+              <w:rPr>
+                <w:rFonts w:asciiTheme="minorHAnsi" w:eastAsia="Inter Medium" w:hAnsiTheme="minorHAnsi"/>
+                <w:sz w:val="26"/>
+                <w:szCs w:val="26"/>
+              </w:rPr>
+              <w:t xml:space="preserve"> trade-off e </w:t>
+            </w:r>
+            <w:proofErr w:type="spellStart"/>
+            <w:r>
+              <w:rPr>
+                <w:rFonts w:asciiTheme="minorHAnsi" w:eastAsia="Inter Medium" w:hAnsiTheme="minorHAnsi"/>
+                <w:sz w:val="26"/>
+                <w:szCs w:val="26"/>
+              </w:rPr>
+              <w:t>dei</w:t>
+            </w:r>
+            <w:proofErr w:type="spellEnd"/>
+            <w:r>
+              <w:rPr>
+                <w:rFonts w:asciiTheme="minorHAnsi" w:eastAsia="Inter Medium" w:hAnsiTheme="minorHAnsi"/>
+                <w:sz w:val="26"/>
+                <w:szCs w:val="26"/>
+              </w:rPr>
+              <w:t xml:space="preserve"> object design goals</w:t>
+            </w:r>
           </w:p>
         </w:tc>
         <w:tc>
@@ -2288,6 +2518,14 @@
                 <w:szCs w:val="26"/>
               </w:rPr>
             </w:pPr>
+            <w:r>
+              <w:rPr>
+                <w:rFonts w:asciiTheme="minorHAnsi" w:eastAsia="Inter Medium" w:hAnsiTheme="minorHAnsi"/>
+                <w:sz w:val="26"/>
+                <w:szCs w:val="26"/>
+              </w:rPr>
+              <w:t>Dorotea Serrelli</w:t>
+            </w:r>
           </w:p>
         </w:tc>
       </w:tr>
@@ -2322,113 +2560,674 @@
           <w:cols w:space="720"/>
         </w:sectPr>
       </w:pPr>
-    </w:p>
-    <w:p>
-      <w:pPr>
-        <w:pStyle w:val="Titolosommario"/>
-        <w:outlineLvl w:val="0"/>
-        <w:rPr>
-          <w:b/>
-          <w:color w:val="FF0000"/>
-        </w:rPr>
-      </w:pPr>
-      <w:bookmarkStart w:id="8" w:name="_Toc159868460"/>
-      <w:r>
-        <w:rPr>
-          <w:b/>
-          <w:color w:val="FF0000"/>
-        </w:rPr>
-        <w:lastRenderedPageBreak/>
-        <w:t xml:space="preserve">1. </w:t>
-      </w:r>
-      <w:r>
-        <w:rPr>
-          <w:b/>
-          <w:color w:val="FF0000"/>
-        </w:rPr>
-        <w:t>Introduzione</w:t>
-      </w:r>
+      <w:bookmarkStart w:id="8" w:name="_GoBack"/>
       <w:bookmarkEnd w:id="8"/>
     </w:p>
     <w:p>
       <w:pPr>
-        <w:jc w:val="both"/>
-        <w:rPr>
-          <w:rFonts w:asciiTheme="minorHAnsi" w:hAnsiTheme="minorHAnsi"/>
-          <w:color w:val="000000" w:themeColor="text1"/>
-          <w:sz w:val="26"/>
-          <w:szCs w:val="26"/>
-          <w:lang w:val="it-IT"/>
-        </w:rPr>
-      </w:pPr>
+        <w:pStyle w:val="Titolosommario"/>
+        <w:outlineLvl w:val="0"/>
+        <w:rPr>
+          <w:b/>
+          <w:color w:val="FF0000"/>
+        </w:rPr>
+      </w:pPr>
+      <w:bookmarkStart w:id="9" w:name="_Toc159868460"/>
+      <w:r>
+        <w:rPr>
+          <w:b/>
+          <w:color w:val="FF0000"/>
+        </w:rPr>
+        <w:lastRenderedPageBreak/>
+        <w:t xml:space="preserve">1. </w:t>
+      </w:r>
+      <w:r>
+        <w:rPr>
+          <w:b/>
+          <w:color w:val="FF0000"/>
+        </w:rPr>
+        <w:t>Introduzione</w:t>
+      </w:r>
+      <w:bookmarkEnd w:id="9"/>
     </w:p>
     <w:p>
       <w:pPr>
+        <w:autoSpaceDE w:val="0"/>
+        <w:autoSpaceDN w:val="0"/>
+        <w:adjustRightInd w:val="0"/>
         <w:jc w:val="both"/>
         <w:rPr>
           <w:rFonts w:asciiTheme="minorHAnsi" w:hAnsiTheme="minorHAnsi"/>
-          <w:color w:val="000000" w:themeColor="text1"/>
-          <w:sz w:val="26"/>
-          <w:szCs w:val="26"/>
-          <w:lang w:val="it-IT"/>
-        </w:rPr>
-      </w:pPr>
+          <w:color w:val="000000"/>
+          <w:sz w:val="26"/>
+          <w:szCs w:val="26"/>
+          <w:lang w:val="it-IT"/>
+        </w:rPr>
+      </w:pPr>
+      <w:r>
+        <w:rPr>
+          <w:rFonts w:asciiTheme="minorHAnsi" w:hAnsiTheme="minorHAnsi"/>
+          <w:color w:val="000000"/>
+          <w:sz w:val="26"/>
+          <w:szCs w:val="26"/>
+          <w:lang w:val="it-IT"/>
+        </w:rPr>
+        <w:t xml:space="preserve">La società </w:t>
+      </w:r>
+      <w:proofErr w:type="spellStart"/>
+      <w:r>
+        <w:rPr>
+          <w:rFonts w:asciiTheme="minorHAnsi" w:hAnsiTheme="minorHAnsi"/>
+          <w:color w:val="000000"/>
+          <w:sz w:val="26"/>
+          <w:szCs w:val="26"/>
+          <w:lang w:val="it-IT"/>
+        </w:rPr>
+        <w:t>TechHeavenSrl</w:t>
+      </w:r>
+      <w:proofErr w:type="spellEnd"/>
+      <w:r>
+        <w:rPr>
+          <w:rFonts w:asciiTheme="minorHAnsi" w:hAnsiTheme="minorHAnsi"/>
+          <w:color w:val="000000"/>
+          <w:sz w:val="26"/>
+          <w:szCs w:val="26"/>
+          <w:lang w:val="it-IT"/>
+        </w:rPr>
+        <w:t xml:space="preserve"> è responsabile dall’anno 2000 della gestione del negozio “</w:t>
+      </w:r>
+      <w:proofErr w:type="spellStart"/>
+      <w:r>
+        <w:rPr>
+          <w:rFonts w:asciiTheme="minorHAnsi" w:hAnsiTheme="minorHAnsi"/>
+          <w:color w:val="000000"/>
+          <w:sz w:val="26"/>
+          <w:szCs w:val="26"/>
+          <w:lang w:val="it-IT"/>
+        </w:rPr>
+        <w:t>TechHeaven</w:t>
+      </w:r>
+      <w:proofErr w:type="spellEnd"/>
+      <w:r>
+        <w:rPr>
+          <w:rFonts w:asciiTheme="minorHAnsi" w:hAnsiTheme="minorHAnsi"/>
+          <w:color w:val="000000"/>
+          <w:sz w:val="26"/>
+          <w:szCs w:val="26"/>
+          <w:lang w:val="it-IT"/>
+        </w:rPr>
+        <w:t xml:space="preserve"> – Il paradiso digitale”, specializzato nella vendita di prodotti elettronici, elettrodomestici, telefonia. </w:t>
+      </w:r>
     </w:p>
     <w:p>
       <w:pPr>
+        <w:autoSpaceDE w:val="0"/>
+        <w:autoSpaceDN w:val="0"/>
+        <w:adjustRightInd w:val="0"/>
         <w:jc w:val="both"/>
         <w:rPr>
           <w:rFonts w:asciiTheme="minorHAnsi" w:hAnsiTheme="minorHAnsi"/>
-          <w:color w:val="000000" w:themeColor="text1"/>
-          <w:sz w:val="26"/>
-          <w:szCs w:val="26"/>
-          <w:lang w:val="it-IT"/>
-        </w:rPr>
-      </w:pPr>
-      <w:r>
-        <w:rPr>
-          <w:rFonts w:asciiTheme="minorHAnsi" w:hAnsiTheme="minorHAnsi"/>
-          <w:color w:val="000000" w:themeColor="text1"/>
-          <w:sz w:val="26"/>
-          <w:szCs w:val="26"/>
-          <w:lang w:val="it-IT"/>
-        </w:rPr>
-        <w:t>I</w:t>
-      </w:r>
-      <w:r>
-        <w:rPr>
-          <w:rFonts w:asciiTheme="minorHAnsi" w:hAnsiTheme="minorHAnsi"/>
-          <w:color w:val="000000" w:themeColor="text1"/>
-          <w:sz w:val="26"/>
-          <w:szCs w:val="26"/>
-          <w:lang w:val="it-IT"/>
-        </w:rPr>
-        <w:t>n questa prima sezione del documento, verranno descritti i trade-offs e le linee guida per la fase di</w:t>
+          <w:color w:val="000000"/>
+          <w:sz w:val="26"/>
+          <w:szCs w:val="26"/>
+          <w:lang w:val="it-IT"/>
+        </w:rPr>
+      </w:pPr>
+      <w:r>
+        <w:rPr>
+          <w:rFonts w:asciiTheme="minorHAnsi" w:hAnsiTheme="minorHAnsi"/>
+          <w:color w:val="000000"/>
+          <w:sz w:val="26"/>
+          <w:szCs w:val="26"/>
+          <w:lang w:val="it-IT"/>
+        </w:rPr>
+        <w:t>Tale negozio è, attualmente, un punto vendita di riferimento nella zona per lo smercio, la qualità e il prezzo dei prodotti, al punto che soddisfa un grande bacino di utenza, quasi esclusivamente residente nella provincia.</w:t>
       </w:r>
     </w:p>
     <w:p>
       <w:pPr>
+        <w:autoSpaceDE w:val="0"/>
+        <w:autoSpaceDN w:val="0"/>
+        <w:adjustRightInd w:val="0"/>
         <w:jc w:val="both"/>
         <w:rPr>
           <w:rFonts w:asciiTheme="minorHAnsi" w:hAnsiTheme="minorHAnsi"/>
-          <w:color w:val="000000" w:themeColor="text1"/>
-          <w:sz w:val="26"/>
-          <w:szCs w:val="26"/>
-          <w:lang w:val="it-IT"/>
-        </w:rPr>
-      </w:pPr>
-      <w:r>
-        <w:rPr>
-          <w:rFonts w:asciiTheme="minorHAnsi" w:hAnsiTheme="minorHAnsi"/>
-          <w:color w:val="000000" w:themeColor="text1"/>
-          <w:sz w:val="26"/>
-          <w:szCs w:val="26"/>
-          <w:lang w:val="it-IT"/>
-        </w:rPr>
-        <w:t>implementazione, riguardanti la nomenclatura, la documentazione e le convenzioni sui formati.</w:t>
-      </w:r>
-      <w:bookmarkStart w:id="9" w:name="_GoBack"/>
-      <w:bookmarkEnd w:id="9"/>
+          <w:color w:val="000000"/>
+          <w:sz w:val="26"/>
+          <w:szCs w:val="26"/>
+          <w:lang w:val="it-IT"/>
+        </w:rPr>
+      </w:pPr>
+      <w:r>
+        <w:rPr>
+          <w:rFonts w:asciiTheme="minorHAnsi" w:hAnsiTheme="minorHAnsi"/>
+          <w:color w:val="000000"/>
+          <w:sz w:val="26"/>
+          <w:szCs w:val="26"/>
+          <w:lang w:val="it-IT"/>
+        </w:rPr>
+        <w:t xml:space="preserve">La società intende espandere i confini della propria attività ed ampliare la clientela, avvalendosi di </w:t>
+      </w:r>
+      <w:r>
+        <w:rPr>
+          <w:rFonts w:asciiTheme="minorHAnsi" w:hAnsiTheme="minorHAnsi"/>
+          <w:color w:val="000000"/>
+          <w:sz w:val="26"/>
+          <w:szCs w:val="26"/>
+          <w:lang w:val="it-IT"/>
+        </w:rPr>
+        <w:t>un sistema software</w:t>
+      </w:r>
+      <w:r>
+        <w:rPr>
+          <w:rFonts w:asciiTheme="minorHAnsi" w:hAnsiTheme="minorHAnsi"/>
+          <w:color w:val="000000"/>
+          <w:sz w:val="26"/>
+          <w:szCs w:val="26"/>
+          <w:lang w:val="it-IT"/>
+        </w:rPr>
+        <w:t xml:space="preserve"> che consenta, sotto il profilo soggettivo, una maggiore conoscibilità della società e dell’affidabilità della stessa; sotto il profilo oggettivo, favorisca l’incremento della vendita dei prodotti.</w:t>
+      </w:r>
+    </w:p>
+    <w:p>
+      <w:pPr>
+        <w:jc w:val="both"/>
+        <w:rPr>
+          <w:rFonts w:asciiTheme="minorHAnsi" w:hAnsiTheme="minorHAnsi"/>
+          <w:color w:val="000000" w:themeColor="text1"/>
+          <w:sz w:val="26"/>
+          <w:szCs w:val="26"/>
+          <w:lang w:val="it-IT"/>
+        </w:rPr>
+      </w:pPr>
+    </w:p>
+    <w:p>
+      <w:pPr>
+        <w:autoSpaceDE w:val="0"/>
+        <w:autoSpaceDN w:val="0"/>
+        <w:adjustRightInd w:val="0"/>
+        <w:jc w:val="both"/>
+        <w:rPr>
+          <w:rFonts w:asciiTheme="minorHAnsi" w:hAnsiTheme="minorHAnsi"/>
+          <w:color w:val="000000" w:themeColor="text1"/>
+          <w:sz w:val="26"/>
+          <w:szCs w:val="26"/>
+          <w:lang w:val="it-IT"/>
+        </w:rPr>
+      </w:pPr>
+      <w:r>
+        <w:rPr>
+          <w:rFonts w:asciiTheme="minorHAnsi" w:hAnsiTheme="minorHAnsi"/>
+          <w:color w:val="000000" w:themeColor="text1"/>
+          <w:sz w:val="26"/>
+          <w:szCs w:val="26"/>
+          <w:lang w:val="it-IT"/>
+        </w:rPr>
+        <w:t>Il sistema software verrà sviluppato per fornire alla clientela informazioni sulla società, sul punto vendita e sui prodotti trattati</w:t>
+      </w:r>
+      <w:r>
+        <w:rPr>
+          <w:rFonts w:asciiTheme="minorHAnsi" w:hAnsiTheme="minorHAnsi"/>
+          <w:color w:val="000000" w:themeColor="text1"/>
+          <w:sz w:val="26"/>
+          <w:szCs w:val="26"/>
+          <w:lang w:val="it-IT"/>
+        </w:rPr>
+        <w:t>.</w:t>
+      </w:r>
+    </w:p>
+    <w:p>
+      <w:pPr>
+        <w:autoSpaceDE w:val="0"/>
+        <w:autoSpaceDN w:val="0"/>
+        <w:adjustRightInd w:val="0"/>
+        <w:jc w:val="both"/>
+        <w:rPr>
+          <w:rFonts w:asciiTheme="minorHAnsi" w:hAnsiTheme="minorHAnsi"/>
+          <w:color w:val="000000" w:themeColor="text1"/>
+          <w:sz w:val="26"/>
+          <w:szCs w:val="26"/>
+          <w:lang w:val="it-IT"/>
+        </w:rPr>
+      </w:pPr>
+      <w:r>
+        <w:rPr>
+          <w:rFonts w:asciiTheme="minorHAnsi" w:hAnsiTheme="minorHAnsi"/>
+          <w:color w:val="000000" w:themeColor="text1"/>
+          <w:sz w:val="26"/>
+          <w:szCs w:val="26"/>
+          <w:lang w:val="it-IT"/>
+        </w:rPr>
+        <w:t>La piattaforma permetterà, infatti, al cliente di registrarsi, in modo da poter</w:t>
+      </w:r>
+      <w:r>
+        <w:rPr>
+          <w:rFonts w:asciiTheme="minorHAnsi" w:hAnsiTheme="minorHAnsi"/>
+          <w:color w:val="000000" w:themeColor="text1"/>
+          <w:sz w:val="26"/>
+          <w:szCs w:val="26"/>
+          <w:lang w:val="it-IT"/>
+        </w:rPr>
+        <w:t xml:space="preserve"> visionare i prodotti in vendita ed acquistarli, </w:t>
+      </w:r>
+      <w:r>
+        <w:rPr>
+          <w:rFonts w:asciiTheme="minorHAnsi" w:hAnsiTheme="minorHAnsi"/>
+          <w:color w:val="000000" w:themeColor="text1"/>
+          <w:sz w:val="26"/>
+          <w:szCs w:val="26"/>
+          <w:lang w:val="it-IT"/>
+        </w:rPr>
+        <w:t>tenere traccia dello stato degli ordini effettuati presso il negozio online, creare una lista di prodotti desiderati (</w:t>
+      </w:r>
+      <w:proofErr w:type="spellStart"/>
+      <w:r>
+        <w:rPr>
+          <w:rFonts w:asciiTheme="minorHAnsi" w:hAnsiTheme="minorHAnsi"/>
+          <w:color w:val="000000" w:themeColor="text1"/>
+          <w:sz w:val="26"/>
+          <w:szCs w:val="26"/>
+          <w:lang w:val="it-IT"/>
+        </w:rPr>
+        <w:t>wishlist</w:t>
+      </w:r>
+      <w:proofErr w:type="spellEnd"/>
+      <w:r>
+        <w:rPr>
+          <w:rFonts w:asciiTheme="minorHAnsi" w:hAnsiTheme="minorHAnsi"/>
+          <w:color w:val="000000" w:themeColor="text1"/>
+          <w:sz w:val="26"/>
+          <w:szCs w:val="26"/>
+          <w:lang w:val="it-IT"/>
+        </w:rPr>
+        <w:t>).</w:t>
+      </w:r>
+    </w:p>
+    <w:p>
+      <w:pPr>
+        <w:autoSpaceDE w:val="0"/>
+        <w:autoSpaceDN w:val="0"/>
+        <w:adjustRightInd w:val="0"/>
+        <w:jc w:val="both"/>
+        <w:rPr>
+          <w:rFonts w:asciiTheme="minorHAnsi" w:hAnsiTheme="minorHAnsi"/>
+          <w:color w:val="000000" w:themeColor="text1"/>
+          <w:sz w:val="26"/>
+          <w:szCs w:val="26"/>
+          <w:lang w:val="it-IT"/>
+        </w:rPr>
+      </w:pPr>
+      <w:r>
+        <w:rPr>
+          <w:rFonts w:asciiTheme="minorHAnsi" w:hAnsiTheme="minorHAnsi"/>
+          <w:color w:val="000000" w:themeColor="text1"/>
+          <w:sz w:val="26"/>
+          <w:szCs w:val="26"/>
+          <w:lang w:val="it-IT"/>
+        </w:rPr>
+        <w:t>La piattaforma, inoltre, consentirà l’accesso a</w:t>
+      </w:r>
+      <w:r>
+        <w:rPr>
+          <w:rFonts w:asciiTheme="minorHAnsi" w:hAnsiTheme="minorHAnsi"/>
+          <w:color w:val="000000" w:themeColor="text1"/>
+          <w:sz w:val="26"/>
+          <w:szCs w:val="26"/>
+          <w:lang w:val="it-IT"/>
+        </w:rPr>
+        <w:t>i seguenti dipendenti:</w:t>
+      </w:r>
+    </w:p>
+    <w:p>
+      <w:pPr>
+        <w:pStyle w:val="Paragrafoelenco"/>
+        <w:numPr>
+          <w:ilvl w:val="0"/>
+          <w:numId w:val="62"/>
+        </w:numPr>
+        <w:autoSpaceDE w:val="0"/>
+        <w:autoSpaceDN w:val="0"/>
+        <w:adjustRightInd w:val="0"/>
+        <w:jc w:val="both"/>
+        <w:rPr>
+          <w:rFonts w:asciiTheme="minorHAnsi" w:hAnsiTheme="minorHAnsi"/>
+          <w:color w:val="000000" w:themeColor="text1"/>
+          <w:sz w:val="26"/>
+          <w:szCs w:val="26"/>
+          <w:lang w:val="it-IT"/>
+        </w:rPr>
+      </w:pPr>
+      <w:r>
+        <w:rPr>
+          <w:rFonts w:asciiTheme="minorHAnsi" w:hAnsiTheme="minorHAnsi"/>
+          <w:color w:val="000000" w:themeColor="text1"/>
+          <w:sz w:val="26"/>
+          <w:szCs w:val="26"/>
+          <w:lang w:val="it-IT"/>
+        </w:rPr>
+        <w:t>G</w:t>
+      </w:r>
+      <w:r>
+        <w:rPr>
+          <w:rFonts w:asciiTheme="minorHAnsi" w:hAnsiTheme="minorHAnsi"/>
+          <w:color w:val="000000" w:themeColor="text1"/>
+          <w:sz w:val="26"/>
+          <w:szCs w:val="26"/>
+          <w:lang w:val="it-IT"/>
+        </w:rPr>
+        <w:t xml:space="preserve">estore degli ordini: </w:t>
+      </w:r>
+      <w:r>
+        <w:rPr>
+          <w:rFonts w:asciiTheme="minorHAnsi" w:hAnsiTheme="minorHAnsi"/>
+          <w:color w:val="000000" w:themeColor="text1"/>
+          <w:sz w:val="26"/>
+          <w:szCs w:val="26"/>
+          <w:lang w:val="it-IT"/>
+        </w:rPr>
+        <w:t>responsabile</w:t>
+      </w:r>
+      <w:r>
+        <w:rPr>
+          <w:rFonts w:asciiTheme="minorHAnsi" w:hAnsiTheme="minorHAnsi"/>
+          <w:color w:val="000000" w:themeColor="text1"/>
+          <w:sz w:val="26"/>
+          <w:szCs w:val="26"/>
+          <w:lang w:val="it-IT"/>
+        </w:rPr>
+        <w:t xml:space="preserve"> del processo di acquisizione, registrazione ed evasione degli ordini dei clienti</w:t>
+      </w:r>
+      <w:r>
+        <w:rPr>
+          <w:rFonts w:asciiTheme="minorHAnsi" w:hAnsiTheme="minorHAnsi"/>
+          <w:color w:val="000000" w:themeColor="text1"/>
+          <w:sz w:val="26"/>
+          <w:szCs w:val="26"/>
+          <w:lang w:val="it-IT"/>
+        </w:rPr>
+        <w:t xml:space="preserve">, nonché dell’elaborazione di richieste di approvvigionamento di prodotti </w:t>
+      </w:r>
+      <w:r>
+        <w:rPr>
+          <w:rFonts w:asciiTheme="minorHAnsi" w:hAnsiTheme="minorHAnsi"/>
+          <w:color w:val="000000" w:themeColor="text1"/>
+          <w:sz w:val="26"/>
+          <w:szCs w:val="26"/>
+          <w:lang w:val="it-IT"/>
+        </w:rPr>
+        <w:t xml:space="preserve">da </w:t>
+      </w:r>
+      <w:r>
+        <w:rPr>
+          <w:rFonts w:asciiTheme="minorHAnsi" w:hAnsiTheme="minorHAnsi"/>
+          <w:color w:val="000000" w:themeColor="text1"/>
+          <w:sz w:val="26"/>
+          <w:szCs w:val="26"/>
+          <w:lang w:val="it-IT"/>
+        </w:rPr>
+        <w:t>inoltrare</w:t>
+      </w:r>
+      <w:r>
+        <w:rPr>
+          <w:rFonts w:asciiTheme="minorHAnsi" w:hAnsiTheme="minorHAnsi"/>
+          <w:color w:val="000000" w:themeColor="text1"/>
+          <w:sz w:val="26"/>
+          <w:szCs w:val="26"/>
+          <w:lang w:val="it-IT"/>
+        </w:rPr>
+        <w:t>, poi, all’ufficio acquisti.</w:t>
+      </w:r>
+    </w:p>
+    <w:p>
+      <w:pPr>
+        <w:pStyle w:val="Paragrafoelenco"/>
+        <w:numPr>
+          <w:ilvl w:val="0"/>
+          <w:numId w:val="62"/>
+        </w:numPr>
+        <w:autoSpaceDE w:val="0"/>
+        <w:autoSpaceDN w:val="0"/>
+        <w:adjustRightInd w:val="0"/>
+        <w:jc w:val="both"/>
+        <w:rPr>
+          <w:rFonts w:asciiTheme="minorHAnsi" w:hAnsiTheme="minorHAnsi"/>
+          <w:color w:val="000000" w:themeColor="text1"/>
+          <w:sz w:val="26"/>
+          <w:szCs w:val="26"/>
+          <w:lang w:val="it-IT"/>
+        </w:rPr>
+      </w:pPr>
+      <w:r>
+        <w:rPr>
+          <w:rFonts w:asciiTheme="minorHAnsi" w:hAnsiTheme="minorHAnsi"/>
+          <w:color w:val="000000" w:themeColor="text1"/>
+          <w:sz w:val="26"/>
+          <w:szCs w:val="26"/>
+          <w:lang w:val="it-IT"/>
+        </w:rPr>
+        <w:t>Gestore del catalogo: responsabile della presentazione, organizzazione e gestione del catalogo dei prodotti venduti dal negozio.</w:t>
+      </w:r>
+    </w:p>
+    <w:p>
+      <w:pPr>
+        <w:autoSpaceDE w:val="0"/>
+        <w:autoSpaceDN w:val="0"/>
+        <w:adjustRightInd w:val="0"/>
+        <w:jc w:val="both"/>
+        <w:rPr>
+          <w:rFonts w:asciiTheme="minorHAnsi" w:hAnsiTheme="minorHAnsi"/>
+          <w:color w:val="000000" w:themeColor="text1"/>
+          <w:sz w:val="26"/>
+          <w:szCs w:val="26"/>
+          <w:lang w:val="it-IT"/>
+        </w:rPr>
+      </w:pPr>
+    </w:p>
+    <w:p>
+      <w:pPr>
+        <w:autoSpaceDE w:val="0"/>
+        <w:autoSpaceDN w:val="0"/>
+        <w:adjustRightInd w:val="0"/>
+        <w:jc w:val="both"/>
+        <w:rPr>
+          <w:rFonts w:asciiTheme="minorHAnsi" w:hAnsiTheme="minorHAnsi"/>
+          <w:color w:val="000000" w:themeColor="text1"/>
+          <w:sz w:val="26"/>
+          <w:szCs w:val="26"/>
+          <w:lang w:val="it-IT"/>
+        </w:rPr>
+      </w:pPr>
+      <w:r>
+        <w:rPr>
+          <w:rFonts w:asciiTheme="minorHAnsi" w:hAnsiTheme="minorHAnsi"/>
+          <w:color w:val="000000" w:themeColor="text1"/>
+          <w:sz w:val="26"/>
+          <w:szCs w:val="26"/>
+          <w:lang w:val="it-IT"/>
+        </w:rPr>
+        <w:t xml:space="preserve">La piattaforma, quindi, consentirà al gestore degli ordini di visionare gli ordini commissionati dai clienti al negozio e gli ordini che sono stati spediti, preparare un ordine alla spedizione e fare richiesta di approvvigionamento di prodotti mancanti. </w:t>
+      </w:r>
+    </w:p>
+    <w:p>
+      <w:pPr>
+        <w:autoSpaceDE w:val="0"/>
+        <w:autoSpaceDN w:val="0"/>
+        <w:adjustRightInd w:val="0"/>
+        <w:jc w:val="both"/>
+        <w:rPr>
+          <w:rFonts w:asciiTheme="minorHAnsi" w:hAnsiTheme="minorHAnsi"/>
+          <w:color w:val="000000" w:themeColor="text1"/>
+          <w:sz w:val="26"/>
+          <w:szCs w:val="26"/>
+          <w:lang w:val="it-IT"/>
+        </w:rPr>
+      </w:pPr>
+      <w:r>
+        <w:rPr>
+          <w:rFonts w:asciiTheme="minorHAnsi" w:hAnsiTheme="minorHAnsi"/>
+          <w:color w:val="000000" w:themeColor="text1"/>
+          <w:sz w:val="26"/>
+          <w:szCs w:val="26"/>
+          <w:lang w:val="it-IT"/>
+        </w:rPr>
+        <w:t xml:space="preserve">Essa, inoltre, </w:t>
+      </w:r>
+      <w:r>
+        <w:rPr>
+          <w:rFonts w:asciiTheme="minorHAnsi" w:hAnsiTheme="minorHAnsi"/>
+          <w:color w:val="000000" w:themeColor="text1"/>
+          <w:sz w:val="26"/>
+          <w:szCs w:val="26"/>
+          <w:lang w:val="it-IT"/>
+        </w:rPr>
+        <w:t>permetterà al gestore del catalogo di visionare il catalogo e di poter inserire, cancellare e modificare un prodotto nel catalogo.</w:t>
+      </w:r>
+    </w:p>
+    <w:p>
+      <w:pPr>
+        <w:jc w:val="both"/>
+        <w:rPr>
+          <w:rFonts w:asciiTheme="minorHAnsi" w:hAnsiTheme="minorHAnsi"/>
+          <w:color w:val="000000" w:themeColor="text1"/>
+          <w:sz w:val="26"/>
+          <w:szCs w:val="26"/>
+          <w:lang w:val="it-IT"/>
+        </w:rPr>
+      </w:pPr>
+    </w:p>
+    <w:p>
+      <w:pPr>
+        <w:jc w:val="both"/>
+        <w:rPr>
+          <w:rFonts w:asciiTheme="minorHAnsi" w:hAnsiTheme="minorHAnsi"/>
+          <w:color w:val="000000" w:themeColor="text1"/>
+          <w:sz w:val="26"/>
+          <w:szCs w:val="26"/>
+          <w:lang w:val="it-IT"/>
+        </w:rPr>
+      </w:pPr>
+      <w:r>
+        <w:rPr>
+          <w:rFonts w:asciiTheme="minorHAnsi" w:hAnsiTheme="minorHAnsi"/>
+          <w:color w:val="000000" w:themeColor="text1"/>
+          <w:sz w:val="26"/>
+          <w:szCs w:val="26"/>
+          <w:lang w:val="it-IT"/>
+        </w:rPr>
+        <w:t>I</w:t>
+      </w:r>
+      <w:r>
+        <w:rPr>
+          <w:rFonts w:asciiTheme="minorHAnsi" w:hAnsiTheme="minorHAnsi"/>
+          <w:color w:val="000000" w:themeColor="text1"/>
+          <w:sz w:val="26"/>
+          <w:szCs w:val="26"/>
+          <w:lang w:val="it-IT"/>
+        </w:rPr>
+        <w:t xml:space="preserve">n </w:t>
+      </w:r>
+      <w:r>
+        <w:rPr>
+          <w:rFonts w:asciiTheme="minorHAnsi" w:hAnsiTheme="minorHAnsi"/>
+          <w:color w:val="000000" w:themeColor="text1"/>
+          <w:sz w:val="26"/>
+          <w:szCs w:val="26"/>
+          <w:lang w:val="it-IT"/>
+        </w:rPr>
+        <w:t>questo</w:t>
+      </w:r>
+      <w:r>
+        <w:rPr>
+          <w:rFonts w:asciiTheme="minorHAnsi" w:hAnsiTheme="minorHAnsi"/>
+          <w:color w:val="000000" w:themeColor="text1"/>
+          <w:sz w:val="26"/>
+          <w:szCs w:val="26"/>
+          <w:lang w:val="it-IT"/>
+        </w:rPr>
+        <w:t xml:space="preserve"> documento verranno descritti </w:t>
+      </w:r>
+      <w:r>
+        <w:rPr>
+          <w:rFonts w:asciiTheme="minorHAnsi" w:hAnsiTheme="minorHAnsi"/>
+          <w:color w:val="000000" w:themeColor="text1"/>
+          <w:sz w:val="26"/>
+          <w:szCs w:val="26"/>
+          <w:lang w:val="it-IT"/>
+        </w:rPr>
+        <w:t>i compromessi di progettazione degli oggetti effettuati, le linee guida seguite per le interfacce dei sottosistemi</w:t>
+      </w:r>
+      <w:r>
+        <w:rPr>
+          <w:rFonts w:asciiTheme="minorHAnsi" w:hAnsiTheme="minorHAnsi"/>
+          <w:color w:val="000000" w:themeColor="text1"/>
+          <w:sz w:val="26"/>
+          <w:szCs w:val="26"/>
+          <w:lang w:val="it-IT"/>
+        </w:rPr>
+        <w:t xml:space="preserve"> - </w:t>
+      </w:r>
+      <w:r>
+        <w:rPr>
+          <w:rFonts w:asciiTheme="minorHAnsi" w:hAnsiTheme="minorHAnsi"/>
+          <w:color w:val="000000" w:themeColor="text1"/>
+          <w:sz w:val="26"/>
+          <w:szCs w:val="26"/>
+          <w:lang w:val="it-IT"/>
+        </w:rPr>
+        <w:t>riguardanti la nomenclatura, la documentazio</w:t>
+      </w:r>
+      <w:r>
+        <w:rPr>
+          <w:rFonts w:asciiTheme="minorHAnsi" w:hAnsiTheme="minorHAnsi"/>
+          <w:color w:val="000000" w:themeColor="text1"/>
+          <w:sz w:val="26"/>
+          <w:szCs w:val="26"/>
+          <w:lang w:val="it-IT"/>
+        </w:rPr>
+        <w:t>ne e le convenzioni sui formati -</w:t>
+      </w:r>
+      <w:r>
+        <w:rPr>
+          <w:rFonts w:asciiTheme="minorHAnsi" w:hAnsiTheme="minorHAnsi"/>
+          <w:color w:val="000000" w:themeColor="text1"/>
+          <w:sz w:val="26"/>
+          <w:szCs w:val="26"/>
+          <w:lang w:val="it-IT"/>
+        </w:rPr>
+        <w:t xml:space="preserve">, la decomposizione dei sottosistemi in </w:t>
+      </w:r>
+      <w:proofErr w:type="spellStart"/>
+      <w:r>
+        <w:rPr>
+          <w:rFonts w:asciiTheme="minorHAnsi" w:hAnsiTheme="minorHAnsi"/>
+          <w:color w:val="000000" w:themeColor="text1"/>
+          <w:sz w:val="26"/>
+          <w:szCs w:val="26"/>
+          <w:lang w:val="it-IT"/>
+        </w:rPr>
+        <w:t>package</w:t>
+      </w:r>
+      <w:r>
+        <w:rPr>
+          <w:rFonts w:asciiTheme="minorHAnsi" w:hAnsiTheme="minorHAnsi"/>
+          <w:color w:val="000000" w:themeColor="text1"/>
+          <w:sz w:val="26"/>
+          <w:szCs w:val="26"/>
+          <w:lang w:val="it-IT"/>
+        </w:rPr>
+        <w:t>s</w:t>
+      </w:r>
+      <w:proofErr w:type="spellEnd"/>
+      <w:r>
+        <w:rPr>
+          <w:rFonts w:asciiTheme="minorHAnsi" w:hAnsiTheme="minorHAnsi"/>
+          <w:color w:val="000000" w:themeColor="text1"/>
+          <w:sz w:val="26"/>
+          <w:szCs w:val="26"/>
+          <w:lang w:val="it-IT"/>
+        </w:rPr>
+        <w:t xml:space="preserve"> e classi e le interfacce delle classi.</w:t>
+      </w:r>
     </w:p>
     <w:p>
       <w:pPr>
@@ -2449,75 +3248,1000 @@
           <w:sz w:val="28"/>
           <w:szCs w:val="28"/>
         </w:rPr>
-        <w:t>1.1 Object design trade-offs</w:t>
-      </w:r>
-      <w:bookmarkEnd w:id="10"/>
-    </w:p>
-    <w:p>
-      <w:pPr>
-        <w:pStyle w:val="Titolosommario"/>
-        <w:outlineLvl w:val="1"/>
+        <w:lastRenderedPageBreak/>
+        <w:t xml:space="preserve">1.1 Object design </w:t>
+      </w:r>
+      <w:proofErr w:type="spellStart"/>
+      <w:r>
         <w:rPr>
           <w:b/>
           <w:color w:val="FF0000"/>
           <w:sz w:val="28"/>
           <w:szCs w:val="28"/>
         </w:rPr>
-      </w:pPr>
-      <w:bookmarkStart w:id="11" w:name="_Toc159868462"/>
-      <w:r>
+        <w:t>trade-offs</w:t>
+      </w:r>
+      <w:bookmarkEnd w:id="10"/>
+      <w:proofErr w:type="spellEnd"/>
+    </w:p>
+    <w:p>
+      <w:pPr>
+        <w:rPr>
+          <w:rFonts w:asciiTheme="minorHAnsi" w:hAnsiTheme="minorHAnsi"/>
+          <w:color w:val="000000" w:themeColor="text1"/>
+          <w:sz w:val="26"/>
+          <w:szCs w:val="26"/>
+          <w:lang w:val="it-IT"/>
+        </w:rPr>
+      </w:pPr>
+      <w:r>
+        <w:rPr>
+          <w:rFonts w:asciiTheme="minorHAnsi" w:hAnsiTheme="minorHAnsi"/>
+          <w:color w:val="000000" w:themeColor="text1"/>
+          <w:sz w:val="26"/>
+          <w:szCs w:val="26"/>
+          <w:lang w:val="it-IT"/>
+        </w:rPr>
+        <w:t xml:space="preserve">Nella fase di progettazione degli oggetti del sistema si sono analizzati i seguenti </w:t>
+      </w:r>
+      <w:proofErr w:type="spellStart"/>
+      <w:r>
+        <w:rPr>
+          <w:rFonts w:asciiTheme="minorHAnsi" w:hAnsiTheme="minorHAnsi"/>
+          <w:color w:val="000000" w:themeColor="text1"/>
+          <w:sz w:val="26"/>
+          <w:szCs w:val="26"/>
+          <w:lang w:val="it-IT"/>
+        </w:rPr>
+        <w:t>trade-offs</w:t>
+      </w:r>
+      <w:proofErr w:type="spellEnd"/>
+      <w:r>
+        <w:rPr>
+          <w:rFonts w:asciiTheme="minorHAnsi" w:hAnsiTheme="minorHAnsi"/>
+          <w:color w:val="000000" w:themeColor="text1"/>
+          <w:sz w:val="26"/>
+          <w:szCs w:val="26"/>
+          <w:lang w:val="it-IT"/>
+        </w:rPr>
+        <w:t>:</w:t>
+      </w:r>
+    </w:p>
+    <w:p>
+      <w:pPr>
+        <w:rPr>
+          <w:rFonts w:asciiTheme="minorHAnsi" w:hAnsiTheme="minorHAnsi"/>
+          <w:color w:val="000000" w:themeColor="text1"/>
+          <w:sz w:val="26"/>
+          <w:szCs w:val="26"/>
+          <w:lang w:val="it-IT"/>
+        </w:rPr>
+      </w:pPr>
+    </w:p>
+    <w:p>
+      <w:pPr>
+        <w:pStyle w:val="Paragrafoelenco"/>
+        <w:numPr>
+          <w:ilvl w:val="0"/>
+          <w:numId w:val="61"/>
+        </w:numPr>
+        <w:rPr>
+          <w:rFonts w:asciiTheme="minorHAnsi" w:hAnsiTheme="minorHAnsi"/>
+          <w:color w:val="000000" w:themeColor="text1"/>
+          <w:sz w:val="26"/>
+          <w:szCs w:val="26"/>
+          <w:lang w:val="it-IT"/>
+        </w:rPr>
+      </w:pPr>
+      <w:r>
+        <w:rPr>
+          <w:rFonts w:asciiTheme="minorHAnsi" w:hAnsiTheme="minorHAnsi"/>
+          <w:b/>
+          <w:color w:val="000000" w:themeColor="text1"/>
+          <w:sz w:val="26"/>
+          <w:szCs w:val="26"/>
+          <w:lang w:val="it-IT"/>
+        </w:rPr>
+        <w:t>Spazio di memoria vs Tempo di risposta</w:t>
+      </w:r>
+    </w:p>
+    <w:p>
+      <w:pPr>
+        <w:pStyle w:val="Paragrafoelenco"/>
+        <w:rPr>
+          <w:rFonts w:asciiTheme="minorHAnsi" w:hAnsiTheme="minorHAnsi"/>
+          <w:color w:val="000000" w:themeColor="text1"/>
+          <w:sz w:val="26"/>
+          <w:szCs w:val="26"/>
+          <w:lang w:val="it-IT"/>
+        </w:rPr>
+      </w:pPr>
+      <w:r>
+        <w:rPr>
+          <w:rFonts w:asciiTheme="minorHAnsi" w:hAnsiTheme="minorHAnsi"/>
+          <w:color w:val="000000" w:themeColor="text1"/>
+          <w:sz w:val="26"/>
+          <w:szCs w:val="26"/>
+          <w:lang w:val="it-IT"/>
+        </w:rPr>
+        <w:t>Maggiore spazio di memoria significa archiviare più dati, come la cronologia degli ordini, i dettagli dei prodotti e le informazioni sui clienti.</w:t>
+      </w:r>
+    </w:p>
+    <w:p>
+      <w:pPr>
+        <w:pStyle w:val="Paragrafoelenco"/>
+        <w:rPr>
+          <w:rFonts w:asciiTheme="minorHAnsi" w:hAnsiTheme="minorHAnsi"/>
+          <w:color w:val="000000" w:themeColor="text1"/>
+          <w:sz w:val="26"/>
+          <w:szCs w:val="26"/>
+          <w:lang w:val="it-IT"/>
+        </w:rPr>
+      </w:pPr>
+      <w:r>
+        <w:rPr>
+          <w:rFonts w:asciiTheme="minorHAnsi" w:hAnsiTheme="minorHAnsi"/>
+          <w:color w:val="000000" w:themeColor="text1"/>
+          <w:sz w:val="26"/>
+          <w:szCs w:val="26"/>
+          <w:lang w:val="it-IT"/>
+        </w:rPr>
+        <w:t xml:space="preserve">Privilegiare questo aspetto migliorerebbe </w:t>
+      </w:r>
+      <w:r>
+        <w:rPr>
+          <w:rFonts w:asciiTheme="minorHAnsi" w:hAnsiTheme="minorHAnsi"/>
+          <w:color w:val="000000" w:themeColor="text1"/>
+          <w:sz w:val="26"/>
+          <w:szCs w:val="26"/>
+          <w:lang w:val="it-IT"/>
+        </w:rPr>
+        <w:t>l'esperienza utente e la funzionalità del software, ma può anche aumentare i costi e la complessità.</w:t>
+      </w:r>
+    </w:p>
+    <w:p>
+      <w:pPr>
+        <w:pStyle w:val="Paragrafoelenco"/>
+        <w:rPr>
+          <w:rFonts w:asciiTheme="minorHAnsi" w:hAnsiTheme="minorHAnsi"/>
+          <w:color w:val="000000" w:themeColor="text1"/>
+          <w:sz w:val="26"/>
+          <w:szCs w:val="26"/>
+          <w:lang w:val="it-IT"/>
+        </w:rPr>
+      </w:pPr>
+      <w:r>
+        <w:rPr>
+          <w:rFonts w:asciiTheme="minorHAnsi" w:hAnsiTheme="minorHAnsi"/>
+          <w:color w:val="000000" w:themeColor="text1"/>
+          <w:sz w:val="26"/>
+          <w:szCs w:val="26"/>
+          <w:lang w:val="it-IT"/>
+        </w:rPr>
+        <w:t>Un tempo di risposta rapido è fondamentale per un'esperienza utente fluida e per l'efficienza del</w:t>
+      </w:r>
+      <w:r>
+        <w:rPr>
+          <w:rFonts w:asciiTheme="minorHAnsi" w:hAnsiTheme="minorHAnsi"/>
+          <w:color w:val="000000" w:themeColor="text1"/>
+          <w:sz w:val="26"/>
+          <w:szCs w:val="26"/>
+          <w:lang w:val="it-IT"/>
+        </w:rPr>
+        <w:t>l’esecuzione delle funzionalità offerte dal sistema.</w:t>
+      </w:r>
+      <w:r>
+        <w:rPr>
+          <w:rFonts w:asciiTheme="minorHAnsi" w:hAnsiTheme="minorHAnsi"/>
+          <w:color w:val="000000" w:themeColor="text1"/>
+          <w:sz w:val="26"/>
+          <w:szCs w:val="26"/>
+          <w:lang w:val="it-IT"/>
+        </w:rPr>
+        <w:t xml:space="preserve">   L'ottimizzazione del tempo di risposta può richiedere la memorizzazione nella cache di dati e l'utilizzo di algoritmi efficienti.</w:t>
+      </w:r>
+    </w:p>
+    <w:p>
+      <w:pPr>
+        <w:pStyle w:val="Paragrafoelenco"/>
+        <w:rPr>
+          <w:rFonts w:asciiTheme="minorHAnsi" w:hAnsiTheme="minorHAnsi"/>
+          <w:color w:val="000000" w:themeColor="text1"/>
+          <w:sz w:val="26"/>
+          <w:szCs w:val="26"/>
+          <w:lang w:val="it-IT"/>
+        </w:rPr>
+      </w:pPr>
+      <w:r>
+        <w:rPr>
+          <w:rFonts w:asciiTheme="minorHAnsi" w:hAnsiTheme="minorHAnsi"/>
+          <w:color w:val="000000" w:themeColor="text1"/>
+          <w:sz w:val="26"/>
+          <w:szCs w:val="26"/>
+          <w:lang w:val="it-IT"/>
+        </w:rPr>
+        <w:t>Visto che u</w:t>
+      </w:r>
+      <w:r>
+        <w:rPr>
+          <w:rFonts w:asciiTheme="minorHAnsi" w:hAnsiTheme="minorHAnsi"/>
+          <w:color w:val="000000" w:themeColor="text1"/>
+          <w:sz w:val="26"/>
+          <w:szCs w:val="26"/>
+          <w:lang w:val="it-IT"/>
+        </w:rPr>
+        <w:t>n tempo di risposta rapido è cruciale per la soddisfazione del cliente</w:t>
+      </w:r>
+      <w:r>
+        <w:rPr>
+          <w:rFonts w:asciiTheme="minorHAnsi" w:hAnsiTheme="minorHAnsi"/>
+          <w:color w:val="000000" w:themeColor="text1"/>
+          <w:sz w:val="26"/>
+          <w:szCs w:val="26"/>
+          <w:lang w:val="it-IT"/>
+        </w:rPr>
+        <w:t>, la gestione fluida del processo di evasione degli ordini</w:t>
+      </w:r>
+      <w:r>
+        <w:rPr>
+          <w:rFonts w:asciiTheme="minorHAnsi" w:hAnsiTheme="minorHAnsi"/>
+          <w:color w:val="000000" w:themeColor="text1"/>
+          <w:sz w:val="26"/>
+          <w:szCs w:val="26"/>
+          <w:lang w:val="it-IT"/>
+        </w:rPr>
+        <w:t xml:space="preserve"> e la competitività del negozio online</w:t>
+      </w:r>
+      <w:r>
+        <w:rPr>
+          <w:rFonts w:asciiTheme="minorHAnsi" w:hAnsiTheme="minorHAnsi"/>
+          <w:color w:val="000000" w:themeColor="text1"/>
+          <w:sz w:val="26"/>
+          <w:szCs w:val="26"/>
+          <w:lang w:val="it-IT"/>
+        </w:rPr>
+        <w:t>, si intende privilegiare il tempo di risposta.</w:t>
+      </w:r>
+    </w:p>
+    <w:p>
+      <w:pPr>
+        <w:pStyle w:val="Paragrafoelenco"/>
+        <w:rPr>
+          <w:rFonts w:asciiTheme="minorHAnsi" w:hAnsiTheme="minorHAnsi"/>
+          <w:color w:val="000000" w:themeColor="text1"/>
+          <w:sz w:val="26"/>
+          <w:szCs w:val="26"/>
+          <w:lang w:val="it-IT"/>
+        </w:rPr>
+      </w:pPr>
+    </w:p>
+    <w:p>
+      <w:pPr>
+        <w:pStyle w:val="Paragrafoelenco"/>
+        <w:numPr>
+          <w:ilvl w:val="0"/>
+          <w:numId w:val="61"/>
+        </w:numPr>
+        <w:rPr>
+          <w:rFonts w:asciiTheme="minorHAnsi" w:hAnsiTheme="minorHAnsi"/>
+          <w:color w:val="000000" w:themeColor="text1"/>
+          <w:sz w:val="26"/>
+          <w:szCs w:val="26"/>
+          <w:lang w:val="it-IT"/>
+        </w:rPr>
+      </w:pPr>
+      <w:r>
+        <w:rPr>
+          <w:rFonts w:asciiTheme="minorHAnsi" w:hAnsiTheme="minorHAnsi"/>
+          <w:b/>
+          <w:color w:val="000000" w:themeColor="text1"/>
+          <w:sz w:val="26"/>
+          <w:szCs w:val="26"/>
+          <w:lang w:val="it-IT"/>
+        </w:rPr>
+        <w:t>Leggibilità vs Costi</w:t>
+      </w:r>
+    </w:p>
+    <w:p>
+      <w:pPr>
+        <w:pStyle w:val="Paragrafoelenco"/>
+        <w:rPr>
+          <w:rFonts w:asciiTheme="minorHAnsi" w:hAnsiTheme="minorHAnsi"/>
+          <w:color w:val="000000" w:themeColor="text1"/>
+          <w:sz w:val="26"/>
+          <w:szCs w:val="26"/>
+          <w:lang w:val="it-IT"/>
+        </w:rPr>
+      </w:pPr>
+      <w:r>
+        <w:rPr>
+          <w:rFonts w:asciiTheme="minorHAnsi" w:hAnsiTheme="minorHAnsi"/>
+          <w:color w:val="000000" w:themeColor="text1"/>
+          <w:sz w:val="26"/>
+          <w:szCs w:val="26"/>
+          <w:lang w:val="it-IT"/>
+        </w:rPr>
+        <w:t xml:space="preserve">Un aspetto importante da prendere in considerazione nel nostro sistema è </w:t>
+      </w:r>
+      <w:r>
+        <w:rPr>
+          <w:rFonts w:asciiTheme="minorHAnsi" w:hAnsiTheme="minorHAnsi"/>
+          <w:color w:val="000000" w:themeColor="text1"/>
+          <w:sz w:val="26"/>
+          <w:szCs w:val="26"/>
+          <w:lang w:val="it-IT"/>
+        </w:rPr>
+        <w:t xml:space="preserve">la leggibilità del codice: è da tenere conto che </w:t>
+      </w:r>
+      <w:r>
+        <w:rPr>
+          <w:rFonts w:asciiTheme="minorHAnsi" w:hAnsiTheme="minorHAnsi"/>
+          <w:color w:val="000000" w:themeColor="text1"/>
+          <w:sz w:val="26"/>
+          <w:szCs w:val="26"/>
+          <w:lang w:val="it-IT"/>
+        </w:rPr>
+        <w:t>non necessariamente coloro che faranno manutenzione o monitoraggio del sistema saranno i creatori del sistema stesso.</w:t>
+      </w:r>
+    </w:p>
+    <w:p>
+      <w:pPr>
+        <w:pStyle w:val="Paragrafoelenco"/>
+        <w:rPr>
+          <w:rFonts w:asciiTheme="minorHAnsi" w:hAnsiTheme="minorHAnsi"/>
+          <w:color w:val="000000" w:themeColor="text1"/>
+          <w:sz w:val="26"/>
+          <w:szCs w:val="26"/>
+          <w:lang w:val="it-IT"/>
+        </w:rPr>
+      </w:pPr>
+      <w:r>
+        <w:rPr>
+          <w:rFonts w:asciiTheme="minorHAnsi" w:hAnsiTheme="minorHAnsi"/>
+          <w:color w:val="000000" w:themeColor="text1"/>
+          <w:sz w:val="26"/>
+          <w:szCs w:val="26"/>
+          <w:lang w:val="it-IT"/>
+        </w:rPr>
+        <w:t>Pertanto, si vorrà garantire la leggibilità del codice</w:t>
+      </w:r>
+      <w:r>
+        <w:rPr>
+          <w:rFonts w:asciiTheme="minorHAnsi" w:hAnsiTheme="minorHAnsi"/>
+          <w:color w:val="000000" w:themeColor="text1"/>
+          <w:sz w:val="26"/>
+          <w:szCs w:val="26"/>
+          <w:lang w:val="it-IT"/>
+        </w:rPr>
+        <w:t xml:space="preserve"> utilizzando commenti </w:t>
+      </w:r>
+      <w:r>
+        <w:rPr>
+          <w:rFonts w:asciiTheme="minorHAnsi" w:hAnsiTheme="minorHAnsi"/>
+          <w:color w:val="000000" w:themeColor="text1"/>
+          <w:sz w:val="26"/>
+          <w:szCs w:val="26"/>
+          <w:lang w:val="it-IT"/>
+        </w:rPr>
+        <w:t>e documentazione dei vincoli di implementazione delle interfacce e classi coinvolte nel sistema, anche se ciò comporterà</w:t>
+      </w:r>
+      <w:r>
+        <w:rPr>
+          <w:rFonts w:asciiTheme="minorHAnsi" w:hAnsiTheme="minorHAnsi"/>
+          <w:color w:val="000000" w:themeColor="text1"/>
+          <w:sz w:val="26"/>
+          <w:szCs w:val="26"/>
+          <w:lang w:val="it-IT"/>
+        </w:rPr>
+        <w:t xml:space="preserve"> un aumento dei costi e del tempo di sviluppo.</w:t>
+      </w:r>
+    </w:p>
+    <w:p>
+      <w:pPr>
+        <w:rPr>
+          <w:rFonts w:asciiTheme="minorHAnsi" w:hAnsiTheme="minorHAnsi"/>
+          <w:color w:val="000000" w:themeColor="text1"/>
+          <w:sz w:val="26"/>
+          <w:szCs w:val="26"/>
+          <w:lang w:val="it-IT"/>
+        </w:rPr>
+      </w:pPr>
+    </w:p>
+    <w:p>
+      <w:pPr>
+        <w:pStyle w:val="Paragrafoelenco"/>
+        <w:numPr>
+          <w:ilvl w:val="0"/>
+          <w:numId w:val="61"/>
+        </w:numPr>
+        <w:rPr>
+          <w:rFonts w:asciiTheme="minorHAnsi" w:hAnsiTheme="minorHAnsi"/>
+          <w:color w:val="000000" w:themeColor="text1"/>
+          <w:sz w:val="26"/>
+          <w:szCs w:val="26"/>
+          <w:lang w:val="it-IT"/>
+        </w:rPr>
+      </w:pPr>
+      <w:r>
+        <w:rPr>
+          <w:rFonts w:asciiTheme="minorHAnsi" w:hAnsiTheme="minorHAnsi"/>
+          <w:b/>
+          <w:color w:val="000000" w:themeColor="text1"/>
+          <w:sz w:val="26"/>
+          <w:szCs w:val="26"/>
+          <w:lang w:val="it-IT"/>
+        </w:rPr>
+        <w:t>Sicurezza vs</w:t>
+      </w:r>
+      <w:r>
+        <w:rPr>
+          <w:rFonts w:asciiTheme="minorHAnsi" w:hAnsiTheme="minorHAnsi"/>
+          <w:b/>
+          <w:color w:val="000000" w:themeColor="text1"/>
+          <w:sz w:val="26"/>
+          <w:szCs w:val="26"/>
+          <w:lang w:val="it-IT"/>
+        </w:rPr>
+        <w:t xml:space="preserve"> Prestazioni</w:t>
+      </w:r>
+    </w:p>
+    <w:p>
+      <w:pPr>
+        <w:pStyle w:val="Paragrafoelenco"/>
+        <w:rPr>
+          <w:rFonts w:asciiTheme="minorHAnsi" w:hAnsiTheme="minorHAnsi"/>
+          <w:color w:val="000000" w:themeColor="text1"/>
+          <w:sz w:val="26"/>
+          <w:szCs w:val="26"/>
+          <w:lang w:val="it-IT"/>
+        </w:rPr>
+      </w:pPr>
+      <w:r>
+        <w:rPr>
+          <w:rFonts w:asciiTheme="minorHAnsi" w:hAnsiTheme="minorHAnsi"/>
+          <w:color w:val="000000" w:themeColor="text1"/>
+          <w:sz w:val="26"/>
+          <w:szCs w:val="26"/>
+          <w:lang w:val="it-IT"/>
+        </w:rPr>
+        <w:t xml:space="preserve">Visto che il cliente sottolinea la necessità dello sviluppo di meccanismi di protezione agli attacchi informatici </w:t>
+      </w:r>
+      <w:proofErr w:type="spellStart"/>
+      <w:r>
+        <w:rPr>
+          <w:rFonts w:asciiTheme="minorHAnsi" w:hAnsiTheme="minorHAnsi"/>
+          <w:color w:val="000000" w:themeColor="text1"/>
+          <w:sz w:val="26"/>
+          <w:szCs w:val="26"/>
+          <w:lang w:val="it-IT"/>
+        </w:rPr>
+        <w:t>SQLInjection</w:t>
+      </w:r>
+      <w:proofErr w:type="spellEnd"/>
+      <w:r>
+        <w:rPr>
+          <w:rFonts w:asciiTheme="minorHAnsi" w:hAnsiTheme="minorHAnsi"/>
+          <w:color w:val="000000" w:themeColor="text1"/>
+          <w:sz w:val="26"/>
+          <w:szCs w:val="26"/>
+          <w:lang w:val="it-IT"/>
+        </w:rPr>
+        <w:t xml:space="preserve"> e Cross-site </w:t>
+      </w:r>
+      <w:proofErr w:type="spellStart"/>
+      <w:r>
+        <w:rPr>
+          <w:rFonts w:asciiTheme="minorHAnsi" w:hAnsiTheme="minorHAnsi"/>
+          <w:color w:val="000000" w:themeColor="text1"/>
+          <w:sz w:val="26"/>
+          <w:szCs w:val="26"/>
+          <w:lang w:val="it-IT"/>
+        </w:rPr>
+        <w:t>scripting</w:t>
+      </w:r>
+      <w:proofErr w:type="spellEnd"/>
+      <w:r>
+        <w:rPr>
+          <w:rFonts w:asciiTheme="minorHAnsi" w:hAnsiTheme="minorHAnsi"/>
+          <w:color w:val="000000" w:themeColor="text1"/>
+          <w:sz w:val="26"/>
+          <w:szCs w:val="26"/>
+          <w:lang w:val="it-IT"/>
+        </w:rPr>
+        <w:t xml:space="preserve"> e di integrità e riservatezza dei dati scambiati tra client e server, si intende privilegiare il requisito di sicurezza, a discapito del livello di prestazioni elevate che potenzialmente raggiungerebbe il sistema.</w:t>
+      </w:r>
+    </w:p>
+    <w:p>
+      <w:pPr>
+        <w:pStyle w:val="Paragrafoelenco"/>
+        <w:rPr>
+          <w:rFonts w:asciiTheme="minorHAnsi" w:hAnsiTheme="minorHAnsi"/>
+          <w:color w:val="000000" w:themeColor="text1"/>
+          <w:sz w:val="26"/>
+          <w:szCs w:val="26"/>
+          <w:lang w:val="it-IT"/>
+        </w:rPr>
+      </w:pPr>
+      <w:r>
+        <w:rPr>
+          <w:rFonts w:asciiTheme="minorHAnsi" w:hAnsiTheme="minorHAnsi"/>
+          <w:color w:val="000000" w:themeColor="text1"/>
+          <w:sz w:val="26"/>
+          <w:szCs w:val="26"/>
+          <w:lang w:val="it-IT"/>
+        </w:rPr>
+        <w:t xml:space="preserve">Tale decisione farà in modo che verrà garantito </w:t>
+      </w:r>
+      <w:r>
+        <w:rPr>
+          <w:rFonts w:asciiTheme="minorHAnsi" w:hAnsiTheme="minorHAnsi"/>
+          <w:color w:val="000000" w:themeColor="text1"/>
+          <w:sz w:val="26"/>
+          <w:szCs w:val="26"/>
+          <w:lang w:val="it-IT"/>
+        </w:rPr>
+        <w:t>il</w:t>
+      </w:r>
+      <w:r>
+        <w:rPr>
+          <w:rFonts w:asciiTheme="minorHAnsi" w:hAnsiTheme="minorHAnsi"/>
+          <w:color w:val="000000" w:themeColor="text1"/>
+          <w:sz w:val="26"/>
+          <w:szCs w:val="26"/>
+          <w:lang w:val="it-IT"/>
+        </w:rPr>
+        <w:t xml:space="preserve"> livello di prestazioni nel tempo di risposta </w:t>
+      </w:r>
+      <w:r>
+        <w:rPr>
+          <w:rFonts w:asciiTheme="minorHAnsi" w:hAnsiTheme="minorHAnsi"/>
+          <w:color w:val="000000" w:themeColor="text1"/>
+          <w:sz w:val="26"/>
+          <w:szCs w:val="26"/>
+          <w:lang w:val="it-IT"/>
+        </w:rPr>
+        <w:t xml:space="preserve">delineato nel </w:t>
+      </w:r>
+      <w:r>
+        <w:rPr>
+          <w:rFonts w:asciiTheme="minorHAnsi" w:hAnsiTheme="minorHAnsi"/>
+          <w:color w:val="000000" w:themeColor="text1"/>
+          <w:sz w:val="26"/>
+          <w:szCs w:val="26"/>
+          <w:lang w:val="it-IT"/>
+        </w:rPr>
+        <w:t xml:space="preserve">primo </w:t>
+      </w:r>
+      <w:proofErr w:type="spellStart"/>
+      <w:r>
+        <w:rPr>
+          <w:rFonts w:asciiTheme="minorHAnsi" w:hAnsiTheme="minorHAnsi"/>
+          <w:color w:val="000000" w:themeColor="text1"/>
+          <w:sz w:val="26"/>
+          <w:szCs w:val="26"/>
+          <w:lang w:val="it-IT"/>
+        </w:rPr>
+        <w:t>trade</w:t>
+      </w:r>
+      <w:proofErr w:type="spellEnd"/>
+      <w:r>
+        <w:rPr>
+          <w:rFonts w:asciiTheme="minorHAnsi" w:hAnsiTheme="minorHAnsi"/>
+          <w:color w:val="000000" w:themeColor="text1"/>
+          <w:sz w:val="26"/>
+          <w:szCs w:val="26"/>
+          <w:lang w:val="it-IT"/>
+        </w:rPr>
+        <w:t>-off discusso in questo paragrafo.</w:t>
+      </w:r>
+    </w:p>
+    <w:p>
+      <w:pPr>
+        <w:rPr>
+          <w:rFonts w:asciiTheme="minorHAnsi" w:hAnsiTheme="minorHAnsi"/>
+          <w:color w:val="000000" w:themeColor="text1"/>
+          <w:sz w:val="26"/>
+          <w:szCs w:val="26"/>
+          <w:lang w:val="it-IT"/>
+        </w:rPr>
+      </w:pPr>
+    </w:p>
+    <w:p>
+      <w:pPr>
+        <w:rPr>
+          <w:rFonts w:asciiTheme="minorHAnsi" w:hAnsiTheme="minorHAnsi"/>
+          <w:color w:val="000000" w:themeColor="text1"/>
+          <w:sz w:val="26"/>
+          <w:szCs w:val="26"/>
+          <w:lang w:val="it-IT"/>
+        </w:rPr>
+      </w:pPr>
+      <w:r>
+        <w:rPr>
+          <w:rFonts w:asciiTheme="minorHAnsi" w:hAnsiTheme="minorHAnsi"/>
+          <w:color w:val="000000" w:themeColor="text1"/>
+          <w:sz w:val="26"/>
+          <w:szCs w:val="26"/>
+          <w:lang w:val="it-IT"/>
+        </w:rPr>
+        <w:lastRenderedPageBreak/>
+        <w:t xml:space="preserve">A seguire i </w:t>
+      </w:r>
+      <w:proofErr w:type="spellStart"/>
+      <w:r>
+        <w:rPr>
+          <w:rFonts w:asciiTheme="minorHAnsi" w:hAnsiTheme="minorHAnsi"/>
+          <w:color w:val="000000" w:themeColor="text1"/>
+          <w:sz w:val="26"/>
+          <w:szCs w:val="26"/>
+          <w:lang w:val="it-IT"/>
+        </w:rPr>
+        <w:t>trade-offs</w:t>
+      </w:r>
+      <w:proofErr w:type="spellEnd"/>
+      <w:r>
+        <w:rPr>
+          <w:rFonts w:asciiTheme="minorHAnsi" w:hAnsiTheme="minorHAnsi"/>
+          <w:color w:val="000000" w:themeColor="text1"/>
+          <w:sz w:val="26"/>
+          <w:szCs w:val="26"/>
+          <w:lang w:val="it-IT"/>
+        </w:rPr>
+        <w:t xml:space="preserve">, si intende raggiungere i </w:t>
+      </w:r>
+      <w:proofErr w:type="spellStart"/>
+      <w:r>
+        <w:rPr>
+          <w:rFonts w:asciiTheme="minorHAnsi" w:hAnsiTheme="minorHAnsi"/>
+          <w:color w:val="000000" w:themeColor="text1"/>
+          <w:sz w:val="26"/>
+          <w:szCs w:val="26"/>
+          <w:lang w:val="it-IT"/>
+        </w:rPr>
+        <w:t>sequenti</w:t>
+      </w:r>
+      <w:proofErr w:type="spellEnd"/>
+      <w:r>
+        <w:rPr>
+          <w:rFonts w:asciiTheme="minorHAnsi" w:hAnsiTheme="minorHAnsi"/>
+          <w:color w:val="000000" w:themeColor="text1"/>
+          <w:sz w:val="26"/>
+          <w:szCs w:val="26"/>
+          <w:lang w:val="it-IT"/>
+        </w:rPr>
+        <w:t xml:space="preserve"> obiettivi:</w:t>
+      </w:r>
+    </w:p>
+    <w:p>
+      <w:pPr>
+        <w:pStyle w:val="Paragrafoelenco"/>
+        <w:numPr>
+          <w:ilvl w:val="0"/>
+          <w:numId w:val="61"/>
+        </w:numPr>
+        <w:rPr>
+          <w:rFonts w:asciiTheme="minorHAnsi" w:hAnsiTheme="minorHAnsi"/>
+          <w:b/>
+          <w:color w:val="000000" w:themeColor="text1"/>
+          <w:sz w:val="26"/>
+          <w:szCs w:val="26"/>
+          <w:lang w:val="it-IT"/>
+        </w:rPr>
+      </w:pPr>
+      <w:proofErr w:type="gramStart"/>
+      <w:r>
+        <w:rPr>
+          <w:rFonts w:asciiTheme="minorHAnsi" w:hAnsiTheme="minorHAnsi"/>
+          <w:b/>
+          <w:color w:val="000000" w:themeColor="text1"/>
+          <w:sz w:val="26"/>
+          <w:szCs w:val="26"/>
+          <w:lang w:val="it-IT"/>
+        </w:rPr>
+        <w:t xml:space="preserve">Robustezza </w:t>
+      </w:r>
+      <w:r>
+        <w:rPr>
+          <w:rFonts w:asciiTheme="minorHAnsi" w:hAnsiTheme="minorHAnsi"/>
+          <w:color w:val="000000" w:themeColor="text1"/>
+          <w:sz w:val="26"/>
+          <w:szCs w:val="26"/>
+          <w:lang w:val="it-IT"/>
+        </w:rPr>
+        <w:t>:</w:t>
+      </w:r>
+      <w:proofErr w:type="gramEnd"/>
+      <w:r>
+        <w:rPr>
+          <w:rFonts w:asciiTheme="minorHAnsi" w:hAnsiTheme="minorHAnsi"/>
+          <w:color w:val="000000" w:themeColor="text1"/>
+          <w:sz w:val="26"/>
+          <w:szCs w:val="26"/>
+          <w:lang w:val="it-IT"/>
+        </w:rPr>
+        <w:t xml:space="preserve"> i</w:t>
+      </w:r>
+      <w:r>
+        <w:rPr>
+          <w:rFonts w:asciiTheme="minorHAnsi" w:hAnsiTheme="minorHAnsi"/>
+          <w:color w:val="000000" w:themeColor="text1"/>
+          <w:sz w:val="26"/>
+          <w:szCs w:val="26"/>
+          <w:lang w:val="it-IT"/>
+        </w:rPr>
+        <w:t xml:space="preserve">l sistema deve </w:t>
+      </w:r>
+      <w:r>
+        <w:rPr>
+          <w:rFonts w:asciiTheme="minorHAnsi" w:hAnsiTheme="minorHAnsi"/>
+          <w:color w:val="000000" w:themeColor="text1"/>
+          <w:sz w:val="26"/>
+          <w:szCs w:val="26"/>
+          <w:lang w:val="it-IT"/>
+        </w:rPr>
+        <w:t>reagire</w:t>
+      </w:r>
+      <w:r>
+        <w:rPr>
+          <w:rFonts w:asciiTheme="minorHAnsi" w:hAnsiTheme="minorHAnsi"/>
+          <w:color w:val="000000" w:themeColor="text1"/>
+          <w:sz w:val="26"/>
+          <w:szCs w:val="26"/>
+          <w:lang w:val="it-IT"/>
+        </w:rPr>
+        <w:t xml:space="preserve"> correttamente a situazioni impreviste</w:t>
+      </w:r>
+      <w:r>
+        <w:rPr>
+          <w:rFonts w:asciiTheme="minorHAnsi" w:hAnsiTheme="minorHAnsi"/>
+          <w:color w:val="000000" w:themeColor="text1"/>
+          <w:sz w:val="26"/>
+          <w:szCs w:val="26"/>
+          <w:lang w:val="it-IT"/>
+        </w:rPr>
+        <w:t>,</w:t>
+      </w:r>
+      <w:r>
+        <w:rPr>
+          <w:rFonts w:asciiTheme="minorHAnsi" w:hAnsiTheme="minorHAnsi"/>
+          <w:color w:val="000000" w:themeColor="text1"/>
+          <w:sz w:val="26"/>
+          <w:szCs w:val="26"/>
+          <w:lang w:val="it-IT"/>
+        </w:rPr>
+        <w:t xml:space="preserve"> attraverso il controllo</w:t>
+      </w:r>
+      <w:r>
+        <w:rPr>
+          <w:rFonts w:asciiTheme="minorHAnsi" w:hAnsiTheme="minorHAnsi"/>
+          <w:color w:val="000000" w:themeColor="text1"/>
+          <w:sz w:val="26"/>
+          <w:szCs w:val="26"/>
+          <w:lang w:val="it-IT"/>
+        </w:rPr>
+        <w:t xml:space="preserve"> </w:t>
+      </w:r>
+      <w:r>
+        <w:rPr>
+          <w:rFonts w:asciiTheme="minorHAnsi" w:hAnsiTheme="minorHAnsi"/>
+          <w:color w:val="000000" w:themeColor="text1"/>
+          <w:sz w:val="26"/>
+          <w:szCs w:val="26"/>
+          <w:lang w:val="it-IT"/>
+        </w:rPr>
+        <w:t>degli errori e la gestione delle eccezioni.</w:t>
+      </w:r>
+    </w:p>
+    <w:p>
+      <w:pPr>
+        <w:pStyle w:val="Paragrafoelenco"/>
+        <w:numPr>
+          <w:ilvl w:val="0"/>
+          <w:numId w:val="61"/>
+        </w:numPr>
+        <w:rPr>
+          <w:rFonts w:asciiTheme="minorHAnsi" w:hAnsiTheme="minorHAnsi"/>
+          <w:color w:val="000000" w:themeColor="text1"/>
+          <w:sz w:val="26"/>
+          <w:szCs w:val="26"/>
+          <w:lang w:val="it-IT"/>
+        </w:rPr>
+      </w:pPr>
+      <w:proofErr w:type="gramStart"/>
+      <w:r>
+        <w:rPr>
+          <w:rFonts w:asciiTheme="minorHAnsi" w:hAnsiTheme="minorHAnsi"/>
+          <w:b/>
+          <w:color w:val="000000" w:themeColor="text1"/>
+          <w:sz w:val="26"/>
+          <w:szCs w:val="26"/>
+          <w:lang w:val="it-IT"/>
+        </w:rPr>
+        <w:t>Incapsulamento</w:t>
+      </w:r>
+      <w:r>
+        <w:rPr>
+          <w:rFonts w:asciiTheme="minorHAnsi" w:hAnsiTheme="minorHAnsi"/>
+          <w:color w:val="000000" w:themeColor="text1"/>
+          <w:sz w:val="26"/>
+          <w:szCs w:val="26"/>
+          <w:lang w:val="it-IT"/>
+        </w:rPr>
+        <w:t xml:space="preserve"> :</w:t>
+      </w:r>
+      <w:proofErr w:type="gramEnd"/>
+      <w:r>
+        <w:rPr>
+          <w:rFonts w:asciiTheme="minorHAnsi" w:hAnsiTheme="minorHAnsi"/>
+          <w:color w:val="000000" w:themeColor="text1"/>
+          <w:sz w:val="26"/>
+          <w:szCs w:val="26"/>
+          <w:lang w:val="it-IT"/>
+        </w:rPr>
+        <w:t xml:space="preserve"> si vogliono nascondere i </w:t>
+      </w:r>
+      <w:r>
+        <w:rPr>
+          <w:rFonts w:asciiTheme="minorHAnsi" w:hAnsiTheme="minorHAnsi"/>
+          <w:color w:val="000000" w:themeColor="text1"/>
+          <w:sz w:val="26"/>
+          <w:szCs w:val="26"/>
+          <w:lang w:val="it-IT"/>
+        </w:rPr>
+        <w:t>dettagli implementativi delle classi grazie all’utilizzo delle interfacce,</w:t>
+      </w:r>
+      <w:r>
+        <w:rPr>
+          <w:rFonts w:asciiTheme="minorHAnsi" w:hAnsiTheme="minorHAnsi"/>
+          <w:color w:val="000000" w:themeColor="text1"/>
+          <w:sz w:val="26"/>
+          <w:szCs w:val="26"/>
+          <w:lang w:val="it-IT"/>
+        </w:rPr>
+        <w:t xml:space="preserve"> </w:t>
+      </w:r>
+      <w:r>
+        <w:rPr>
+          <w:rFonts w:asciiTheme="minorHAnsi" w:hAnsiTheme="minorHAnsi"/>
+          <w:color w:val="000000" w:themeColor="text1"/>
+          <w:sz w:val="26"/>
+          <w:szCs w:val="26"/>
+          <w:lang w:val="it-IT"/>
+        </w:rPr>
+        <w:t xml:space="preserve">rendendo possibile l’utilizzo di funzionalità offerte da diversi componenti o </w:t>
+      </w:r>
+      <w:proofErr w:type="spellStart"/>
+      <w:r>
+        <w:rPr>
+          <w:rFonts w:asciiTheme="minorHAnsi" w:hAnsiTheme="minorHAnsi"/>
+          <w:color w:val="000000" w:themeColor="text1"/>
+          <w:sz w:val="26"/>
+          <w:szCs w:val="26"/>
+          <w:lang w:val="it-IT"/>
+        </w:rPr>
+        <w:t>layer</w:t>
+      </w:r>
+      <w:proofErr w:type="spellEnd"/>
+      <w:r>
+        <w:rPr>
+          <w:rFonts w:asciiTheme="minorHAnsi" w:hAnsiTheme="minorHAnsi"/>
+          <w:color w:val="000000" w:themeColor="text1"/>
+          <w:sz w:val="26"/>
+          <w:szCs w:val="26"/>
+          <w:lang w:val="it-IT"/>
+        </w:rPr>
+        <w:t xml:space="preserve"> </w:t>
+      </w:r>
+      <w:proofErr w:type="spellStart"/>
+      <w:r>
+        <w:rPr>
+          <w:rFonts w:asciiTheme="minorHAnsi" w:hAnsiTheme="minorHAnsi"/>
+          <w:color w:val="000000" w:themeColor="text1"/>
+          <w:sz w:val="26"/>
+          <w:szCs w:val="26"/>
+          <w:lang w:val="it-IT"/>
+        </w:rPr>
+        <w:t>sottoforma</w:t>
+      </w:r>
+      <w:proofErr w:type="spellEnd"/>
+      <w:r>
+        <w:rPr>
+          <w:rFonts w:asciiTheme="minorHAnsi" w:hAnsiTheme="minorHAnsi"/>
+          <w:color w:val="000000" w:themeColor="text1"/>
+          <w:sz w:val="26"/>
+          <w:szCs w:val="26"/>
+          <w:lang w:val="it-IT"/>
+        </w:rPr>
+        <w:t xml:space="preserve"> di </w:t>
+      </w:r>
+      <w:proofErr w:type="spellStart"/>
+      <w:r>
+        <w:rPr>
+          <w:rFonts w:asciiTheme="minorHAnsi" w:hAnsiTheme="minorHAnsi"/>
+          <w:color w:val="000000" w:themeColor="text1"/>
+          <w:sz w:val="26"/>
+          <w:szCs w:val="26"/>
+          <w:lang w:val="it-IT"/>
+        </w:rPr>
+        <w:t>black</w:t>
+      </w:r>
+      <w:proofErr w:type="spellEnd"/>
+      <w:r>
+        <w:rPr>
+          <w:rFonts w:asciiTheme="minorHAnsi" w:hAnsiTheme="minorHAnsi"/>
+          <w:color w:val="000000" w:themeColor="text1"/>
+          <w:sz w:val="26"/>
+          <w:szCs w:val="26"/>
+          <w:lang w:val="it-IT"/>
+        </w:rPr>
+        <w:t>-box.</w:t>
+      </w:r>
+    </w:p>
+    <w:p>
+      <w:pPr>
+        <w:pStyle w:val="Titolosommario"/>
+        <w:outlineLvl w:val="1"/>
         <w:rPr>
           <w:b/>
           <w:color w:val="FF0000"/>
           <w:sz w:val="28"/>
           <w:szCs w:val="28"/>
         </w:rPr>
-        <w:t>1.2 Linee guida per la documentazione dell’interfaccia</w:t>
-      </w:r>
-      <w:bookmarkEnd w:id="11"/>
-    </w:p>
-    <w:p>
-      <w:pPr>
-        <w:pStyle w:val="Titolosommario"/>
-        <w:outlineLvl w:val="1"/>
+      </w:pPr>
+      <w:bookmarkStart w:id="11" w:name="_Toc159868462"/>
+      <w:r>
         <w:rPr>
           <w:b/>
           <w:color w:val="FF0000"/>
           <w:sz w:val="28"/>
           <w:szCs w:val="28"/>
         </w:rPr>
-      </w:pPr>
-      <w:bookmarkStart w:id="12" w:name="_Toc159868463"/>
-      <w:r>
+        <w:t>1.2 Linee guida per la documentazione dell’interfaccia</w:t>
+      </w:r>
+      <w:bookmarkEnd w:id="11"/>
+    </w:p>
+    <w:p>
+      <w:pPr>
+        <w:pStyle w:val="Titolosommario"/>
+        <w:outlineLvl w:val="1"/>
         <w:rPr>
           <w:b/>
           <w:color w:val="FF0000"/>
           <w:sz w:val="28"/>
           <w:szCs w:val="28"/>
         </w:rPr>
-        <w:t>1.3 Definizioni, acronimi e abbreviazioni</w:t>
-      </w:r>
-      <w:bookmarkEnd w:id="12"/>
-    </w:p>
-    <w:p>
-      <w:pPr>
-        <w:pStyle w:val="Titolosommario"/>
-        <w:outlineLvl w:val="1"/>
+      </w:pPr>
+      <w:bookmarkStart w:id="12" w:name="_Toc159868463"/>
+      <w:r>
         <w:rPr>
           <w:b/>
           <w:color w:val="FF0000"/>
           <w:sz w:val="28"/>
           <w:szCs w:val="28"/>
         </w:rPr>
-      </w:pPr>
-      <w:bookmarkStart w:id="13" w:name="_Toc159868464"/>
-      <w:r>
+        <w:t>1.3 Definizioni, acronimi e abbreviazioni</w:t>
+      </w:r>
+      <w:bookmarkEnd w:id="12"/>
+    </w:p>
+    <w:p>
+      <w:pPr>
+        <w:pStyle w:val="Titolosommario"/>
+        <w:outlineLvl w:val="1"/>
         <w:rPr>
           <w:b/>
           <w:color w:val="FF0000"/>
           <w:sz w:val="28"/>
           <w:szCs w:val="28"/>
         </w:rPr>
+      </w:pPr>
+      <w:bookmarkStart w:id="13" w:name="_Toc159868464"/>
+      <w:r>
+        <w:rPr>
+          <w:b/>
+          <w:color w:val="FF0000"/>
+          <w:sz w:val="28"/>
+          <w:szCs w:val="28"/>
+        </w:rPr>
         <w:t>1.4 Riferimenti</w:t>
       </w:r>
       <w:bookmarkEnd w:id="13"/>
@@ -2537,9 +4261,18 @@
           <w:b/>
           <w:color w:val="FF0000"/>
         </w:rPr>
-        <w:t>2. Packages</w:t>
+        <w:t xml:space="preserve">2. </w:t>
+      </w:r>
+      <w:proofErr w:type="spellStart"/>
+      <w:r>
+        <w:rPr>
+          <w:b/>
+          <w:color w:val="FF0000"/>
+        </w:rPr>
+        <w:t>Packages</w:t>
       </w:r>
       <w:bookmarkEnd w:id="14"/>
+      <w:proofErr w:type="spellEnd"/>
     </w:p>
     <w:p>
       <w:pPr>
@@ -2556,9 +4289,18 @@
           <w:b/>
           <w:color w:val="FF0000"/>
         </w:rPr>
-        <w:t>3. Class interfaces</w:t>
+        <w:t xml:space="preserve">3. Class </w:t>
+      </w:r>
+      <w:proofErr w:type="spellStart"/>
+      <w:r>
+        <w:rPr>
+          <w:b/>
+          <w:color w:val="FF0000"/>
+        </w:rPr>
+        <w:t>interfaces</w:t>
       </w:r>
       <w:bookmarkEnd w:id="15"/>
+      <w:proofErr w:type="spellEnd"/>
     </w:p>
     <w:p>
       <w:pPr>
@@ -2575,9 +4317,18 @@
           <w:b/>
           <w:color w:val="FF0000"/>
         </w:rPr>
-        <w:t>4. Design patterns</w:t>
+        <w:t xml:space="preserve">4. Design </w:t>
+      </w:r>
+      <w:proofErr w:type="spellStart"/>
+      <w:r>
+        <w:rPr>
+          <w:b/>
+          <w:color w:val="FF0000"/>
+        </w:rPr>
+        <w:t>patterns</w:t>
       </w:r>
       <w:bookmarkEnd w:id="16"/>
+      <w:proofErr w:type="spellEnd"/>
     </w:p>
     <w:p>
       <w:pPr>
@@ -2665,7 +4416,7 @@
       <w:rPr>
         <w:noProof/>
       </w:rPr>
-      <w:t>4</w:t>
+      <w:t>3</w:t>
     </w:r>
     <w:r>
       <w:fldChar w:fldCharType="end"/>
@@ -2863,12 +4614,53 @@
         <w:color w:val="666666"/>
       </w:rPr>
     </w:pPr>
+    <w:proofErr w:type="spellStart"/>
     <w:r>
       <w:rPr>
         <w:rFonts w:ascii="Inter" w:eastAsia="Inter" w:hAnsi="Inter" w:cs="Inter"/>
         <w:color w:val="666666"/>
       </w:rPr>
-      <w:t>Università degli studi di Salerno</w:t>
+      <w:t>Università</w:t>
+    </w:r>
+    <w:proofErr w:type="spellEnd"/>
+    <w:r>
+      <w:rPr>
+        <w:rFonts w:ascii="Inter" w:eastAsia="Inter" w:hAnsi="Inter" w:cs="Inter"/>
+        <w:color w:val="666666"/>
+      </w:rPr>
+      <w:t xml:space="preserve"> </w:t>
+    </w:r>
+    <w:proofErr w:type="spellStart"/>
+    <w:r>
+      <w:rPr>
+        <w:rFonts w:ascii="Inter" w:eastAsia="Inter" w:hAnsi="Inter" w:cs="Inter"/>
+        <w:color w:val="666666"/>
+      </w:rPr>
+      <w:t>degli</w:t>
+    </w:r>
+    <w:proofErr w:type="spellEnd"/>
+    <w:r>
+      <w:rPr>
+        <w:rFonts w:ascii="Inter" w:eastAsia="Inter" w:hAnsi="Inter" w:cs="Inter"/>
+        <w:color w:val="666666"/>
+      </w:rPr>
+      <w:t xml:space="preserve"> </w:t>
+    </w:r>
+    <w:proofErr w:type="spellStart"/>
+    <w:r>
+      <w:rPr>
+        <w:rFonts w:ascii="Inter" w:eastAsia="Inter" w:hAnsi="Inter" w:cs="Inter"/>
+        <w:color w:val="666666"/>
+      </w:rPr>
+      <w:t>studi</w:t>
+    </w:r>
+    <w:proofErr w:type="spellEnd"/>
+    <w:r>
+      <w:rPr>
+        <w:rFonts w:ascii="Inter" w:eastAsia="Inter" w:hAnsi="Inter" w:cs="Inter"/>
+        <w:color w:val="666666"/>
+      </w:rPr>
+      <w:t xml:space="preserve"> di Salerno</w:t>
     </w:r>
   </w:p>
   <w:p>
@@ -2883,8 +4675,33 @@
         <w:rFonts w:ascii="Inter" w:eastAsia="Inter" w:hAnsi="Inter" w:cs="Inter"/>
         <w:color w:val="666666"/>
       </w:rPr>
-      <w:t>Corso di Laurea in Informatica</w:t>
+      <w:t xml:space="preserve">Corso di </w:t>
     </w:r>
+    <w:proofErr w:type="spellStart"/>
+    <w:r>
+      <w:rPr>
+        <w:rFonts w:ascii="Inter" w:eastAsia="Inter" w:hAnsi="Inter" w:cs="Inter"/>
+        <w:color w:val="666666"/>
+      </w:rPr>
+      <w:t>Laurea</w:t>
+    </w:r>
+    <w:proofErr w:type="spellEnd"/>
+    <w:r>
+      <w:rPr>
+        <w:rFonts w:ascii="Inter" w:eastAsia="Inter" w:hAnsi="Inter" w:cs="Inter"/>
+        <w:color w:val="666666"/>
+      </w:rPr>
+      <w:t xml:space="preserve"> in </w:t>
+    </w:r>
+    <w:proofErr w:type="spellStart"/>
+    <w:r>
+      <w:rPr>
+        <w:rFonts w:ascii="Inter" w:eastAsia="Inter" w:hAnsi="Inter" w:cs="Inter"/>
+        <w:color w:val="666666"/>
+      </w:rPr>
+      <w:t>Informatica</w:t>
+    </w:r>
+    <w:proofErr w:type="spellEnd"/>
   </w:p>
   <w:p>
     <w:pPr>
@@ -2898,7 +4715,39 @@
         <w:rFonts w:ascii="Inter" w:eastAsia="Inter" w:hAnsi="Inter" w:cs="Inter"/>
         <w:color w:val="666666"/>
       </w:rPr>
-      <w:t>Corso di Ingegneria del Software a.a. 2023/2024</w:t>
+      <w:t xml:space="preserve">Corso di </w:t>
+    </w:r>
+    <w:proofErr w:type="spellStart"/>
+    <w:r>
+      <w:rPr>
+        <w:rFonts w:ascii="Inter" w:eastAsia="Inter" w:hAnsi="Inter" w:cs="Inter"/>
+        <w:color w:val="666666"/>
+      </w:rPr>
+      <w:t>Ingegneria</w:t>
+    </w:r>
+    <w:proofErr w:type="spellEnd"/>
+    <w:r>
+      <w:rPr>
+        <w:rFonts w:ascii="Inter" w:eastAsia="Inter" w:hAnsi="Inter" w:cs="Inter"/>
+        <w:color w:val="666666"/>
+      </w:rPr>
+      <w:t xml:space="preserve"> del Software </w:t>
+    </w:r>
+    <w:proofErr w:type="spellStart"/>
+    <w:r>
+      <w:rPr>
+        <w:rFonts w:ascii="Inter" w:eastAsia="Inter" w:hAnsi="Inter" w:cs="Inter"/>
+        <w:color w:val="666666"/>
+      </w:rPr>
+      <w:t>a.a</w:t>
+    </w:r>
+    <w:proofErr w:type="spellEnd"/>
+    <w:r>
+      <w:rPr>
+        <w:rFonts w:ascii="Inter" w:eastAsia="Inter" w:hAnsi="Inter" w:cs="Inter"/>
+        <w:color w:val="666666"/>
+      </w:rPr>
+      <w:t>. 2023/2024</w:t>
     </w:r>
   </w:p>
 </w:hdr>
@@ -5282,6 +7131,119 @@
     </w:lvl>
   </w:abstractNum>
   <w:abstractNum w:abstractNumId="25" w15:restartNumberingAfterBreak="0">
+    <w:nsid w:val="2BF0642A"/>
+    <w:multiLevelType w:val="hybridMultilevel"/>
+    <w:tmpl w:val="EBFA63AA"/>
+    <w:lvl w:ilvl="0" w:tplc="04100001">
+      <w:start w:val="1"/>
+      <w:numFmt w:val="bullet"/>
+      <w:lvlText w:val=""/>
+      <w:lvlJc w:val="left"/>
+      <w:pPr>
+        <w:ind w:left="720" w:hanging="360"/>
+      </w:pPr>
+      <w:rPr>
+        <w:rFonts w:ascii="Symbol" w:hAnsi="Symbol" w:hint="default"/>
+      </w:rPr>
+    </w:lvl>
+    <w:lvl w:ilvl="1" w:tplc="04100003" w:tentative="1">
+      <w:start w:val="1"/>
+      <w:numFmt w:val="bullet"/>
+      <w:lvlText w:val="o"/>
+      <w:lvlJc w:val="left"/>
+      <w:pPr>
+        <w:ind w:left="1440" w:hanging="360"/>
+      </w:pPr>
+      <w:rPr>
+        <w:rFonts w:ascii="Courier New" w:hAnsi="Courier New" w:cs="Courier New" w:hint="default"/>
+      </w:rPr>
+    </w:lvl>
+    <w:lvl w:ilvl="2" w:tplc="04100005" w:tentative="1">
+      <w:start w:val="1"/>
+      <w:numFmt w:val="bullet"/>
+      <w:lvlText w:val=""/>
+      <w:lvlJc w:val="left"/>
+      <w:pPr>
+        <w:ind w:left="2160" w:hanging="360"/>
+      </w:pPr>
+      <w:rPr>
+        <w:rFonts w:ascii="Wingdings" w:hAnsi="Wingdings" w:hint="default"/>
+      </w:rPr>
+    </w:lvl>
+    <w:lvl w:ilvl="3" w:tplc="04100001" w:tentative="1">
+      <w:start w:val="1"/>
+      <w:numFmt w:val="bullet"/>
+      <w:lvlText w:val=""/>
+      <w:lvlJc w:val="left"/>
+      <w:pPr>
+        <w:ind w:left="2880" w:hanging="360"/>
+      </w:pPr>
+      <w:rPr>
+        <w:rFonts w:ascii="Symbol" w:hAnsi="Symbol" w:hint="default"/>
+      </w:rPr>
+    </w:lvl>
+    <w:lvl w:ilvl="4" w:tplc="04100003" w:tentative="1">
+      <w:start w:val="1"/>
+      <w:numFmt w:val="bullet"/>
+      <w:lvlText w:val="o"/>
+      <w:lvlJc w:val="left"/>
+      <w:pPr>
+        <w:ind w:left="3600" w:hanging="360"/>
+      </w:pPr>
+      <w:rPr>
+        <w:rFonts w:ascii="Courier New" w:hAnsi="Courier New" w:cs="Courier New" w:hint="default"/>
+      </w:rPr>
+    </w:lvl>
+    <w:lvl w:ilvl="5" w:tplc="04100005" w:tentative="1">
+      <w:start w:val="1"/>
+      <w:numFmt w:val="bullet"/>
+      <w:lvlText w:val=""/>
+      <w:lvlJc w:val="left"/>
+      <w:pPr>
+        <w:ind w:left="4320" w:hanging="360"/>
+      </w:pPr>
+      <w:rPr>
+        <w:rFonts w:ascii="Wingdings" w:hAnsi="Wingdings" w:hint="default"/>
+      </w:rPr>
+    </w:lvl>
+    <w:lvl w:ilvl="6" w:tplc="04100001" w:tentative="1">
+      <w:start w:val="1"/>
+      <w:numFmt w:val="bullet"/>
+      <w:lvlText w:val=""/>
+      <w:lvlJc w:val="left"/>
+      <w:pPr>
+        <w:ind w:left="5040" w:hanging="360"/>
+      </w:pPr>
+      <w:rPr>
+        <w:rFonts w:ascii="Symbol" w:hAnsi="Symbol" w:hint="default"/>
+      </w:rPr>
+    </w:lvl>
+    <w:lvl w:ilvl="7" w:tplc="04100003" w:tentative="1">
+      <w:start w:val="1"/>
+      <w:numFmt w:val="bullet"/>
+      <w:lvlText w:val="o"/>
+      <w:lvlJc w:val="left"/>
+      <w:pPr>
+        <w:ind w:left="5760" w:hanging="360"/>
+      </w:pPr>
+      <w:rPr>
+        <w:rFonts w:ascii="Courier New" w:hAnsi="Courier New" w:cs="Courier New" w:hint="default"/>
+      </w:rPr>
+    </w:lvl>
+    <w:lvl w:ilvl="8" w:tplc="04100005" w:tentative="1">
+      <w:start w:val="1"/>
+      <w:numFmt w:val="bullet"/>
+      <w:lvlText w:val=""/>
+      <w:lvlJc w:val="left"/>
+      <w:pPr>
+        <w:ind w:left="6480" w:hanging="360"/>
+      </w:pPr>
+      <w:rPr>
+        <w:rFonts w:ascii="Wingdings" w:hAnsi="Wingdings" w:hint="default"/>
+      </w:rPr>
+    </w:lvl>
+  </w:abstractNum>
+  <w:abstractNum w:abstractNumId="26" w15:restartNumberingAfterBreak="0">
     <w:nsid w:val="35861122"/>
     <w:multiLevelType w:val="hybridMultilevel"/>
     <w:tmpl w:val="E182E116"/>
@@ -5394,7 +7356,7 @@
       </w:rPr>
     </w:lvl>
   </w:abstractNum>
-  <w:abstractNum w:abstractNumId="26" w15:restartNumberingAfterBreak="0">
+  <w:abstractNum w:abstractNumId="27" w15:restartNumberingAfterBreak="0">
     <w:nsid w:val="3FAF53D7"/>
     <w:multiLevelType w:val="hybridMultilevel"/>
     <w:tmpl w:val="6E24E818"/>
@@ -5483,7 +7445,7 @@
       </w:pPr>
     </w:lvl>
   </w:abstractNum>
-  <w:abstractNum w:abstractNumId="27" w15:restartNumberingAfterBreak="0">
+  <w:abstractNum w:abstractNumId="28" w15:restartNumberingAfterBreak="0">
     <w:nsid w:val="42C365F9"/>
     <w:multiLevelType w:val="hybridMultilevel"/>
     <w:tmpl w:val="F4DEA510"/>
@@ -5569,7 +7531,7 @@
       </w:pPr>
     </w:lvl>
   </w:abstractNum>
-  <w:abstractNum w:abstractNumId="28" w15:restartNumberingAfterBreak="0">
+  <w:abstractNum w:abstractNumId="29" w15:restartNumberingAfterBreak="0">
     <w:nsid w:val="435A0E18"/>
     <w:multiLevelType w:val="hybridMultilevel"/>
     <w:tmpl w:val="A70CF8B8"/>
@@ -5659,7 +7621,7 @@
       </w:pPr>
     </w:lvl>
   </w:abstractNum>
-  <w:abstractNum w:abstractNumId="29" w15:restartNumberingAfterBreak="0">
+  <w:abstractNum w:abstractNumId="30" w15:restartNumberingAfterBreak="0">
     <w:nsid w:val="4378282F"/>
     <w:multiLevelType w:val="hybridMultilevel"/>
     <w:tmpl w:val="35B612F0"/>
@@ -5748,7 +7710,7 @@
       </w:pPr>
     </w:lvl>
   </w:abstractNum>
-  <w:abstractNum w:abstractNumId="30" w15:restartNumberingAfterBreak="0">
+  <w:abstractNum w:abstractNumId="31" w15:restartNumberingAfterBreak="0">
     <w:nsid w:val="43857AD9"/>
     <w:multiLevelType w:val="hybridMultilevel"/>
     <w:tmpl w:val="5BA8A380"/>
@@ -5834,7 +7796,7 @@
       </w:pPr>
     </w:lvl>
   </w:abstractNum>
-  <w:abstractNum w:abstractNumId="31" w15:restartNumberingAfterBreak="0">
+  <w:abstractNum w:abstractNumId="32" w15:restartNumberingAfterBreak="0">
     <w:nsid w:val="451865F0"/>
     <w:multiLevelType w:val="hybridMultilevel"/>
     <w:tmpl w:val="B31A795A"/>
@@ -5920,7 +7882,7 @@
       </w:pPr>
     </w:lvl>
   </w:abstractNum>
-  <w:abstractNum w:abstractNumId="32" w15:restartNumberingAfterBreak="0">
+  <w:abstractNum w:abstractNumId="33" w15:restartNumberingAfterBreak="0">
     <w:nsid w:val="45A92446"/>
     <w:multiLevelType w:val="hybridMultilevel"/>
     <w:tmpl w:val="969C71BE"/>
@@ -6006,7 +7968,7 @@
       </w:pPr>
     </w:lvl>
   </w:abstractNum>
-  <w:abstractNum w:abstractNumId="33" w15:restartNumberingAfterBreak="0">
+  <w:abstractNum w:abstractNumId="34" w15:restartNumberingAfterBreak="0">
     <w:nsid w:val="46C4118E"/>
     <w:multiLevelType w:val="hybridMultilevel"/>
     <w:tmpl w:val="50902B64"/>
@@ -6119,7 +8081,7 @@
       </w:rPr>
     </w:lvl>
   </w:abstractNum>
-  <w:abstractNum w:abstractNumId="34" w15:restartNumberingAfterBreak="0">
+  <w:abstractNum w:abstractNumId="35" w15:restartNumberingAfterBreak="0">
     <w:nsid w:val="49A16931"/>
     <w:multiLevelType w:val="hybridMultilevel"/>
     <w:tmpl w:val="788AE8DC"/>
@@ -6232,7 +8194,7 @@
       </w:rPr>
     </w:lvl>
   </w:abstractNum>
-  <w:abstractNum w:abstractNumId="35" w15:restartNumberingAfterBreak="0">
+  <w:abstractNum w:abstractNumId="36" w15:restartNumberingAfterBreak="0">
     <w:nsid w:val="4CA467AA"/>
     <w:multiLevelType w:val="hybridMultilevel"/>
     <w:tmpl w:val="463E412A"/>
@@ -6318,7 +8280,7 @@
       </w:pPr>
     </w:lvl>
   </w:abstractNum>
-  <w:abstractNum w:abstractNumId="36" w15:restartNumberingAfterBreak="0">
+  <w:abstractNum w:abstractNumId="37" w15:restartNumberingAfterBreak="0">
     <w:nsid w:val="4E5E3C9C"/>
     <w:multiLevelType w:val="hybridMultilevel"/>
     <w:tmpl w:val="CDA4C388"/>
@@ -6407,7 +8369,7 @@
       </w:pPr>
     </w:lvl>
   </w:abstractNum>
-  <w:abstractNum w:abstractNumId="37" w15:restartNumberingAfterBreak="0">
+  <w:abstractNum w:abstractNumId="38" w15:restartNumberingAfterBreak="0">
     <w:nsid w:val="4E944145"/>
     <w:multiLevelType w:val="hybridMultilevel"/>
     <w:tmpl w:val="CCD0027C"/>
@@ -6500,7 +8462,7 @@
       </w:pPr>
     </w:lvl>
   </w:abstractNum>
-  <w:abstractNum w:abstractNumId="38" w15:restartNumberingAfterBreak="0">
+  <w:abstractNum w:abstractNumId="39" w15:restartNumberingAfterBreak="0">
     <w:nsid w:val="4EB073D4"/>
     <w:multiLevelType w:val="hybridMultilevel"/>
     <w:tmpl w:val="17B02F3A"/>
@@ -6589,7 +8551,7 @@
       </w:pPr>
     </w:lvl>
   </w:abstractNum>
-  <w:abstractNum w:abstractNumId="39" w15:restartNumberingAfterBreak="0">
+  <w:abstractNum w:abstractNumId="40" w15:restartNumberingAfterBreak="0">
     <w:nsid w:val="4FA06E20"/>
     <w:multiLevelType w:val="hybridMultilevel"/>
     <w:tmpl w:val="3962B2BA"/>
@@ -6702,7 +8664,7 @@
       </w:rPr>
     </w:lvl>
   </w:abstractNum>
-  <w:abstractNum w:abstractNumId="40" w15:restartNumberingAfterBreak="0">
+  <w:abstractNum w:abstractNumId="41" w15:restartNumberingAfterBreak="0">
     <w:nsid w:val="573A05E2"/>
     <w:multiLevelType w:val="hybridMultilevel"/>
     <w:tmpl w:val="D7E4C8F8"/>
@@ -6788,7 +8750,7 @@
       </w:pPr>
     </w:lvl>
   </w:abstractNum>
-  <w:abstractNum w:abstractNumId="41" w15:restartNumberingAfterBreak="0">
+  <w:abstractNum w:abstractNumId="42" w15:restartNumberingAfterBreak="0">
     <w:nsid w:val="578F420D"/>
     <w:multiLevelType w:val="hybridMultilevel"/>
     <w:tmpl w:val="4B6A9F44"/>
@@ -6874,7 +8836,7 @@
       </w:pPr>
     </w:lvl>
   </w:abstractNum>
-  <w:abstractNum w:abstractNumId="42" w15:restartNumberingAfterBreak="0">
+  <w:abstractNum w:abstractNumId="43" w15:restartNumberingAfterBreak="0">
     <w:nsid w:val="595A215A"/>
     <w:multiLevelType w:val="hybridMultilevel"/>
     <w:tmpl w:val="6E24E818"/>
@@ -6963,7 +8925,7 @@
       </w:pPr>
     </w:lvl>
   </w:abstractNum>
-  <w:abstractNum w:abstractNumId="43" w15:restartNumberingAfterBreak="0">
+  <w:abstractNum w:abstractNumId="44" w15:restartNumberingAfterBreak="0">
     <w:nsid w:val="59FC74AF"/>
     <w:multiLevelType w:val="hybridMultilevel"/>
     <w:tmpl w:val="8556CE5C"/>
@@ -7052,7 +9014,7 @@
       </w:pPr>
     </w:lvl>
   </w:abstractNum>
-  <w:abstractNum w:abstractNumId="44" w15:restartNumberingAfterBreak="0">
+  <w:abstractNum w:abstractNumId="45" w15:restartNumberingAfterBreak="0">
     <w:nsid w:val="5B5E00A9"/>
     <w:multiLevelType w:val="hybridMultilevel"/>
     <w:tmpl w:val="07082708"/>
@@ -7138,7 +9100,7 @@
       </w:pPr>
     </w:lvl>
   </w:abstractNum>
-  <w:abstractNum w:abstractNumId="45" w15:restartNumberingAfterBreak="0">
+  <w:abstractNum w:abstractNumId="46" w15:restartNumberingAfterBreak="0">
     <w:nsid w:val="64A0120F"/>
     <w:multiLevelType w:val="hybridMultilevel"/>
     <w:tmpl w:val="FDDC9FB4"/>
@@ -7227,7 +9189,7 @@
       </w:pPr>
     </w:lvl>
   </w:abstractNum>
-  <w:abstractNum w:abstractNumId="46" w15:restartNumberingAfterBreak="0">
+  <w:abstractNum w:abstractNumId="47" w15:restartNumberingAfterBreak="0">
     <w:nsid w:val="684026C3"/>
     <w:multiLevelType w:val="hybridMultilevel"/>
     <w:tmpl w:val="79C61026"/>
@@ -7313,7 +9275,7 @@
       </w:pPr>
     </w:lvl>
   </w:abstractNum>
-  <w:abstractNum w:abstractNumId="47" w15:restartNumberingAfterBreak="0">
+  <w:abstractNum w:abstractNumId="48" w15:restartNumberingAfterBreak="0">
     <w:nsid w:val="69D72AED"/>
     <w:multiLevelType w:val="hybridMultilevel"/>
     <w:tmpl w:val="673CE44E"/>
@@ -7402,7 +9364,7 @@
       </w:pPr>
     </w:lvl>
   </w:abstractNum>
-  <w:abstractNum w:abstractNumId="48" w15:restartNumberingAfterBreak="0">
+  <w:abstractNum w:abstractNumId="49" w15:restartNumberingAfterBreak="0">
     <w:nsid w:val="6A8C3920"/>
     <w:multiLevelType w:val="hybridMultilevel"/>
     <w:tmpl w:val="93303A9C"/>
@@ -7515,7 +9477,7 @@
       </w:rPr>
     </w:lvl>
   </w:abstractNum>
-  <w:abstractNum w:abstractNumId="49" w15:restartNumberingAfterBreak="0">
+  <w:abstractNum w:abstractNumId="50" w15:restartNumberingAfterBreak="0">
     <w:nsid w:val="6B0D11B0"/>
     <w:multiLevelType w:val="hybridMultilevel"/>
     <w:tmpl w:val="4B6A9F44"/>
@@ -7601,7 +9563,7 @@
       </w:pPr>
     </w:lvl>
   </w:abstractNum>
-  <w:abstractNum w:abstractNumId="50" w15:restartNumberingAfterBreak="0">
+  <w:abstractNum w:abstractNumId="51" w15:restartNumberingAfterBreak="0">
     <w:nsid w:val="6D3C77B3"/>
     <w:multiLevelType w:val="hybridMultilevel"/>
     <w:tmpl w:val="C5DAC984"/>
@@ -7687,7 +9649,7 @@
       </w:pPr>
     </w:lvl>
   </w:abstractNum>
-  <w:abstractNum w:abstractNumId="51" w15:restartNumberingAfterBreak="0">
+  <w:abstractNum w:abstractNumId="52" w15:restartNumberingAfterBreak="0">
     <w:nsid w:val="6DBC1A28"/>
     <w:multiLevelType w:val="hybridMultilevel"/>
     <w:tmpl w:val="466A9D46"/>
@@ -7773,7 +9735,120 @@
       </w:pPr>
     </w:lvl>
   </w:abstractNum>
-  <w:abstractNum w:abstractNumId="52" w15:restartNumberingAfterBreak="0">
+  <w:abstractNum w:abstractNumId="53" w15:restartNumberingAfterBreak="0">
+    <w:nsid w:val="6E922D87"/>
+    <w:multiLevelType w:val="hybridMultilevel"/>
+    <w:tmpl w:val="889EA4C8"/>
+    <w:lvl w:ilvl="0" w:tplc="04100001">
+      <w:start w:val="1"/>
+      <w:numFmt w:val="bullet"/>
+      <w:lvlText w:val=""/>
+      <w:lvlJc w:val="left"/>
+      <w:pPr>
+        <w:ind w:left="720" w:hanging="360"/>
+      </w:pPr>
+      <w:rPr>
+        <w:rFonts w:ascii="Symbol" w:hAnsi="Symbol" w:hint="default"/>
+      </w:rPr>
+    </w:lvl>
+    <w:lvl w:ilvl="1" w:tplc="04100003" w:tentative="1">
+      <w:start w:val="1"/>
+      <w:numFmt w:val="bullet"/>
+      <w:lvlText w:val="o"/>
+      <w:lvlJc w:val="left"/>
+      <w:pPr>
+        <w:ind w:left="1440" w:hanging="360"/>
+      </w:pPr>
+      <w:rPr>
+        <w:rFonts w:ascii="Courier New" w:hAnsi="Courier New" w:cs="Courier New" w:hint="default"/>
+      </w:rPr>
+    </w:lvl>
+    <w:lvl w:ilvl="2" w:tplc="04100005" w:tentative="1">
+      <w:start w:val="1"/>
+      <w:numFmt w:val="bullet"/>
+      <w:lvlText w:val=""/>
+      <w:lvlJc w:val="left"/>
+      <w:pPr>
+        <w:ind w:left="2160" w:hanging="360"/>
+      </w:pPr>
+      <w:rPr>
+        <w:rFonts w:ascii="Wingdings" w:hAnsi="Wingdings" w:hint="default"/>
+      </w:rPr>
+    </w:lvl>
+    <w:lvl w:ilvl="3" w:tplc="04100001" w:tentative="1">
+      <w:start w:val="1"/>
+      <w:numFmt w:val="bullet"/>
+      <w:lvlText w:val=""/>
+      <w:lvlJc w:val="left"/>
+      <w:pPr>
+        <w:ind w:left="2880" w:hanging="360"/>
+      </w:pPr>
+      <w:rPr>
+        <w:rFonts w:ascii="Symbol" w:hAnsi="Symbol" w:hint="default"/>
+      </w:rPr>
+    </w:lvl>
+    <w:lvl w:ilvl="4" w:tplc="04100003" w:tentative="1">
+      <w:start w:val="1"/>
+      <w:numFmt w:val="bullet"/>
+      <w:lvlText w:val="o"/>
+      <w:lvlJc w:val="left"/>
+      <w:pPr>
+        <w:ind w:left="3600" w:hanging="360"/>
+      </w:pPr>
+      <w:rPr>
+        <w:rFonts w:ascii="Courier New" w:hAnsi="Courier New" w:cs="Courier New" w:hint="default"/>
+      </w:rPr>
+    </w:lvl>
+    <w:lvl w:ilvl="5" w:tplc="04100005" w:tentative="1">
+      <w:start w:val="1"/>
+      <w:numFmt w:val="bullet"/>
+      <w:lvlText w:val=""/>
+      <w:lvlJc w:val="left"/>
+      <w:pPr>
+        <w:ind w:left="4320" w:hanging="360"/>
+      </w:pPr>
+      <w:rPr>
+        <w:rFonts w:ascii="Wingdings" w:hAnsi="Wingdings" w:hint="default"/>
+      </w:rPr>
+    </w:lvl>
+    <w:lvl w:ilvl="6" w:tplc="04100001" w:tentative="1">
+      <w:start w:val="1"/>
+      <w:numFmt w:val="bullet"/>
+      <w:lvlText w:val=""/>
+      <w:lvlJc w:val="left"/>
+      <w:pPr>
+        <w:ind w:left="5040" w:hanging="360"/>
+      </w:pPr>
+      <w:rPr>
+        <w:rFonts w:ascii="Symbol" w:hAnsi="Symbol" w:hint="default"/>
+      </w:rPr>
+    </w:lvl>
+    <w:lvl w:ilvl="7" w:tplc="04100003" w:tentative="1">
+      <w:start w:val="1"/>
+      <w:numFmt w:val="bullet"/>
+      <w:lvlText w:val="o"/>
+      <w:lvlJc w:val="left"/>
+      <w:pPr>
+        <w:ind w:left="5760" w:hanging="360"/>
+      </w:pPr>
+      <w:rPr>
+        <w:rFonts w:ascii="Courier New" w:hAnsi="Courier New" w:cs="Courier New" w:hint="default"/>
+      </w:rPr>
+    </w:lvl>
+    <w:lvl w:ilvl="8" w:tplc="04100005" w:tentative="1">
+      <w:start w:val="1"/>
+      <w:numFmt w:val="bullet"/>
+      <w:lvlText w:val=""/>
+      <w:lvlJc w:val="left"/>
+      <w:pPr>
+        <w:ind w:left="6480" w:hanging="360"/>
+      </w:pPr>
+      <w:rPr>
+        <w:rFonts w:ascii="Wingdings" w:hAnsi="Wingdings" w:hint="default"/>
+      </w:rPr>
+    </w:lvl>
+  </w:abstractNum>
+  <w:abstractNum w:abstractNumId="54" w15:restartNumberingAfterBreak="0">
     <w:nsid w:val="6E9D5085"/>
     <w:multiLevelType w:val="hybridMultilevel"/>
     <w:tmpl w:val="8A1E1F58"/>
@@ -7862,7 +9937,7 @@
       </w:pPr>
     </w:lvl>
   </w:abstractNum>
-  <w:abstractNum w:abstractNumId="53" w15:restartNumberingAfterBreak="0">
+  <w:abstractNum w:abstractNumId="55" w15:restartNumberingAfterBreak="0">
     <w:nsid w:val="74583255"/>
     <w:multiLevelType w:val="hybridMultilevel"/>
     <w:tmpl w:val="8F842E80"/>
@@ -7951,7 +10026,7 @@
       </w:pPr>
     </w:lvl>
   </w:abstractNum>
-  <w:abstractNum w:abstractNumId="54" w15:restartNumberingAfterBreak="0">
+  <w:abstractNum w:abstractNumId="56" w15:restartNumberingAfterBreak="0">
     <w:nsid w:val="74774F1C"/>
     <w:multiLevelType w:val="hybridMultilevel"/>
     <w:tmpl w:val="653C3034"/>
@@ -8064,7 +10139,7 @@
       </w:rPr>
     </w:lvl>
   </w:abstractNum>
-  <w:abstractNum w:abstractNumId="55" w15:restartNumberingAfterBreak="0">
+  <w:abstractNum w:abstractNumId="57" w15:restartNumberingAfterBreak="0">
     <w:nsid w:val="7A013C6C"/>
     <w:multiLevelType w:val="hybridMultilevel"/>
     <w:tmpl w:val="315CE540"/>
@@ -8153,7 +10228,7 @@
       </w:pPr>
     </w:lvl>
   </w:abstractNum>
-  <w:abstractNum w:abstractNumId="56" w15:restartNumberingAfterBreak="0">
+  <w:abstractNum w:abstractNumId="58" w15:restartNumberingAfterBreak="0">
     <w:nsid w:val="7A4B621E"/>
     <w:multiLevelType w:val="hybridMultilevel"/>
     <w:tmpl w:val="842E3734"/>
@@ -8242,7 +10317,7 @@
       </w:pPr>
     </w:lvl>
   </w:abstractNum>
-  <w:abstractNum w:abstractNumId="57" w15:restartNumberingAfterBreak="0">
+  <w:abstractNum w:abstractNumId="59" w15:restartNumberingAfterBreak="0">
     <w:nsid w:val="7A527D03"/>
     <w:multiLevelType w:val="hybridMultilevel"/>
     <w:tmpl w:val="BE24FEE4"/>
@@ -8331,7 +10406,7 @@
       </w:pPr>
     </w:lvl>
   </w:abstractNum>
-  <w:abstractNum w:abstractNumId="58" w15:restartNumberingAfterBreak="0">
+  <w:abstractNum w:abstractNumId="60" w15:restartNumberingAfterBreak="0">
     <w:nsid w:val="7EA84FB9"/>
     <w:multiLevelType w:val="hybridMultilevel"/>
     <w:tmpl w:val="CDA4C388"/>
@@ -8420,7 +10495,7 @@
       </w:pPr>
     </w:lvl>
   </w:abstractNum>
-  <w:abstractNum w:abstractNumId="59" w15:restartNumberingAfterBreak="0">
+  <w:abstractNum w:abstractNumId="61" w15:restartNumberingAfterBreak="0">
     <w:nsid w:val="7EEB425C"/>
     <w:multiLevelType w:val="hybridMultilevel"/>
     <w:tmpl w:val="EC0E892C"/>
@@ -8513,46 +10588,46 @@
     <w:abstractNumId w:val="2"/>
   </w:num>
   <w:num w:numId="2">
-    <w:abstractNumId w:val="40"/>
+    <w:abstractNumId w:val="41"/>
   </w:num>
   <w:num w:numId="3">
-    <w:abstractNumId w:val="50"/>
+    <w:abstractNumId w:val="51"/>
   </w:num>
   <w:num w:numId="4">
-    <w:abstractNumId w:val="30"/>
+    <w:abstractNumId w:val="31"/>
   </w:num>
   <w:num w:numId="5">
-    <w:abstractNumId w:val="32"/>
+    <w:abstractNumId w:val="33"/>
   </w:num>
   <w:num w:numId="6">
-    <w:abstractNumId w:val="57"/>
+    <w:abstractNumId w:val="59"/>
   </w:num>
   <w:num w:numId="7">
     <w:abstractNumId w:val="12"/>
   </w:num>
   <w:num w:numId="8">
-    <w:abstractNumId w:val="44"/>
+    <w:abstractNumId w:val="45"/>
   </w:num>
   <w:num w:numId="9">
     <w:abstractNumId w:val="1"/>
   </w:num>
   <w:num w:numId="10">
-    <w:abstractNumId w:val="35"/>
+    <w:abstractNumId w:val="36"/>
   </w:num>
   <w:num w:numId="11">
-    <w:abstractNumId w:val="38"/>
+    <w:abstractNumId w:val="39"/>
   </w:num>
   <w:num w:numId="12">
-    <w:abstractNumId w:val="46"/>
+    <w:abstractNumId w:val="47"/>
   </w:num>
   <w:num w:numId="13">
-    <w:abstractNumId w:val="43"/>
+    <w:abstractNumId w:val="44"/>
   </w:num>
   <w:num w:numId="14">
-    <w:abstractNumId w:val="26"/>
+    <w:abstractNumId w:val="27"/>
   </w:num>
   <w:num w:numId="15">
-    <w:abstractNumId w:val="52"/>
+    <w:abstractNumId w:val="54"/>
   </w:num>
   <w:num w:numId="16">
     <w:abstractNumId w:val="6"/>
@@ -8564,7 +10639,7 @@
     <w:abstractNumId w:val="4"/>
   </w:num>
   <w:num w:numId="19">
-    <w:abstractNumId w:val="31"/>
+    <w:abstractNumId w:val="32"/>
   </w:num>
   <w:num w:numId="20">
     <w:abstractNumId w:val="14"/>
@@ -8579,22 +10654,22 @@
     <w:abstractNumId w:val="21"/>
   </w:num>
   <w:num w:numId="24">
-    <w:abstractNumId w:val="41"/>
+    <w:abstractNumId w:val="42"/>
   </w:num>
   <w:num w:numId="25">
-    <w:abstractNumId w:val="49"/>
+    <w:abstractNumId w:val="50"/>
   </w:num>
   <w:num w:numId="26">
-    <w:abstractNumId w:val="33"/>
+    <w:abstractNumId w:val="34"/>
   </w:num>
   <w:num w:numId="27">
     <w:abstractNumId w:val="5"/>
   </w:num>
   <w:num w:numId="28">
-    <w:abstractNumId w:val="56"/>
+    <w:abstractNumId w:val="58"/>
   </w:num>
   <w:num w:numId="29">
-    <w:abstractNumId w:val="45"/>
+    <w:abstractNumId w:val="46"/>
   </w:num>
   <w:num w:numId="30">
     <w:abstractNumId w:val="7"/>
@@ -8603,31 +10678,31 @@
     <w:abstractNumId w:val="17"/>
   </w:num>
   <w:num w:numId="32">
-    <w:abstractNumId w:val="55"/>
+    <w:abstractNumId w:val="57"/>
   </w:num>
   <w:num w:numId="33">
     <w:abstractNumId w:val="10"/>
   </w:num>
   <w:num w:numId="34">
+    <w:abstractNumId w:val="30"/>
+  </w:num>
+  <w:num w:numId="35">
     <w:abstractNumId w:val="29"/>
   </w:num>
-  <w:num w:numId="35">
-    <w:abstractNumId w:val="28"/>
+  <w:num w:numId="36">
+    <w:abstractNumId w:val="38"/>
   </w:num>
-  <w:num w:numId="36">
+  <w:num w:numId="37">
     <w:abstractNumId w:val="37"/>
   </w:num>
-  <w:num w:numId="37">
-    <w:abstractNumId w:val="36"/>
-  </w:num>
   <w:num w:numId="38">
-    <w:abstractNumId w:val="59"/>
+    <w:abstractNumId w:val="61"/>
   </w:num>
   <w:num w:numId="39">
     <w:abstractNumId w:val="22"/>
   </w:num>
   <w:num w:numId="40">
-    <w:abstractNumId w:val="58"/>
+    <w:abstractNumId w:val="60"/>
   </w:num>
   <w:num w:numId="41">
     <w:abstractNumId w:val="23"/>
@@ -8639,19 +10714,19 @@
     <w:abstractNumId w:val="3"/>
   </w:num>
   <w:num w:numId="44">
-    <w:abstractNumId w:val="27"/>
+    <w:abstractNumId w:val="28"/>
   </w:num>
   <w:num w:numId="45">
     <w:abstractNumId w:val="11"/>
   </w:num>
   <w:num w:numId="46">
-    <w:abstractNumId w:val="53"/>
+    <w:abstractNumId w:val="55"/>
   </w:num>
   <w:num w:numId="47">
     <w:abstractNumId w:val="9"/>
   </w:num>
   <w:num w:numId="48">
-    <w:abstractNumId w:val="48"/>
+    <w:abstractNumId w:val="49"/>
   </w:num>
   <w:num w:numId="49">
     <w:abstractNumId w:val="0"/>
@@ -8663,31 +10738,37 @@
     <w:abstractNumId w:val="8"/>
   </w:num>
   <w:num w:numId="52">
-    <w:abstractNumId w:val="51"/>
+    <w:abstractNumId w:val="52"/>
   </w:num>
   <w:num w:numId="53">
     <w:abstractNumId w:val="20"/>
   </w:num>
   <w:num w:numId="54">
-    <w:abstractNumId w:val="39"/>
+    <w:abstractNumId w:val="40"/>
   </w:num>
   <w:num w:numId="55">
-    <w:abstractNumId w:val="54"/>
+    <w:abstractNumId w:val="56"/>
   </w:num>
   <w:num w:numId="56">
-    <w:abstractNumId w:val="47"/>
+    <w:abstractNumId w:val="48"/>
   </w:num>
   <w:num w:numId="57">
-    <w:abstractNumId w:val="42"/>
+    <w:abstractNumId w:val="43"/>
   </w:num>
   <w:num w:numId="58">
     <w:abstractNumId w:val="24"/>
   </w:num>
   <w:num w:numId="59">
-    <w:abstractNumId w:val="34"/>
+    <w:abstractNumId w:val="35"/>
   </w:num>
   <w:num w:numId="60">
+    <w:abstractNumId w:val="26"/>
+  </w:num>
+  <w:num w:numId="61">
     <w:abstractNumId w:val="25"/>
+  </w:num>
+  <w:num w:numId="62">
+    <w:abstractNumId w:val="53"/>
   </w:num>
   <w:numIdMacAtCleanup w:val="55"/>
 </w:numbering>
@@ -10016,7 +12097,7 @@
 </file>
 
 <file path=customXml/itemProps1.xml><?xml version="1.0" encoding="utf-8"?>
-<ds:datastoreItem xmlns:ds="http://schemas.openxmlformats.org/officeDocument/2006/customXml" ds:itemID="{066CE5FF-F50B-4BEC-81B6-DE0E8F6E569E}">
+<ds:datastoreItem xmlns:ds="http://schemas.openxmlformats.org/officeDocument/2006/customXml" ds:itemID="{1F09F372-50BA-4E19-B1B3-908A4C2BD2C5}">
   <ds:schemaRefs>
     <ds:schemaRef ds:uri="http://schemas.openxmlformats.org/officeDocument/2006/bibliography"/>
   </ds:schemaRefs>

</xml_diff>

<commit_message>
Fix cartella Codice rimossa
</commit_message>
<xml_diff>
--- a/Semilavorati/odd/ODD.docx
+++ b/Semilavorati/odd/ODD.docx
@@ -1288,9 +1288,7 @@
         </w:rPr>
         <w:t>Generalità</w:t>
       </w:r>
-      <w:bookmarkStart w:id="6" w:name="_GoBack"/>
       <w:bookmarkEnd w:id="5"/>
-      <w:bookmarkEnd w:id="6"/>
     </w:p>
     <w:p>
       <w:pPr>
@@ -1457,7 +1455,7 @@
           <w:color w:val="000000" w:themeColor="text1"/>
         </w:rPr>
       </w:pPr>
-      <w:bookmarkStart w:id="7" w:name="_Toc160292868"/>
+      <w:bookmarkStart w:id="6" w:name="_Toc160292868"/>
       <w:r>
         <w:rPr>
           <w:rFonts w:eastAsia="Inter Medium"/>
@@ -1466,7 +1464,7 @@
         </w:rPr>
         <w:t>Team Project</w:t>
       </w:r>
-      <w:bookmarkEnd w:id="7"/>
+      <w:bookmarkEnd w:id="6"/>
     </w:p>
     <w:tbl>
       <w:tblPr>
@@ -1975,7 +1973,7 @@
           <w:color w:val="000000" w:themeColor="text1"/>
         </w:rPr>
       </w:pPr>
-      <w:bookmarkStart w:id="8" w:name="_Toc160292869"/>
+      <w:bookmarkStart w:id="7" w:name="_Toc160292869"/>
       <w:r>
         <w:rPr>
           <w:rFonts w:eastAsia="Inter Medium"/>
@@ -1985,7 +1983,7 @@
         <w:lastRenderedPageBreak/>
         <w:t>Revision History</w:t>
       </w:r>
-      <w:bookmarkEnd w:id="8"/>
+      <w:bookmarkEnd w:id="7"/>
     </w:p>
     <w:tbl>
       <w:tblPr>
@@ -2366,7 +2364,7 @@
           <w:color w:val="FF0000"/>
         </w:rPr>
       </w:pPr>
-      <w:bookmarkStart w:id="9" w:name="_Toc160292870"/>
+      <w:bookmarkStart w:id="8" w:name="_Toc160292870"/>
       <w:r>
         <w:rPr>
           <w:b/>
@@ -2382,7 +2380,7 @@
         </w:rPr>
         <w:t>Introduzione</w:t>
       </w:r>
-      <w:bookmarkEnd w:id="9"/>
+      <w:bookmarkEnd w:id="8"/>
     </w:p>
     <w:p>
       <w:pPr>
@@ -2956,7 +2954,7 @@
           <w:szCs w:val="28"/>
         </w:rPr>
       </w:pPr>
-      <w:bookmarkStart w:id="10" w:name="_Toc160292871"/>
+      <w:bookmarkStart w:id="9" w:name="_Toc160292871"/>
       <w:r>
         <w:rPr>
           <w:b/>
@@ -2967,7 +2965,7 @@
         <w:lastRenderedPageBreak/>
         <w:t>1.1 Object design trade-offs</w:t>
       </w:r>
-      <w:bookmarkEnd w:id="10"/>
+      <w:bookmarkEnd w:id="9"/>
     </w:p>
     <w:p>
       <w:pPr>
@@ -3645,7 +3643,7 @@
           <w:szCs w:val="28"/>
         </w:rPr>
       </w:pPr>
-      <w:bookmarkStart w:id="11" w:name="_Toc160292872"/>
+      <w:bookmarkStart w:id="10" w:name="_Toc160292872"/>
       <w:r>
         <w:rPr>
           <w:b/>
@@ -3654,6 +3652,29 @@
           <w:szCs w:val="28"/>
         </w:rPr>
         <w:t>1.2 Linee guida per la documentazione dell’interfaccia</w:t>
+      </w:r>
+      <w:bookmarkEnd w:id="10"/>
+    </w:p>
+    <w:p>
+      <w:pPr>
+        <w:pStyle w:val="Titolosommario"/>
+        <w:outlineLvl w:val="1"/>
+        <w:rPr>
+          <w:b/>
+          <w:color w:val="FF0000"/>
+          <w:sz w:val="28"/>
+          <w:szCs w:val="28"/>
+        </w:rPr>
+      </w:pPr>
+      <w:bookmarkStart w:id="11" w:name="_Toc160292873"/>
+      <w:r>
+        <w:rPr>
+          <w:b/>
+          <w:color w:val="FF0000"/>
+          <w:sz w:val="28"/>
+          <w:szCs w:val="28"/>
+        </w:rPr>
+        <w:t>1.3 Definizioni, acronimi e abbreviazioni</w:t>
       </w:r>
       <w:bookmarkEnd w:id="11"/>
     </w:p>
@@ -3668,7 +3689,7 @@
           <w:szCs w:val="28"/>
         </w:rPr>
       </w:pPr>
-      <w:bookmarkStart w:id="12" w:name="_Toc160292873"/>
+      <w:bookmarkStart w:id="12" w:name="_Toc160292874"/>
       <w:r>
         <w:rPr>
           <w:b/>
@@ -3676,32 +3697,9 @@
           <w:sz w:val="28"/>
           <w:szCs w:val="28"/>
         </w:rPr>
-        <w:t>1.3 Definizioni, acronimi e abbreviazioni</w:t>
+        <w:t>1.4 Riferimenti</w:t>
       </w:r>
       <w:bookmarkEnd w:id="12"/>
-    </w:p>
-    <w:p>
-      <w:pPr>
-        <w:pStyle w:val="Titolosommario"/>
-        <w:outlineLvl w:val="1"/>
-        <w:rPr>
-          <w:b/>
-          <w:color w:val="FF0000"/>
-          <w:sz w:val="28"/>
-          <w:szCs w:val="28"/>
-        </w:rPr>
-      </w:pPr>
-      <w:bookmarkStart w:id="13" w:name="_Toc160292874"/>
-      <w:r>
-        <w:rPr>
-          <w:b/>
-          <w:color w:val="FF0000"/>
-          <w:sz w:val="28"/>
-          <w:szCs w:val="28"/>
-        </w:rPr>
-        <w:t>1.4 Riferimenti</w:t>
-      </w:r>
-      <w:bookmarkEnd w:id="13"/>
     </w:p>
     <w:p>
       <w:pPr>
@@ -3851,7 +3849,7 @@
           <w:color w:val="FF0000"/>
         </w:rPr>
       </w:pPr>
-      <w:bookmarkStart w:id="14" w:name="_Toc160292875"/>
+      <w:bookmarkStart w:id="13" w:name="_Toc160292875"/>
       <w:r>
         <w:rPr>
           <w:b/>
@@ -3859,7 +3857,7 @@
         </w:rPr>
         <w:t>2. Packages</w:t>
       </w:r>
-      <w:bookmarkEnd w:id="14"/>
+      <w:bookmarkEnd w:id="13"/>
     </w:p>
     <w:p>
       <w:pPr>
@@ -4001,7 +3999,7 @@
           <w:color w:val="FF0000"/>
         </w:rPr>
       </w:pPr>
-      <w:bookmarkStart w:id="15" w:name="_Toc160292876"/>
+      <w:bookmarkStart w:id="14" w:name="_Toc160292876"/>
       <w:r>
         <w:rPr>
           <w:b/>
@@ -4009,7 +4007,7 @@
         </w:rPr>
         <w:t>3. Class interfaces</w:t>
       </w:r>
-      <w:bookmarkEnd w:id="15"/>
+      <w:bookmarkEnd w:id="14"/>
     </w:p>
     <w:p>
       <w:pPr>
@@ -29160,7 +29158,7 @@
           <w:color w:val="FF0000"/>
         </w:rPr>
       </w:pPr>
-      <w:bookmarkStart w:id="16" w:name="_Toc160292877"/>
+      <w:bookmarkStart w:id="15" w:name="_Toc160292877"/>
       <w:r>
         <w:rPr>
           <w:b/>
@@ -29169,7 +29167,7 @@
         <w:lastRenderedPageBreak/>
         <w:t>4. Design patterns</w:t>
       </w:r>
-      <w:bookmarkEnd w:id="16"/>
+      <w:bookmarkEnd w:id="15"/>
     </w:p>
     <w:p>
       <w:pPr>
@@ -29665,27 +29663,7 @@
           <w:szCs w:val="26"/>
           <w:lang w:val="it-IT"/>
         </w:rPr>
-        <w:t xml:space="preserve">Visto che la visualizzazione delle immagini in evidenza e della galleria di immagini dettagliate </w:t>
-      </w:r>
-      <w:r>
-        <w:rPr>
-          <w:rFonts w:asciiTheme="minorHAnsi" w:hAnsiTheme="minorHAnsi"/>
-          <w:color w:val="000000" w:themeColor="text1"/>
-          <w:sz w:val="26"/>
-          <w:szCs w:val="26"/>
-          <w:lang w:val="it-IT"/>
-        </w:rPr>
-        <w:t>dei prodotti</w:t>
-      </w:r>
-      <w:r>
-        <w:rPr>
-          <w:rFonts w:asciiTheme="minorHAnsi" w:hAnsiTheme="minorHAnsi"/>
-          <w:color w:val="000000" w:themeColor="text1"/>
-          <w:sz w:val="26"/>
-          <w:szCs w:val="26"/>
-          <w:lang w:val="it-IT"/>
-        </w:rPr>
-        <w:t xml:space="preserve"> ottenuti a seguito di una ricerca (per menù di navigazione o per barra di ricerca) è costosa, si intende caricare solo l’immagine in evidenza e le caratteristiche più rilevanti di un prodotto (nome, prezzo, brand, categoria).</w:t>
+        <w:t>Visto che la visualizzazione delle immagini in evidenza e della galleria di immagini dettagliate dei prodotti ottenuti a seguito di una ricerca (per menù di navigazione o per barra di ricerca) è costosa, si intende caricare solo l’immagine in evidenza e le caratteristiche più rilevanti di un prodotto (nome, prezzo, brand, categoria).</w:t>
       </w:r>
     </w:p>
     <w:p>
@@ -30177,6 +30155,18 @@
           <w:lang w:val="it-IT"/>
         </w:rPr>
       </w:pPr>
+      <w:r>
+        <w:rPr>
+          <w:rFonts w:asciiTheme="minorHAnsi" w:hAnsiTheme="minorHAnsi"/>
+          <w:color w:val="000000" w:themeColor="text1"/>
+          <w:sz w:val="26"/>
+          <w:szCs w:val="26"/>
+          <w:lang w:val="it-IT"/>
+        </w:rPr>
+        <w:t>… foto codice</w:t>
+      </w:r>
+      <w:bookmarkStart w:id="16" w:name="_GoBack"/>
+      <w:bookmarkEnd w:id="16"/>
     </w:p>
     <w:p>
       <w:pPr>
@@ -30353,7 +30343,7 @@
       <w:rPr>
         <w:noProof/>
       </w:rPr>
-      <w:t>21</w:t>
+      <w:t>23</w:t>
     </w:r>
     <w:r>
       <w:fldChar w:fldCharType="end"/>
@@ -31784,6 +31774,7 @@
   <w:style w:type="character" w:default="1" w:styleId="Carpredefinitoparagrafo">
     <w:name w:val="Default Paragraph Font"/>
     <w:uiPriority w:val="1"/>
+    <w:semiHidden/>
     <w:unhideWhenUsed/>
   </w:style>
   <w:style w:type="table" w:default="1" w:styleId="Tabellanormale">
@@ -32722,7 +32713,7 @@
 </file>
 
 <file path=customXml/itemProps1.xml><?xml version="1.0" encoding="utf-8"?>
-<ds:datastoreItem xmlns:ds="http://schemas.openxmlformats.org/officeDocument/2006/customXml" ds:itemID="{CAEA63CB-AE7C-4A8E-A4E5-993BA4691D3D}">
+<ds:datastoreItem xmlns:ds="http://schemas.openxmlformats.org/officeDocument/2006/customXml" ds:itemID="{8DD89A93-119F-465E-9079-D775556FC9C3}">
   <ds:schemaRefs>
     <ds:schemaRef ds:uri="http://schemas.openxmlformats.org/officeDocument/2006/bibliography"/>
   </ds:schemaRefs>

</xml_diff>

<commit_message>
Aggiunta link a documentazione Javadoc
</commit_message>
<xml_diff>
--- a/Semilavorati/odd/ODD.docx
+++ b/Semilavorati/odd/ODD.docx
@@ -1,6 +1,6 @@
 
 <file path=word/document.xml><?xml version="1.0" encoding="utf-8"?>
-<w:document xmlns:wpc="http://schemas.microsoft.com/office/word/2010/wordprocessingCanvas" xmlns:cx="http://schemas.microsoft.com/office/drawing/2014/chartex" xmlns:cx1="http://schemas.microsoft.com/office/drawing/2015/9/8/chartex" xmlns:mc="http://schemas.openxmlformats.org/markup-compatibility/2006" xmlns:o="urn:schemas-microsoft-com:office:office" xmlns:r="http://schemas.openxmlformats.org/officeDocument/2006/relationships" xmlns:m="http://schemas.openxmlformats.org/officeDocument/2006/math" xmlns:v="urn:schemas-microsoft-com:vml" xmlns:wp14="http://schemas.microsoft.com/office/word/2010/wordprocessingDrawing" xmlns:wp="http://schemas.openxmlformats.org/drawingml/2006/wordprocessingDrawing" xmlns:w10="urn:schemas-microsoft-com:office:word" xmlns:w="http://schemas.openxmlformats.org/wordprocessingml/2006/main" xmlns:w14="http://schemas.microsoft.com/office/word/2010/wordml" xmlns:w15="http://schemas.microsoft.com/office/word/2012/wordml" xmlns:w16se="http://schemas.microsoft.com/office/word/2015/wordml/symex" xmlns:wpg="http://schemas.microsoft.com/office/word/2010/wordprocessingGroup" xmlns:wpi="http://schemas.microsoft.com/office/word/2010/wordprocessingInk" xmlns:wne="http://schemas.microsoft.com/office/word/2006/wordml" xmlns:wps="http://schemas.microsoft.com/office/word/2010/wordprocessingShape" mc:Ignorable="w14 w15 w16se wp14">
+<w:document xmlns:wpc="http://schemas.microsoft.com/office/word/2010/wordprocessingCanvas" xmlns:mc="http://schemas.openxmlformats.org/markup-compatibility/2006" xmlns:o="urn:schemas-microsoft-com:office:office" xmlns:r="http://schemas.openxmlformats.org/officeDocument/2006/relationships" xmlns:m="http://schemas.openxmlformats.org/officeDocument/2006/math" xmlns:v="urn:schemas-microsoft-com:vml" xmlns:wp14="http://schemas.microsoft.com/office/word/2010/wordprocessingDrawing" xmlns:wp="http://schemas.openxmlformats.org/drawingml/2006/wordprocessingDrawing" xmlns:w10="urn:schemas-microsoft-com:office:word" xmlns:w="http://schemas.openxmlformats.org/wordprocessingml/2006/main" xmlns:w14="http://schemas.microsoft.com/office/word/2010/wordml" xmlns:w15="http://schemas.microsoft.com/office/word/2012/wordml" xmlns:wpg="http://schemas.microsoft.com/office/word/2010/wordprocessingGroup" xmlns:wpi="http://schemas.microsoft.com/office/word/2010/wordprocessingInk" xmlns:wne="http://schemas.microsoft.com/office/word/2006/wordml" xmlns:wps="http://schemas.microsoft.com/office/word/2010/wordprocessingShape" mc:Ignorable="w14 w15 wp14">
   <w:body>
     <w:p>
       <w:pPr>
@@ -5368,16 +5368,6 @@
           <w:lang w:val="it-IT"/>
         </w:rPr>
       </w:pPr>
-      <w:r>
-        <w:rPr>
-          <w:rFonts w:asciiTheme="minorHAnsi" w:hAnsiTheme="minorHAnsi"/>
-          <w:b/>
-          <w:sz w:val="26"/>
-          <w:szCs w:val="26"/>
-          <w:lang w:val="it-IT"/>
-        </w:rPr>
-        <w:t>.</w:t>
-      </w:r>
       <w:proofErr w:type="gramStart"/>
       <w:r>
         <w:rPr>
@@ -5387,8 +5377,9 @@
           <w:szCs w:val="26"/>
           <w:lang w:val="it-IT"/>
         </w:rPr>
-        <w:t>settings</w:t>
+        <w:t>.settings</w:t>
       </w:r>
+      <w:proofErr w:type="gramEnd"/>
       <w:r>
         <w:rPr>
           <w:rFonts w:asciiTheme="minorHAnsi" w:hAnsiTheme="minorHAnsi"/>
@@ -5408,7 +5399,6 @@
         </w:rPr>
         <w:t>:</w:t>
       </w:r>
-      <w:proofErr w:type="gramEnd"/>
       <w:r>
         <w:rPr>
           <w:rFonts w:asciiTheme="minorHAnsi" w:hAnsiTheme="minorHAnsi"/>
@@ -6554,23 +6544,12 @@
           <w:color w:val="000000" w:themeColor="text1"/>
           <w:sz w:val="26"/>
           <w:szCs w:val="26"/>
-          <w:u w:val="single"/>
-          <w:lang w:val="it-IT"/>
-        </w:rPr>
-        <w:t>link</w:t>
+          <w:lang w:val="it-IT"/>
+        </w:rPr>
+        <w:t>https://doroteaserrelli.github.io/TechHeavenDocumentation/</w:t>
       </w:r>
-      <w:r>
-        <w:rPr>
-          <w:rFonts w:asciiTheme="minorHAnsi" w:hAnsiTheme="minorHAnsi"/>
-          <w:b/>
-          <w:color w:val="000000" w:themeColor="text1"/>
-          <w:sz w:val="26"/>
-          <w:szCs w:val="26"/>
-          <w:u w:val="single"/>
-          <w:lang w:val="it-IT"/>
-        </w:rPr>
-        <w:t xml:space="preserve"> da inserire</w:t>
-      </w:r>
+      <w:bookmarkStart w:id="15" w:name="_GoBack"/>
+      <w:bookmarkEnd w:id="15"/>
     </w:p>
     <w:p>
       <w:pPr>
@@ -6613,31 +6592,7 @@
           <w:szCs w:val="26"/>
           <w:lang w:val="it-IT"/>
         </w:rPr>
-        <w:t>Service (java.</w:t>
-      </w:r>
-      <w:proofErr w:type="gramStart"/>
-      <w:r>
-        <w:rPr>
-          <w:rFonts w:asciiTheme="minorHAnsi" w:hAnsiTheme="minorHAnsi"/>
-          <w:b/>
-          <w:color w:val="FF0000"/>
-          <w:sz w:val="26"/>
-          <w:szCs w:val="26"/>
-          <w:lang w:val="it-IT"/>
-        </w:rPr>
-        <w:t>application.RegistrazioneService</w:t>
-      </w:r>
-      <w:proofErr w:type="gramEnd"/>
-      <w:r>
-        <w:rPr>
-          <w:rFonts w:asciiTheme="minorHAnsi" w:hAnsiTheme="minorHAnsi"/>
-          <w:b/>
-          <w:color w:val="FF0000"/>
-          <w:sz w:val="26"/>
-          <w:szCs w:val="26"/>
-          <w:lang w:val="it-IT"/>
-        </w:rPr>
-        <w:t>)</w:t>
+        <w:t>Service (java.application.RegistrazioneService)</w:t>
       </w:r>
     </w:p>
     <w:tbl>
@@ -7397,6 +7352,7 @@
                 <w:lang w:val="it-IT"/>
               </w:rPr>
             </w:pPr>
+            <w:proofErr w:type="gramStart"/>
             <w:r>
               <w:rPr>
                 <w:rFonts w:asciiTheme="minorHAnsi" w:hAnsiTheme="minorHAnsi"/>
@@ -7408,28 +7364,17 @@
               </w:rPr>
               <w:t>context</w:t>
             </w:r>
-            <w:r>
-              <w:rPr>
-                <w:rFonts w:asciiTheme="minorHAnsi" w:hAnsiTheme="minorHAnsi"/>
-                <w:color w:val="000000" w:themeColor="text1"/>
-                <w:sz w:val="26"/>
-                <w:szCs w:val="26"/>
-                <w:lang w:val="it-IT"/>
-              </w:rPr>
-              <w:t xml:space="preserve"> </w:t>
-            </w:r>
-            <w:proofErr w:type="gramStart"/>
-            <w:r>
-              <w:rPr>
-                <w:rFonts w:asciiTheme="minorHAnsi" w:hAnsiTheme="minorHAnsi"/>
-                <w:color w:val="000000" w:themeColor="text1"/>
-                <w:sz w:val="26"/>
-                <w:szCs w:val="26"/>
-                <w:lang w:val="it-IT"/>
-              </w:rPr>
-              <w:t>RegistrazioneService::</w:t>
-            </w:r>
             <w:proofErr w:type="gramEnd"/>
+            <w:r>
+              <w:rPr>
+                <w:rFonts w:asciiTheme="minorHAnsi" w:hAnsiTheme="minorHAnsi"/>
+                <w:color w:val="000000" w:themeColor="text1"/>
+                <w:sz w:val="26"/>
+                <w:szCs w:val="26"/>
+                <w:lang w:val="it-IT"/>
+              </w:rPr>
+              <w:t xml:space="preserve"> RegistrazioneService::</w:t>
+            </w:r>
             <w:r>
               <w:rPr>
                 <w:rFonts w:asciiTheme="minorHAnsi" w:hAnsiTheme="minorHAnsi"/>
@@ -7592,6 +7537,7 @@
                 <w:lang w:val="it-IT"/>
               </w:rPr>
             </w:pPr>
+            <w:proofErr w:type="gramStart"/>
             <w:r>
               <w:rPr>
                 <w:rFonts w:asciiTheme="minorHAnsi" w:hAnsiTheme="minorHAnsi"/>
@@ -7603,27 +7549,6 @@
               </w:rPr>
               <w:t>context</w:t>
             </w:r>
-            <w:r>
-              <w:rPr>
-                <w:rFonts w:asciiTheme="minorHAnsi" w:hAnsiTheme="minorHAnsi"/>
-                <w:color w:val="000000" w:themeColor="text1"/>
-                <w:sz w:val="26"/>
-                <w:szCs w:val="26"/>
-                <w:lang w:val="it-IT"/>
-              </w:rPr>
-              <w:t xml:space="preserve"> </w:t>
-            </w:r>
-            <w:proofErr w:type="gramStart"/>
-            <w:r>
-              <w:rPr>
-                <w:rFonts w:asciiTheme="minorHAnsi" w:hAnsiTheme="minorHAnsi"/>
-                <w:color w:val="000000" w:themeColor="text1"/>
-                <w:sz w:val="26"/>
-                <w:szCs w:val="26"/>
-                <w:lang w:val="it-IT"/>
-              </w:rPr>
-              <w:t>RegistrazioneService::</w:t>
-            </w:r>
             <w:proofErr w:type="gramEnd"/>
             <w:r>
               <w:rPr>
@@ -7633,7 +7558,7 @@
                 <w:szCs w:val="26"/>
                 <w:lang w:val="it-IT"/>
               </w:rPr>
-              <w:t>registraCliente(</w:t>
+              <w:t xml:space="preserve"> RegistrazioneService::registraCliente(</w:t>
             </w:r>
             <w:r>
               <w:rPr>
@@ -8030,6 +7955,7 @@
                 <w:lang w:val="it-IT"/>
               </w:rPr>
             </w:pPr>
+            <w:proofErr w:type="gramStart"/>
             <w:r>
               <w:rPr>
                 <w:rFonts w:asciiTheme="minorHAnsi" w:hAnsiTheme="minorHAnsi"/>
@@ -8041,27 +7967,6 @@
               </w:rPr>
               <w:t>context</w:t>
             </w:r>
-            <w:r>
-              <w:rPr>
-                <w:rFonts w:asciiTheme="minorHAnsi" w:hAnsiTheme="minorHAnsi"/>
-                <w:color w:val="000000" w:themeColor="text1"/>
-                <w:sz w:val="26"/>
-                <w:szCs w:val="26"/>
-                <w:lang w:val="it-IT"/>
-              </w:rPr>
-              <w:t xml:space="preserve"> </w:t>
-            </w:r>
-            <w:proofErr w:type="gramStart"/>
-            <w:r>
-              <w:rPr>
-                <w:rFonts w:asciiTheme="minorHAnsi" w:hAnsiTheme="minorHAnsi"/>
-                <w:color w:val="000000" w:themeColor="text1"/>
-                <w:sz w:val="26"/>
-                <w:szCs w:val="26"/>
-                <w:lang w:val="it-IT"/>
-              </w:rPr>
-              <w:t>RegistrazioneService::</w:t>
-            </w:r>
             <w:proofErr w:type="gramEnd"/>
             <w:r>
               <w:rPr>
@@ -8071,7 +7976,7 @@
                 <w:szCs w:val="26"/>
                 <w:lang w:val="it-IT"/>
               </w:rPr>
-              <w:t xml:space="preserve"> registraGestoreOrdini(username: String, password: String, nome: String, cognome: String, sesso: Sex, email: String, telefono: String, indirizzo: Indirizzo) </w:t>
+              <w:t xml:space="preserve"> RegistrazioneService:: registraGestoreOrdini(username: String, password: String, nome: String, cognome: String, sesso: Sex, email: String, telefono: String, indirizzo: Indirizzo) </w:t>
             </w:r>
             <w:r>
               <w:rPr>
@@ -8177,6 +8082,7 @@
                 <w:lang w:val="it-IT"/>
               </w:rPr>
             </w:pPr>
+            <w:proofErr w:type="gramStart"/>
             <w:r>
               <w:rPr>
                 <w:rFonts w:asciiTheme="minorHAnsi" w:hAnsiTheme="minorHAnsi"/>
@@ -8188,27 +8094,6 @@
               </w:rPr>
               <w:t>context</w:t>
             </w:r>
-            <w:r>
-              <w:rPr>
-                <w:rFonts w:asciiTheme="minorHAnsi" w:hAnsiTheme="minorHAnsi"/>
-                <w:color w:val="000000" w:themeColor="text1"/>
-                <w:sz w:val="26"/>
-                <w:szCs w:val="26"/>
-                <w:lang w:val="it-IT"/>
-              </w:rPr>
-              <w:t xml:space="preserve"> </w:t>
-            </w:r>
-            <w:proofErr w:type="gramStart"/>
-            <w:r>
-              <w:rPr>
-                <w:rFonts w:asciiTheme="minorHAnsi" w:hAnsiTheme="minorHAnsi"/>
-                <w:color w:val="000000" w:themeColor="text1"/>
-                <w:sz w:val="26"/>
-                <w:szCs w:val="26"/>
-                <w:lang w:val="it-IT"/>
-              </w:rPr>
-              <w:t>RegistrazioneService::</w:t>
-            </w:r>
             <w:proofErr w:type="gramEnd"/>
             <w:r>
               <w:rPr>
@@ -8218,7 +8103,7 @@
                 <w:szCs w:val="26"/>
                 <w:lang w:val="it-IT"/>
               </w:rPr>
-              <w:t xml:space="preserve">registraGestoreOrdini(username: String, password: String, nome: String, cognome: String, sesso: Sex, email: String, telefono: String, indirizzo: Indirizzo) </w:t>
+              <w:t xml:space="preserve"> RegistrazioneService::registraGestoreOrdini(username: String, password: String, nome: String, cognome: String, sesso: Sex, email: String, telefono: String, indirizzo: Indirizzo) </w:t>
             </w:r>
             <w:r>
               <w:rPr>
@@ -8567,6 +8452,7 @@
                 <w:lang w:val="it-IT"/>
               </w:rPr>
             </w:pPr>
+            <w:proofErr w:type="gramStart"/>
             <w:r>
               <w:rPr>
                 <w:rFonts w:asciiTheme="minorHAnsi" w:hAnsiTheme="minorHAnsi"/>
@@ -8578,27 +8464,6 @@
               </w:rPr>
               <w:t>context</w:t>
             </w:r>
-            <w:r>
-              <w:rPr>
-                <w:rFonts w:asciiTheme="minorHAnsi" w:hAnsiTheme="minorHAnsi"/>
-                <w:color w:val="000000" w:themeColor="text1"/>
-                <w:sz w:val="26"/>
-                <w:szCs w:val="26"/>
-                <w:lang w:val="it-IT"/>
-              </w:rPr>
-              <w:t xml:space="preserve"> </w:t>
-            </w:r>
-            <w:proofErr w:type="gramStart"/>
-            <w:r>
-              <w:rPr>
-                <w:rFonts w:asciiTheme="minorHAnsi" w:hAnsiTheme="minorHAnsi"/>
-                <w:color w:val="000000" w:themeColor="text1"/>
-                <w:sz w:val="26"/>
-                <w:szCs w:val="26"/>
-                <w:lang w:val="it-IT"/>
-              </w:rPr>
-              <w:t>RegistrazioneService::</w:t>
-            </w:r>
             <w:proofErr w:type="gramEnd"/>
             <w:r>
               <w:rPr>
@@ -8608,7 +8473,7 @@
                 <w:szCs w:val="26"/>
                 <w:lang w:val="it-IT"/>
               </w:rPr>
-              <w:t xml:space="preserve"> registraGestoreCatalogo(username: String, password: String, nome: String, cognome: String, sesso: Sex, email: String, telefono: String, indirizzo: Indirizzo) </w:t>
+              <w:t xml:space="preserve"> RegistrazioneService:: registraGestoreCatalogo(username: String, password: String, nome: String, cognome: String, sesso: Sex, email: String, telefono: String, indirizzo: Indirizzo) </w:t>
             </w:r>
             <w:r>
               <w:rPr>
@@ -8712,6 +8577,7 @@
                 <w:lang w:val="it-IT"/>
               </w:rPr>
             </w:pPr>
+            <w:proofErr w:type="gramStart"/>
             <w:r>
               <w:rPr>
                 <w:rFonts w:asciiTheme="minorHAnsi" w:hAnsiTheme="minorHAnsi"/>
@@ -8723,27 +8589,6 @@
               </w:rPr>
               <w:t>context</w:t>
             </w:r>
-            <w:r>
-              <w:rPr>
-                <w:rFonts w:asciiTheme="minorHAnsi" w:hAnsiTheme="minorHAnsi"/>
-                <w:color w:val="000000" w:themeColor="text1"/>
-                <w:sz w:val="26"/>
-                <w:szCs w:val="26"/>
-                <w:lang w:val="it-IT"/>
-              </w:rPr>
-              <w:t xml:space="preserve"> </w:t>
-            </w:r>
-            <w:proofErr w:type="gramStart"/>
-            <w:r>
-              <w:rPr>
-                <w:rFonts w:asciiTheme="minorHAnsi" w:hAnsiTheme="minorHAnsi"/>
-                <w:color w:val="000000" w:themeColor="text1"/>
-                <w:sz w:val="26"/>
-                <w:szCs w:val="26"/>
-                <w:lang w:val="it-IT"/>
-              </w:rPr>
-              <w:t>RegistrazioneService::</w:t>
-            </w:r>
             <w:proofErr w:type="gramEnd"/>
             <w:r>
               <w:rPr>
@@ -8753,7 +8598,7 @@
                 <w:szCs w:val="26"/>
                 <w:lang w:val="it-IT"/>
               </w:rPr>
-              <w:t xml:space="preserve">registraGestoreCatalogo(username: String, password: String, nome: String, cognome: String, sesso: Sex, email: String, telefono: String, indirizzo: Indirizzo) </w:t>
+              <w:t xml:space="preserve"> RegistrazioneService::registraGestoreCatalogo(username: String, password: String, nome: String, cognome: String, sesso: Sex, email: String, telefono: String, indirizzo: Indirizzo) </w:t>
             </w:r>
             <w:r>
               <w:rPr>
@@ -8866,31 +8711,7 @@
           <w:szCs w:val="26"/>
           <w:lang w:val="it-IT"/>
         </w:rPr>
-        <w:t>Service (java.</w:t>
-      </w:r>
-      <w:proofErr w:type="gramStart"/>
-      <w:r>
-        <w:rPr>
-          <w:rFonts w:asciiTheme="minorHAnsi" w:hAnsiTheme="minorHAnsi"/>
-          <w:b/>
-          <w:color w:val="FF0000"/>
-          <w:sz w:val="26"/>
-          <w:szCs w:val="26"/>
-          <w:lang w:val="it-IT"/>
-        </w:rPr>
-        <w:t>application.AutenticazioneService</w:t>
-      </w:r>
-      <w:proofErr w:type="gramEnd"/>
-      <w:r>
-        <w:rPr>
-          <w:rFonts w:asciiTheme="minorHAnsi" w:hAnsiTheme="minorHAnsi"/>
-          <w:b/>
-          <w:color w:val="FF0000"/>
-          <w:sz w:val="26"/>
-          <w:szCs w:val="26"/>
-          <w:lang w:val="it-IT"/>
-        </w:rPr>
-        <w:t>)</w:t>
+        <w:t>Service (java.application.AutenticazioneService)</w:t>
       </w:r>
     </w:p>
     <w:tbl>
@@ -10097,6 +9918,7 @@
                 <w:lang w:val="it-IT"/>
               </w:rPr>
             </w:pPr>
+            <w:proofErr w:type="gramStart"/>
             <w:r>
               <w:rPr>
                 <w:rFonts w:asciiTheme="minorHAnsi" w:hAnsiTheme="minorHAnsi"/>
@@ -10108,26 +9930,16 @@
               </w:rPr>
               <w:t>context</w:t>
             </w:r>
-            <w:r>
-              <w:rPr>
-                <w:rFonts w:asciiTheme="minorHAnsi" w:hAnsiTheme="minorHAnsi"/>
-                <w:color w:val="000000" w:themeColor="text1"/>
-                <w:sz w:val="26"/>
-                <w:szCs w:val="26"/>
-                <w:lang w:val="it-IT"/>
-              </w:rPr>
-              <w:t xml:space="preserve"> </w:t>
-            </w:r>
-            <w:proofErr w:type="gramStart"/>
-            <w:r>
-              <w:rPr>
-                <w:rFonts w:asciiTheme="minorHAnsi" w:hAnsiTheme="minorHAnsi"/>
-                <w:color w:val="000000" w:themeColor="text1"/>
-                <w:sz w:val="26"/>
-                <w:szCs w:val="26"/>
-                <w:lang w:val="it-IT"/>
-              </w:rPr>
-              <w:t>Autenticazione</w:t>
+            <w:proofErr w:type="gramEnd"/>
+            <w:r>
+              <w:rPr>
+                <w:rFonts w:asciiTheme="minorHAnsi" w:hAnsiTheme="minorHAnsi"/>
+                <w:color w:val="000000" w:themeColor="text1"/>
+                <w:sz w:val="26"/>
+                <w:szCs w:val="26"/>
+                <w:lang w:val="it-IT"/>
+              </w:rPr>
+              <w:t xml:space="preserve"> Autenticazione</w:t>
             </w:r>
             <w:r>
               <w:rPr>
@@ -10139,7 +9951,6 @@
               </w:rPr>
               <w:t>Service::</w:t>
             </w:r>
-            <w:proofErr w:type="gramEnd"/>
             <w:r>
               <w:rPr>
                 <w:rFonts w:asciiTheme="minorHAnsi" w:hAnsiTheme="minorHAnsi"/>
@@ -10558,6 +10369,7 @@
                 <w:lang w:val="it-IT"/>
               </w:rPr>
             </w:pPr>
+            <w:proofErr w:type="gramStart"/>
             <w:r>
               <w:rPr>
                 <w:rFonts w:asciiTheme="minorHAnsi" w:hAnsiTheme="minorHAnsi"/>
@@ -10569,27 +10381,6 @@
               </w:rPr>
               <w:t>context</w:t>
             </w:r>
-            <w:r>
-              <w:rPr>
-                <w:rFonts w:asciiTheme="minorHAnsi" w:hAnsiTheme="minorHAnsi"/>
-                <w:color w:val="000000" w:themeColor="text1"/>
-                <w:sz w:val="26"/>
-                <w:szCs w:val="26"/>
-                <w:lang w:val="it-IT"/>
-              </w:rPr>
-              <w:t xml:space="preserve"> </w:t>
-            </w:r>
-            <w:proofErr w:type="gramStart"/>
-            <w:r>
-              <w:rPr>
-                <w:rFonts w:asciiTheme="minorHAnsi" w:hAnsiTheme="minorHAnsi"/>
-                <w:color w:val="000000" w:themeColor="text1"/>
-                <w:sz w:val="26"/>
-                <w:szCs w:val="26"/>
-                <w:lang w:val="it-IT"/>
-              </w:rPr>
-              <w:t>AutenticazioneService::</w:t>
-            </w:r>
             <w:proofErr w:type="gramEnd"/>
             <w:r>
               <w:rPr>
@@ -10599,7 +10390,7 @@
                 <w:szCs w:val="26"/>
                 <w:lang w:val="it-IT"/>
               </w:rPr>
-              <w:t xml:space="preserve"> </w:t>
+              <w:t xml:space="preserve"> AutenticazioneService:: </w:t>
             </w:r>
             <w:r>
               <w:rPr>
@@ -10854,6 +10645,7 @@
                 <w:lang w:val="it-IT"/>
               </w:rPr>
             </w:pPr>
+            <w:proofErr w:type="gramStart"/>
             <w:r>
               <w:rPr>
                 <w:rFonts w:asciiTheme="minorHAnsi" w:hAnsiTheme="minorHAnsi"/>
@@ -10865,6 +10657,7 @@
               </w:rPr>
               <w:t>context</w:t>
             </w:r>
+            <w:proofErr w:type="gramEnd"/>
             <w:r>
               <w:rPr>
                 <w:rFonts w:asciiTheme="minorHAnsi" w:hAnsiTheme="minorHAnsi"/>
@@ -10876,27 +10669,15 @@
               </w:rPr>
               <w:t xml:space="preserve"> </w:t>
             </w:r>
-            <w:proofErr w:type="gramStart"/>
-            <w:r>
-              <w:rPr>
-                <w:rFonts w:asciiTheme="minorHAnsi" w:hAnsiTheme="minorHAnsi"/>
-                <w:color w:val="000000" w:themeColor="text1"/>
-                <w:sz w:val="26"/>
-                <w:szCs w:val="26"/>
-                <w:lang w:val="it-IT"/>
-              </w:rPr>
-              <w:t>AutenticazioneService::</w:t>
-            </w:r>
-            <w:proofErr w:type="gramEnd"/>
-            <w:r>
-              <w:rPr>
-                <w:rFonts w:asciiTheme="minorHAnsi" w:hAnsiTheme="minorHAnsi"/>
-                <w:color w:val="000000" w:themeColor="text1"/>
-                <w:sz w:val="26"/>
-                <w:szCs w:val="26"/>
-                <w:lang w:val="it-IT"/>
-              </w:rPr>
-              <w:t xml:space="preserve"> </w:t>
+            <w:r>
+              <w:rPr>
+                <w:rFonts w:asciiTheme="minorHAnsi" w:hAnsiTheme="minorHAnsi"/>
+                <w:color w:val="000000" w:themeColor="text1"/>
+                <w:sz w:val="26"/>
+                <w:szCs w:val="26"/>
+                <w:lang w:val="it-IT"/>
+              </w:rPr>
+              <w:t xml:space="preserve">AutenticazioneService:: </w:t>
             </w:r>
             <w:r>
               <w:rPr>
@@ -11363,6 +11144,7 @@
                 <w:lang w:val="it-IT"/>
               </w:rPr>
             </w:pPr>
+            <w:proofErr w:type="gramStart"/>
             <w:r>
               <w:rPr>
                 <w:rFonts w:asciiTheme="minorHAnsi" w:hAnsiTheme="minorHAnsi"/>
@@ -11374,27 +11156,6 @@
               </w:rPr>
               <w:t>context</w:t>
             </w:r>
-            <w:r>
-              <w:rPr>
-                <w:rFonts w:asciiTheme="minorHAnsi" w:hAnsiTheme="minorHAnsi"/>
-                <w:color w:val="000000" w:themeColor="text1"/>
-                <w:sz w:val="26"/>
-                <w:szCs w:val="26"/>
-                <w:lang w:val="it-IT"/>
-              </w:rPr>
-              <w:t xml:space="preserve"> </w:t>
-            </w:r>
-            <w:proofErr w:type="gramStart"/>
-            <w:r>
-              <w:rPr>
-                <w:rFonts w:asciiTheme="minorHAnsi" w:hAnsiTheme="minorHAnsi"/>
-                <w:color w:val="000000" w:themeColor="text1"/>
-                <w:sz w:val="26"/>
-                <w:szCs w:val="26"/>
-                <w:lang w:val="it-IT"/>
-              </w:rPr>
-              <w:t>AutenticazioneService::</w:t>
-            </w:r>
             <w:proofErr w:type="gramEnd"/>
             <w:r>
               <w:rPr>
@@ -11404,7 +11165,7 @@
                 <w:szCs w:val="26"/>
                 <w:lang w:val="it-IT"/>
               </w:rPr>
-              <w:t xml:space="preserve"> </w:t>
+              <w:t xml:space="preserve"> AutenticazioneService:: </w:t>
             </w:r>
             <w:r>
               <w:rPr>
@@ -11718,6 +11479,7 @@
                 <w:lang w:val="it-IT"/>
               </w:rPr>
             </w:pPr>
+            <w:proofErr w:type="gramStart"/>
             <w:r>
               <w:rPr>
                 <w:rFonts w:asciiTheme="minorHAnsi" w:hAnsiTheme="minorHAnsi"/>
@@ -11729,27 +11491,6 @@
               </w:rPr>
               <w:t>context</w:t>
             </w:r>
-            <w:r>
-              <w:rPr>
-                <w:rFonts w:asciiTheme="minorHAnsi" w:hAnsiTheme="minorHAnsi"/>
-                <w:color w:val="000000" w:themeColor="text1"/>
-                <w:sz w:val="26"/>
-                <w:szCs w:val="26"/>
-                <w:lang w:val="it-IT"/>
-              </w:rPr>
-              <w:t xml:space="preserve"> </w:t>
-            </w:r>
-            <w:proofErr w:type="gramStart"/>
-            <w:r>
-              <w:rPr>
-                <w:rFonts w:asciiTheme="minorHAnsi" w:hAnsiTheme="minorHAnsi"/>
-                <w:color w:val="000000" w:themeColor="text1"/>
-                <w:sz w:val="26"/>
-                <w:szCs w:val="26"/>
-                <w:lang w:val="it-IT"/>
-              </w:rPr>
-              <w:t>AutenticazioneService::</w:t>
-            </w:r>
             <w:proofErr w:type="gramEnd"/>
             <w:r>
               <w:rPr>
@@ -11759,7 +11500,7 @@
                 <w:szCs w:val="26"/>
                 <w:lang w:val="it-IT"/>
               </w:rPr>
-              <w:t xml:space="preserve"> </w:t>
+              <w:t xml:space="preserve"> AutenticazioneService:: </w:t>
             </w:r>
             <w:r>
               <w:rPr>
@@ -11971,6 +11712,7 @@
                 <w:lang w:val="it-IT"/>
               </w:rPr>
             </w:pPr>
+            <w:proofErr w:type="gramStart"/>
             <w:r>
               <w:rPr>
                 <w:rFonts w:asciiTheme="minorHAnsi" w:hAnsiTheme="minorHAnsi"/>
@@ -11982,27 +11724,6 @@
               </w:rPr>
               <w:t>context</w:t>
             </w:r>
-            <w:r>
-              <w:rPr>
-                <w:rFonts w:asciiTheme="minorHAnsi" w:hAnsiTheme="minorHAnsi"/>
-                <w:color w:val="000000" w:themeColor="text1"/>
-                <w:sz w:val="26"/>
-                <w:szCs w:val="26"/>
-                <w:lang w:val="it-IT"/>
-              </w:rPr>
-              <w:t xml:space="preserve"> </w:t>
-            </w:r>
-            <w:proofErr w:type="gramStart"/>
-            <w:r>
-              <w:rPr>
-                <w:rFonts w:asciiTheme="minorHAnsi" w:hAnsiTheme="minorHAnsi"/>
-                <w:color w:val="000000" w:themeColor="text1"/>
-                <w:sz w:val="26"/>
-                <w:szCs w:val="26"/>
-                <w:lang w:val="it-IT"/>
-              </w:rPr>
-              <w:t>AutenticazioneService::</w:t>
-            </w:r>
             <w:proofErr w:type="gramEnd"/>
             <w:r>
               <w:rPr>
@@ -12012,7 +11733,7 @@
                 <w:szCs w:val="26"/>
                 <w:lang w:val="it-IT"/>
               </w:rPr>
-              <w:t xml:space="preserve"> </w:t>
+              <w:t xml:space="preserve"> AutenticazioneService:: </w:t>
             </w:r>
             <w:r>
               <w:rPr>
@@ -12285,6 +12006,7 @@
                 <w:lang w:val="it-IT"/>
               </w:rPr>
             </w:pPr>
+            <w:proofErr w:type="gramStart"/>
             <w:r>
               <w:rPr>
                 <w:rFonts w:asciiTheme="minorHAnsi" w:hAnsiTheme="minorHAnsi"/>
@@ -12296,27 +12018,6 @@
               </w:rPr>
               <w:t>context</w:t>
             </w:r>
-            <w:r>
-              <w:rPr>
-                <w:rFonts w:asciiTheme="minorHAnsi" w:hAnsiTheme="minorHAnsi"/>
-                <w:color w:val="000000" w:themeColor="text1"/>
-                <w:sz w:val="26"/>
-                <w:szCs w:val="26"/>
-                <w:lang w:val="it-IT"/>
-              </w:rPr>
-              <w:t xml:space="preserve"> </w:t>
-            </w:r>
-            <w:proofErr w:type="gramStart"/>
-            <w:r>
-              <w:rPr>
-                <w:rFonts w:asciiTheme="minorHAnsi" w:hAnsiTheme="minorHAnsi"/>
-                <w:color w:val="000000" w:themeColor="text1"/>
-                <w:sz w:val="26"/>
-                <w:szCs w:val="26"/>
-                <w:lang w:val="it-IT"/>
-              </w:rPr>
-              <w:t>AutenticazioneService::</w:t>
-            </w:r>
             <w:proofErr w:type="gramEnd"/>
             <w:r>
               <w:rPr>
@@ -12326,7 +12027,7 @@
                 <w:szCs w:val="26"/>
                 <w:lang w:val="it-IT"/>
               </w:rPr>
-              <w:t xml:space="preserve"> </w:t>
+              <w:t xml:space="preserve"> AutenticazioneService:: </w:t>
             </w:r>
             <w:r>
               <w:rPr>
@@ -12556,6 +12257,7 @@
                 <w:lang w:val="it-IT"/>
               </w:rPr>
             </w:pPr>
+            <w:proofErr w:type="gramStart"/>
             <w:r>
               <w:rPr>
                 <w:rFonts w:asciiTheme="minorHAnsi" w:hAnsiTheme="minorHAnsi"/>
@@ -12567,27 +12269,6 @@
               </w:rPr>
               <w:t>context</w:t>
             </w:r>
-            <w:r>
-              <w:rPr>
-                <w:rFonts w:asciiTheme="minorHAnsi" w:hAnsiTheme="minorHAnsi"/>
-                <w:color w:val="000000" w:themeColor="text1"/>
-                <w:sz w:val="26"/>
-                <w:szCs w:val="26"/>
-                <w:lang w:val="it-IT"/>
-              </w:rPr>
-              <w:t xml:space="preserve"> </w:t>
-            </w:r>
-            <w:proofErr w:type="gramStart"/>
-            <w:r>
-              <w:rPr>
-                <w:rFonts w:asciiTheme="minorHAnsi" w:hAnsiTheme="minorHAnsi"/>
-                <w:color w:val="000000" w:themeColor="text1"/>
-                <w:sz w:val="26"/>
-                <w:szCs w:val="26"/>
-                <w:lang w:val="it-IT"/>
-              </w:rPr>
-              <w:t>AutenticazioneService::</w:t>
-            </w:r>
             <w:proofErr w:type="gramEnd"/>
             <w:r>
               <w:rPr>
@@ -12597,7 +12278,7 @@
                 <w:szCs w:val="26"/>
                 <w:lang w:val="it-IT"/>
               </w:rPr>
-              <w:t xml:space="preserve"> </w:t>
+              <w:t xml:space="preserve"> AutenticazioneService:: </w:t>
             </w:r>
             <w:r>
               <w:rPr>
@@ -12840,6 +12521,7 @@
                 <w:lang w:val="it-IT"/>
               </w:rPr>
             </w:pPr>
+            <w:proofErr w:type="gramStart"/>
             <w:r>
               <w:rPr>
                 <w:rFonts w:asciiTheme="minorHAnsi" w:hAnsiTheme="minorHAnsi"/>
@@ -12851,27 +12533,6 @@
               </w:rPr>
               <w:t>context</w:t>
             </w:r>
-            <w:r>
-              <w:rPr>
-                <w:rFonts w:asciiTheme="minorHAnsi" w:hAnsiTheme="minorHAnsi"/>
-                <w:color w:val="000000" w:themeColor="text1"/>
-                <w:sz w:val="26"/>
-                <w:szCs w:val="26"/>
-                <w:lang w:val="it-IT"/>
-              </w:rPr>
-              <w:t xml:space="preserve"> </w:t>
-            </w:r>
-            <w:proofErr w:type="gramStart"/>
-            <w:r>
-              <w:rPr>
-                <w:rFonts w:asciiTheme="minorHAnsi" w:hAnsiTheme="minorHAnsi"/>
-                <w:color w:val="000000" w:themeColor="text1"/>
-                <w:sz w:val="26"/>
-                <w:szCs w:val="26"/>
-                <w:lang w:val="it-IT"/>
-              </w:rPr>
-              <w:t>AutenticazioneService::</w:t>
-            </w:r>
             <w:proofErr w:type="gramEnd"/>
             <w:r>
               <w:rPr>
@@ -12881,7 +12542,7 @@
                 <w:szCs w:val="26"/>
                 <w:lang w:val="it-IT"/>
               </w:rPr>
-              <w:t xml:space="preserve"> </w:t>
+              <w:t xml:space="preserve"> AutenticazioneService:: </w:t>
             </w:r>
             <w:r>
               <w:rPr>
@@ -13497,6 +13158,7 @@
                 <w:lang w:val="it-IT"/>
               </w:rPr>
             </w:pPr>
+            <w:proofErr w:type="gramStart"/>
             <w:r>
               <w:rPr>
                 <w:rFonts w:asciiTheme="minorHAnsi" w:hAnsiTheme="minorHAnsi"/>
@@ -13508,27 +13170,6 @@
               </w:rPr>
               <w:t>context</w:t>
             </w:r>
-            <w:r>
-              <w:rPr>
-                <w:rFonts w:asciiTheme="minorHAnsi" w:hAnsiTheme="minorHAnsi"/>
-                <w:color w:val="000000" w:themeColor="text1"/>
-                <w:sz w:val="26"/>
-                <w:szCs w:val="26"/>
-                <w:lang w:val="it-IT"/>
-              </w:rPr>
-              <w:t xml:space="preserve"> </w:t>
-            </w:r>
-            <w:proofErr w:type="gramStart"/>
-            <w:r>
-              <w:rPr>
-                <w:rFonts w:asciiTheme="minorHAnsi" w:hAnsiTheme="minorHAnsi"/>
-                <w:color w:val="000000" w:themeColor="text1"/>
-                <w:sz w:val="26"/>
-                <w:szCs w:val="26"/>
-                <w:lang w:val="it-IT"/>
-              </w:rPr>
-              <w:t>AutenticazioneService::</w:t>
-            </w:r>
             <w:proofErr w:type="gramEnd"/>
             <w:r>
               <w:rPr>
@@ -13538,7 +13179,7 @@
                 <w:szCs w:val="26"/>
                 <w:lang w:val="it-IT"/>
               </w:rPr>
-              <w:t xml:space="preserve"> </w:t>
+              <w:t xml:space="preserve"> AutenticazioneService:: </w:t>
             </w:r>
             <w:r>
               <w:rPr>
@@ -13662,6 +13303,7 @@
                 <w:lang w:val="it-IT"/>
               </w:rPr>
             </w:pPr>
+            <w:proofErr w:type="gramStart"/>
             <w:r>
               <w:rPr>
                 <w:rFonts w:asciiTheme="minorHAnsi" w:hAnsiTheme="minorHAnsi"/>
@@ -13673,27 +13315,6 @@
               </w:rPr>
               <w:t>context</w:t>
             </w:r>
-            <w:r>
-              <w:rPr>
-                <w:rFonts w:asciiTheme="minorHAnsi" w:hAnsiTheme="minorHAnsi"/>
-                <w:color w:val="000000" w:themeColor="text1"/>
-                <w:sz w:val="26"/>
-                <w:szCs w:val="26"/>
-                <w:lang w:val="it-IT"/>
-              </w:rPr>
-              <w:t xml:space="preserve"> </w:t>
-            </w:r>
-            <w:proofErr w:type="gramStart"/>
-            <w:r>
-              <w:rPr>
-                <w:rFonts w:asciiTheme="minorHAnsi" w:hAnsiTheme="minorHAnsi"/>
-                <w:color w:val="000000" w:themeColor="text1"/>
-                <w:sz w:val="26"/>
-                <w:szCs w:val="26"/>
-                <w:lang w:val="it-IT"/>
-              </w:rPr>
-              <w:t>AutenticazioneService::</w:t>
-            </w:r>
             <w:proofErr w:type="gramEnd"/>
             <w:r>
               <w:rPr>
@@ -13703,7 +13324,7 @@
                 <w:szCs w:val="26"/>
                 <w:lang w:val="it-IT"/>
               </w:rPr>
-              <w:t xml:space="preserve"> </w:t>
+              <w:t xml:space="preserve"> AutenticazioneService:: </w:t>
             </w:r>
             <w:r>
               <w:rPr>
@@ -13834,31 +13455,7 @@
           <w:szCs w:val="26"/>
           <w:lang w:val="it-IT"/>
         </w:rPr>
-        <w:t>Service (java.</w:t>
-      </w:r>
-      <w:proofErr w:type="gramStart"/>
-      <w:r>
-        <w:rPr>
-          <w:rFonts w:asciiTheme="minorHAnsi" w:hAnsiTheme="minorHAnsi"/>
-          <w:b/>
-          <w:color w:val="FF0000"/>
-          <w:sz w:val="26"/>
-          <w:szCs w:val="26"/>
-          <w:lang w:val="it-IT"/>
-        </w:rPr>
-        <w:t>application.NavigazioneService</w:t>
-      </w:r>
-      <w:proofErr w:type="gramEnd"/>
-      <w:r>
-        <w:rPr>
-          <w:rFonts w:asciiTheme="minorHAnsi" w:hAnsiTheme="minorHAnsi"/>
-          <w:b/>
-          <w:color w:val="FF0000"/>
-          <w:sz w:val="26"/>
-          <w:szCs w:val="26"/>
-          <w:lang w:val="it-IT"/>
-        </w:rPr>
-        <w:t>)</w:t>
+        <w:t>Service (java.application.NavigazioneService)</w:t>
       </w:r>
     </w:p>
     <w:tbl>
@@ -15035,6 +14632,7 @@
                 <w:lang w:val="it-IT"/>
               </w:rPr>
             </w:pPr>
+            <w:proofErr w:type="gramStart"/>
             <w:r>
               <w:rPr>
                 <w:rFonts w:asciiTheme="minorHAnsi" w:hAnsiTheme="minorHAnsi"/>
@@ -15046,27 +14644,6 @@
               </w:rPr>
               <w:t>context</w:t>
             </w:r>
-            <w:r>
-              <w:rPr>
-                <w:rFonts w:asciiTheme="minorHAnsi" w:hAnsiTheme="minorHAnsi"/>
-                <w:color w:val="000000" w:themeColor="text1"/>
-                <w:sz w:val="26"/>
-                <w:szCs w:val="26"/>
-                <w:lang w:val="it-IT"/>
-              </w:rPr>
-              <w:t xml:space="preserve"> </w:t>
-            </w:r>
-            <w:proofErr w:type="gramStart"/>
-            <w:r>
-              <w:rPr>
-                <w:rFonts w:asciiTheme="minorHAnsi" w:hAnsiTheme="minorHAnsi"/>
-                <w:color w:val="000000" w:themeColor="text1"/>
-                <w:sz w:val="26"/>
-                <w:szCs w:val="26"/>
-                <w:lang w:val="it-IT"/>
-              </w:rPr>
-              <w:t>NavigazioneService::</w:t>
-            </w:r>
             <w:proofErr w:type="gramEnd"/>
             <w:r>
               <w:rPr>
@@ -15076,7 +14653,7 @@
                 <w:szCs w:val="26"/>
                 <w:lang w:val="it-IT"/>
               </w:rPr>
-              <w:t xml:space="preserve"> ricercaProdottoMenu(category: String) </w:t>
+              <w:t xml:space="preserve"> NavigazioneService:: ricercaProdottoMenu(category: String) </w:t>
             </w:r>
             <w:r>
               <w:rPr>
@@ -15479,6 +15056,7 @@
                 <w:lang w:val="it-IT"/>
               </w:rPr>
             </w:pPr>
+            <w:proofErr w:type="gramStart"/>
             <w:r>
               <w:rPr>
                 <w:rFonts w:asciiTheme="minorHAnsi" w:hAnsiTheme="minorHAnsi"/>
@@ -15490,27 +15068,6 @@
               </w:rPr>
               <w:t>context</w:t>
             </w:r>
-            <w:r>
-              <w:rPr>
-                <w:rFonts w:asciiTheme="minorHAnsi" w:hAnsiTheme="minorHAnsi"/>
-                <w:color w:val="000000" w:themeColor="text1"/>
-                <w:sz w:val="26"/>
-                <w:szCs w:val="26"/>
-                <w:lang w:val="it-IT"/>
-              </w:rPr>
-              <w:t xml:space="preserve"> </w:t>
-            </w:r>
-            <w:proofErr w:type="gramStart"/>
-            <w:r>
-              <w:rPr>
-                <w:rFonts w:asciiTheme="minorHAnsi" w:hAnsiTheme="minorHAnsi"/>
-                <w:color w:val="000000" w:themeColor="text1"/>
-                <w:sz w:val="26"/>
-                <w:szCs w:val="26"/>
-                <w:lang w:val="it-IT"/>
-              </w:rPr>
-              <w:t>NavigazioneService::</w:t>
-            </w:r>
             <w:proofErr w:type="gramEnd"/>
             <w:r>
               <w:rPr>
@@ -15520,7 +15077,7 @@
                 <w:szCs w:val="26"/>
                 <w:lang w:val="it-IT"/>
               </w:rPr>
-              <w:t xml:space="preserve"> ricercaProdottoBar(keyword: String) </w:t>
+              <w:t xml:space="preserve"> NavigazioneService:: ricercaProdottoBar(keyword: String) </w:t>
             </w:r>
             <w:r>
               <w:rPr>
@@ -17068,6 +16625,7 @@
                 <w:lang w:val="it-IT"/>
               </w:rPr>
             </w:pPr>
+            <w:proofErr w:type="gramStart"/>
             <w:r>
               <w:rPr>
                 <w:rFonts w:asciiTheme="minorHAnsi" w:hAnsiTheme="minorHAnsi"/>
@@ -17079,27 +16637,6 @@
               </w:rPr>
               <w:t>context</w:t>
             </w:r>
-            <w:r>
-              <w:rPr>
-                <w:rFonts w:asciiTheme="minorHAnsi" w:hAnsiTheme="minorHAnsi"/>
-                <w:color w:val="000000" w:themeColor="text1"/>
-                <w:sz w:val="26"/>
-                <w:szCs w:val="26"/>
-                <w:lang w:val="it-IT"/>
-              </w:rPr>
-              <w:t xml:space="preserve"> </w:t>
-            </w:r>
-            <w:proofErr w:type="gramStart"/>
-            <w:r>
-              <w:rPr>
-                <w:rFonts w:asciiTheme="minorHAnsi" w:hAnsiTheme="minorHAnsi"/>
-                <w:color w:val="000000" w:themeColor="text1"/>
-                <w:sz w:val="26"/>
-                <w:szCs w:val="26"/>
-                <w:lang w:val="it-IT"/>
-              </w:rPr>
-              <w:t>Carrello::</w:t>
-            </w:r>
             <w:proofErr w:type="gramEnd"/>
             <w:r>
               <w:rPr>
@@ -17109,7 +16646,7 @@
                 <w:szCs w:val="26"/>
                 <w:lang w:val="it-IT"/>
               </w:rPr>
-              <w:t xml:space="preserve"> </w:t>
+              <w:t xml:space="preserve"> Carrello:: </w:t>
             </w:r>
             <w:r>
               <w:rPr>
@@ -17243,6 +16780,7 @@
                 <w:lang w:val="it-IT"/>
               </w:rPr>
             </w:pPr>
+            <w:proofErr w:type="gramStart"/>
             <w:r>
               <w:rPr>
                 <w:rFonts w:asciiTheme="minorHAnsi" w:hAnsiTheme="minorHAnsi"/>
@@ -17254,27 +16792,6 @@
               </w:rPr>
               <w:t>context</w:t>
             </w:r>
-            <w:r>
-              <w:rPr>
-                <w:rFonts w:asciiTheme="minorHAnsi" w:hAnsiTheme="minorHAnsi"/>
-                <w:color w:val="000000" w:themeColor="text1"/>
-                <w:sz w:val="26"/>
-                <w:szCs w:val="26"/>
-                <w:lang w:val="it-IT"/>
-              </w:rPr>
-              <w:t xml:space="preserve"> </w:t>
-            </w:r>
-            <w:proofErr w:type="gramStart"/>
-            <w:r>
-              <w:rPr>
-                <w:rFonts w:asciiTheme="minorHAnsi" w:hAnsiTheme="minorHAnsi"/>
-                <w:color w:val="000000" w:themeColor="text1"/>
-                <w:sz w:val="26"/>
-                <w:szCs w:val="26"/>
-                <w:lang w:val="it-IT"/>
-              </w:rPr>
-              <w:t>Carrello::</w:t>
-            </w:r>
             <w:proofErr w:type="gramEnd"/>
             <w:r>
               <w:rPr>
@@ -17284,7 +16801,7 @@
                 <w:szCs w:val="26"/>
                 <w:lang w:val="it-IT"/>
               </w:rPr>
-              <w:t xml:space="preserve"> </w:t>
+              <w:t xml:space="preserve"> Carrello:: </w:t>
             </w:r>
             <w:r>
               <w:rPr>
@@ -17644,6 +17161,7 @@
                 <w:lang w:val="it-IT"/>
               </w:rPr>
             </w:pPr>
+            <w:proofErr w:type="gramStart"/>
             <w:r>
               <w:rPr>
                 <w:rFonts w:asciiTheme="minorHAnsi" w:hAnsiTheme="minorHAnsi"/>
@@ -17655,27 +17173,6 @@
               </w:rPr>
               <w:t>context</w:t>
             </w:r>
-            <w:r>
-              <w:rPr>
-                <w:rFonts w:asciiTheme="minorHAnsi" w:hAnsiTheme="minorHAnsi"/>
-                <w:color w:val="000000" w:themeColor="text1"/>
-                <w:sz w:val="26"/>
-                <w:szCs w:val="26"/>
-                <w:lang w:val="it-IT"/>
-              </w:rPr>
-              <w:t xml:space="preserve"> </w:t>
-            </w:r>
-            <w:proofErr w:type="gramStart"/>
-            <w:r>
-              <w:rPr>
-                <w:rFonts w:asciiTheme="minorHAnsi" w:hAnsiTheme="minorHAnsi"/>
-                <w:color w:val="000000" w:themeColor="text1"/>
-                <w:sz w:val="26"/>
-                <w:szCs w:val="26"/>
-                <w:lang w:val="it-IT"/>
-              </w:rPr>
-              <w:t>Carrello::</w:t>
-            </w:r>
             <w:proofErr w:type="gramEnd"/>
             <w:r>
               <w:rPr>
@@ -17685,7 +17182,7 @@
                 <w:szCs w:val="26"/>
                 <w:lang w:val="it-IT"/>
               </w:rPr>
-              <w:t xml:space="preserve"> </w:t>
+              <w:t xml:space="preserve"> Carrello:: </w:t>
             </w:r>
             <w:r>
               <w:rPr>
@@ -17831,6 +17328,7 @@
                 <w:lang w:val="it-IT"/>
               </w:rPr>
             </w:pPr>
+            <w:proofErr w:type="gramStart"/>
             <w:r>
               <w:rPr>
                 <w:rFonts w:asciiTheme="minorHAnsi" w:hAnsiTheme="minorHAnsi"/>
@@ -17842,27 +17340,6 @@
               </w:rPr>
               <w:t>context</w:t>
             </w:r>
-            <w:r>
-              <w:rPr>
-                <w:rFonts w:asciiTheme="minorHAnsi" w:hAnsiTheme="minorHAnsi"/>
-                <w:color w:val="000000" w:themeColor="text1"/>
-                <w:sz w:val="26"/>
-                <w:szCs w:val="26"/>
-                <w:lang w:val="it-IT"/>
-              </w:rPr>
-              <w:t xml:space="preserve"> </w:t>
-            </w:r>
-            <w:proofErr w:type="gramStart"/>
-            <w:r>
-              <w:rPr>
-                <w:rFonts w:asciiTheme="minorHAnsi" w:hAnsiTheme="minorHAnsi"/>
-                <w:color w:val="000000" w:themeColor="text1"/>
-                <w:sz w:val="26"/>
-                <w:szCs w:val="26"/>
-                <w:lang w:val="it-IT"/>
-              </w:rPr>
-              <w:t>Carrello::</w:t>
-            </w:r>
             <w:proofErr w:type="gramEnd"/>
             <w:r>
               <w:rPr>
@@ -17872,7 +17349,7 @@
                 <w:szCs w:val="26"/>
                 <w:lang w:val="it-IT"/>
               </w:rPr>
-              <w:t xml:space="preserve"> </w:t>
+              <w:t xml:space="preserve"> Carrello:: </w:t>
             </w:r>
             <w:r>
               <w:rPr>
@@ -18214,6 +17691,7 @@
                 <w:lang w:val="it-IT"/>
               </w:rPr>
             </w:pPr>
+            <w:proofErr w:type="gramStart"/>
             <w:r>
               <w:rPr>
                 <w:rFonts w:asciiTheme="minorHAnsi" w:hAnsiTheme="minorHAnsi"/>
@@ -18225,6 +17703,27 @@
               </w:rPr>
               <w:t>context</w:t>
             </w:r>
+            <w:proofErr w:type="gramEnd"/>
+            <w:r>
+              <w:rPr>
+                <w:rFonts w:asciiTheme="minorHAnsi" w:hAnsiTheme="minorHAnsi"/>
+                <w:color w:val="000000" w:themeColor="text1"/>
+                <w:sz w:val="26"/>
+                <w:szCs w:val="26"/>
+                <w:lang w:val="it-IT"/>
+              </w:rPr>
+              <w:t xml:space="preserve"> Carrello:: </w:t>
+            </w:r>
+            <w:r>
+              <w:rPr>
+                <w:rFonts w:asciiTheme="minorHAnsi" w:hAnsiTheme="minorHAnsi"/>
+                <w:color w:val="000000" w:themeColor="text1"/>
+                <w:sz w:val="26"/>
+                <w:szCs w:val="26"/>
+                <w:lang w:val="it-IT"/>
+              </w:rPr>
+              <w:t>aumentaQuantitaNelCarrello(cart: Carrello, item:ItemCarrello, quantity:int)</w:t>
+            </w:r>
             <w:r>
               <w:rPr>
                 <w:rFonts w:asciiTheme="minorHAnsi" w:hAnsiTheme="minorHAnsi"/>
@@ -18235,18 +17734,6 @@
               </w:rPr>
               <w:t xml:space="preserve"> </w:t>
             </w:r>
-            <w:proofErr w:type="gramStart"/>
-            <w:r>
-              <w:rPr>
-                <w:rFonts w:asciiTheme="minorHAnsi" w:hAnsiTheme="minorHAnsi"/>
-                <w:color w:val="000000" w:themeColor="text1"/>
-                <w:sz w:val="26"/>
-                <w:szCs w:val="26"/>
-                <w:lang w:val="it-IT"/>
-              </w:rPr>
-              <w:t>Carrello::</w:t>
-            </w:r>
-            <w:proofErr w:type="gramEnd"/>
             <w:r>
               <w:rPr>
                 <w:rFonts w:asciiTheme="minorHAnsi" w:hAnsiTheme="minorHAnsi"/>
@@ -18260,36 +17747,6 @@
             <w:r>
               <w:rPr>
                 <w:rFonts w:asciiTheme="minorHAnsi" w:hAnsiTheme="minorHAnsi"/>
-                <w:color w:val="000000" w:themeColor="text1"/>
-                <w:sz w:val="26"/>
-                <w:szCs w:val="26"/>
-                <w:lang w:val="it-IT"/>
-              </w:rPr>
-              <w:t>aumentaQuantitaNelCarrello(cart: Carrello, item:ItemCarrello, quantity:int)</w:t>
-            </w:r>
-            <w:r>
-              <w:rPr>
-                <w:rFonts w:asciiTheme="minorHAnsi" w:hAnsiTheme="minorHAnsi"/>
-                <w:color w:val="000000" w:themeColor="text1"/>
-                <w:sz w:val="26"/>
-                <w:szCs w:val="26"/>
-                <w:lang w:val="it-IT"/>
-              </w:rPr>
-              <w:t xml:space="preserve"> </w:t>
-            </w:r>
-            <w:r>
-              <w:rPr>
-                <w:rFonts w:asciiTheme="minorHAnsi" w:hAnsiTheme="minorHAnsi"/>
-                <w:color w:val="000000" w:themeColor="text1"/>
-                <w:sz w:val="26"/>
-                <w:szCs w:val="26"/>
-                <w:lang w:val="it-IT"/>
-              </w:rPr>
-              <w:t xml:space="preserve"> </w:t>
-            </w:r>
-            <w:r>
-              <w:rPr>
-                <w:rFonts w:asciiTheme="minorHAnsi" w:hAnsiTheme="minorHAnsi"/>
                 <w:b/>
                 <w:color w:val="000000" w:themeColor="text1"/>
                 <w:sz w:val="26"/>
@@ -18320,27 +17777,15 @@
                 <w:lang w:val="it-IT"/>
               </w:rPr>
             </w:pPr>
-            <w:proofErr w:type="gramStart"/>
-            <w:r>
-              <w:rPr>
-                <w:rFonts w:asciiTheme="minorHAnsi" w:hAnsiTheme="minorHAnsi"/>
-                <w:color w:val="000000" w:themeColor="text1"/>
-                <w:sz w:val="26"/>
-                <w:szCs w:val="26"/>
-                <w:lang w:val="it-IT"/>
-              </w:rPr>
-              <w:t>cart.prodotti</w:t>
-            </w:r>
-            <w:proofErr w:type="gramEnd"/>
-            <w:r>
-              <w:rPr>
-                <w:rFonts w:asciiTheme="minorHAnsi" w:hAnsiTheme="minorHAnsi"/>
-                <w:color w:val="000000" w:themeColor="text1"/>
-                <w:sz w:val="26"/>
-                <w:szCs w:val="26"/>
-                <w:lang w:val="it-IT"/>
-              </w:rPr>
-              <w:t xml:space="preserve"> -&gt; includes(</w:t>
+            <w:r>
+              <w:rPr>
+                <w:rFonts w:asciiTheme="minorHAnsi" w:hAnsiTheme="minorHAnsi"/>
+                <w:color w:val="000000" w:themeColor="text1"/>
+                <w:sz w:val="26"/>
+                <w:szCs w:val="26"/>
+                <w:lang w:val="it-IT"/>
+              </w:rPr>
+              <w:t>cart.prodotti -&gt; includes(</w:t>
             </w:r>
             <w:r>
               <w:rPr>
@@ -18493,6 +17938,7 @@
                 <w:lang w:val="it-IT"/>
               </w:rPr>
             </w:pPr>
+            <w:proofErr w:type="gramStart"/>
             <w:r>
               <w:rPr>
                 <w:rFonts w:asciiTheme="minorHAnsi" w:hAnsiTheme="minorHAnsi"/>
@@ -18504,27 +17950,6 @@
               </w:rPr>
               <w:t>context</w:t>
             </w:r>
-            <w:r>
-              <w:rPr>
-                <w:rFonts w:asciiTheme="minorHAnsi" w:hAnsiTheme="minorHAnsi"/>
-                <w:color w:val="000000" w:themeColor="text1"/>
-                <w:sz w:val="26"/>
-                <w:szCs w:val="26"/>
-                <w:lang w:val="it-IT"/>
-              </w:rPr>
-              <w:t xml:space="preserve"> </w:t>
-            </w:r>
-            <w:proofErr w:type="gramStart"/>
-            <w:r>
-              <w:rPr>
-                <w:rFonts w:asciiTheme="minorHAnsi" w:hAnsiTheme="minorHAnsi"/>
-                <w:color w:val="000000" w:themeColor="text1"/>
-                <w:sz w:val="26"/>
-                <w:szCs w:val="26"/>
-                <w:lang w:val="it-IT"/>
-              </w:rPr>
-              <w:t>Carrello::</w:t>
-            </w:r>
             <w:proofErr w:type="gramEnd"/>
             <w:r>
               <w:rPr>
@@ -18534,7 +17959,7 @@
                 <w:szCs w:val="26"/>
                 <w:lang w:val="it-IT"/>
               </w:rPr>
-              <w:t xml:space="preserve"> </w:t>
+              <w:t xml:space="preserve"> Carrello:: </w:t>
             </w:r>
             <w:r>
               <w:rPr>
@@ -18916,6 +18341,7 @@
                 <w:lang w:val="it-IT"/>
               </w:rPr>
             </w:pPr>
+            <w:proofErr w:type="gramStart"/>
             <w:r>
               <w:rPr>
                 <w:rFonts w:asciiTheme="minorHAnsi" w:hAnsiTheme="minorHAnsi"/>
@@ -18927,27 +18353,6 @@
               </w:rPr>
               <w:t>context</w:t>
             </w:r>
-            <w:r>
-              <w:rPr>
-                <w:rFonts w:asciiTheme="minorHAnsi" w:hAnsiTheme="minorHAnsi"/>
-                <w:color w:val="000000" w:themeColor="text1"/>
-                <w:sz w:val="26"/>
-                <w:szCs w:val="26"/>
-                <w:lang w:val="it-IT"/>
-              </w:rPr>
-              <w:t xml:space="preserve"> </w:t>
-            </w:r>
-            <w:proofErr w:type="gramStart"/>
-            <w:r>
-              <w:rPr>
-                <w:rFonts w:asciiTheme="minorHAnsi" w:hAnsiTheme="minorHAnsi"/>
-                <w:color w:val="000000" w:themeColor="text1"/>
-                <w:sz w:val="26"/>
-                <w:szCs w:val="26"/>
-                <w:lang w:val="it-IT"/>
-              </w:rPr>
-              <w:t>Carrello::</w:t>
-            </w:r>
             <w:proofErr w:type="gramEnd"/>
             <w:r>
               <w:rPr>
@@ -18957,7 +18362,7 @@
                 <w:szCs w:val="26"/>
                 <w:lang w:val="it-IT"/>
               </w:rPr>
-              <w:t xml:space="preserve"> </w:t>
+              <w:t xml:space="preserve"> Carrello:: </w:t>
             </w:r>
             <w:r>
               <w:rPr>
@@ -19002,27 +18407,15 @@
                 <w:lang w:val="it-IT"/>
               </w:rPr>
             </w:pPr>
-            <w:proofErr w:type="gramStart"/>
-            <w:r>
-              <w:rPr>
-                <w:rFonts w:asciiTheme="minorHAnsi" w:hAnsiTheme="minorHAnsi"/>
-                <w:color w:val="000000" w:themeColor="text1"/>
-                <w:sz w:val="26"/>
-                <w:szCs w:val="26"/>
-                <w:lang w:val="it-IT"/>
-              </w:rPr>
-              <w:t>cart.prodotti</w:t>
-            </w:r>
-            <w:proofErr w:type="gramEnd"/>
-            <w:r>
-              <w:rPr>
-                <w:rFonts w:asciiTheme="minorHAnsi" w:hAnsiTheme="minorHAnsi"/>
-                <w:color w:val="000000" w:themeColor="text1"/>
-                <w:sz w:val="26"/>
-                <w:szCs w:val="26"/>
-                <w:lang w:val="it-IT"/>
-              </w:rPr>
-              <w:t xml:space="preserve"> -&gt; includes(</w:t>
+            <w:r>
+              <w:rPr>
+                <w:rFonts w:asciiTheme="minorHAnsi" w:hAnsiTheme="minorHAnsi"/>
+                <w:color w:val="000000" w:themeColor="text1"/>
+                <w:sz w:val="26"/>
+                <w:szCs w:val="26"/>
+                <w:lang w:val="it-IT"/>
+              </w:rPr>
+              <w:t>cart.prodotti -&gt; includes(</w:t>
             </w:r>
             <w:r>
               <w:rPr>
@@ -19175,6 +18568,7 @@
                 <w:lang w:val="it-IT"/>
               </w:rPr>
             </w:pPr>
+            <w:proofErr w:type="gramStart"/>
             <w:r>
               <w:rPr>
                 <w:rFonts w:asciiTheme="minorHAnsi" w:hAnsiTheme="minorHAnsi"/>
@@ -19186,27 +18580,6 @@
               </w:rPr>
               <w:t>context</w:t>
             </w:r>
-            <w:r>
-              <w:rPr>
-                <w:rFonts w:asciiTheme="minorHAnsi" w:hAnsiTheme="minorHAnsi"/>
-                <w:color w:val="000000" w:themeColor="text1"/>
-                <w:sz w:val="26"/>
-                <w:szCs w:val="26"/>
-                <w:lang w:val="it-IT"/>
-              </w:rPr>
-              <w:t xml:space="preserve"> </w:t>
-            </w:r>
-            <w:proofErr w:type="gramStart"/>
-            <w:r>
-              <w:rPr>
-                <w:rFonts w:asciiTheme="minorHAnsi" w:hAnsiTheme="minorHAnsi"/>
-                <w:color w:val="000000" w:themeColor="text1"/>
-                <w:sz w:val="26"/>
-                <w:szCs w:val="26"/>
-                <w:lang w:val="it-IT"/>
-              </w:rPr>
-              <w:t>Carrello::</w:t>
-            </w:r>
             <w:proofErr w:type="gramEnd"/>
             <w:r>
               <w:rPr>
@@ -19216,7 +18589,7 @@
                 <w:szCs w:val="26"/>
                 <w:lang w:val="it-IT"/>
               </w:rPr>
-              <w:t xml:space="preserve"> </w:t>
+              <w:t xml:space="preserve"> Carrello:: </w:t>
             </w:r>
             <w:r>
               <w:rPr>
@@ -19545,6 +18918,7 @@
                 <w:lang w:val="it-IT"/>
               </w:rPr>
             </w:pPr>
+            <w:proofErr w:type="gramStart"/>
             <w:r>
               <w:rPr>
                 <w:rFonts w:asciiTheme="minorHAnsi" w:hAnsiTheme="minorHAnsi"/>
@@ -19556,27 +18930,6 @@
               </w:rPr>
               <w:t>context</w:t>
             </w:r>
-            <w:r>
-              <w:rPr>
-                <w:rFonts w:asciiTheme="minorHAnsi" w:hAnsiTheme="minorHAnsi"/>
-                <w:color w:val="000000" w:themeColor="text1"/>
-                <w:sz w:val="26"/>
-                <w:szCs w:val="26"/>
-                <w:lang w:val="it-IT"/>
-              </w:rPr>
-              <w:t xml:space="preserve"> </w:t>
-            </w:r>
-            <w:proofErr w:type="gramStart"/>
-            <w:r>
-              <w:rPr>
-                <w:rFonts w:asciiTheme="minorHAnsi" w:hAnsiTheme="minorHAnsi"/>
-                <w:color w:val="000000" w:themeColor="text1"/>
-                <w:sz w:val="26"/>
-                <w:szCs w:val="26"/>
-                <w:lang w:val="it-IT"/>
-              </w:rPr>
-              <w:t>Carrello::</w:t>
-            </w:r>
             <w:proofErr w:type="gramEnd"/>
             <w:r>
               <w:rPr>
@@ -19586,7 +18939,7 @@
                 <w:szCs w:val="26"/>
                 <w:lang w:val="it-IT"/>
               </w:rPr>
-              <w:t xml:space="preserve"> </w:t>
+              <w:t xml:space="preserve"> Carrello:: </w:t>
             </w:r>
             <w:r>
               <w:rPr>
@@ -19730,6 +19083,7 @@
                 <w:lang w:val="it-IT"/>
               </w:rPr>
             </w:pPr>
+            <w:proofErr w:type="gramStart"/>
             <w:r>
               <w:rPr>
                 <w:rFonts w:asciiTheme="minorHAnsi" w:hAnsiTheme="minorHAnsi"/>
@@ -19741,27 +19095,6 @@
               </w:rPr>
               <w:t>context</w:t>
             </w:r>
-            <w:r>
-              <w:rPr>
-                <w:rFonts w:asciiTheme="minorHAnsi" w:hAnsiTheme="minorHAnsi"/>
-                <w:color w:val="000000" w:themeColor="text1"/>
-                <w:sz w:val="26"/>
-                <w:szCs w:val="26"/>
-                <w:lang w:val="it-IT"/>
-              </w:rPr>
-              <w:t xml:space="preserve"> </w:t>
-            </w:r>
-            <w:proofErr w:type="gramStart"/>
-            <w:r>
-              <w:rPr>
-                <w:rFonts w:asciiTheme="minorHAnsi" w:hAnsiTheme="minorHAnsi"/>
-                <w:color w:val="000000" w:themeColor="text1"/>
-                <w:sz w:val="26"/>
-                <w:szCs w:val="26"/>
-                <w:lang w:val="it-IT"/>
-              </w:rPr>
-              <w:t>Carrello::</w:t>
-            </w:r>
             <w:proofErr w:type="gramEnd"/>
             <w:r>
               <w:rPr>
@@ -19771,7 +19104,7 @@
                 <w:szCs w:val="26"/>
                 <w:lang w:val="it-IT"/>
               </w:rPr>
-              <w:t xml:space="preserve"> </w:t>
+              <w:t xml:space="preserve"> Carrello:: </w:t>
             </w:r>
             <w:r>
               <w:rPr>
@@ -19904,31 +19237,7 @@
           <w:szCs w:val="26"/>
           <w:lang w:val="it-IT"/>
         </w:rPr>
-        <w:t>Service (java.</w:t>
-      </w:r>
-      <w:proofErr w:type="gramStart"/>
-      <w:r>
-        <w:rPr>
-          <w:rFonts w:asciiTheme="minorHAnsi" w:hAnsiTheme="minorHAnsi"/>
-          <w:b/>
-          <w:color w:val="FF0000"/>
-          <w:sz w:val="26"/>
-          <w:szCs w:val="26"/>
-          <w:lang w:val="it-IT"/>
-        </w:rPr>
-        <w:t>application.GestioneWishlistService</w:t>
-      </w:r>
-      <w:proofErr w:type="gramEnd"/>
-      <w:r>
-        <w:rPr>
-          <w:rFonts w:asciiTheme="minorHAnsi" w:hAnsiTheme="minorHAnsi"/>
-          <w:b/>
-          <w:color w:val="FF0000"/>
-          <w:sz w:val="26"/>
-          <w:szCs w:val="26"/>
-          <w:lang w:val="it-IT"/>
-        </w:rPr>
-        <w:t>)</w:t>
+        <w:t>Service (java.application.GestioneWishlistService)</w:t>
       </w:r>
     </w:p>
     <w:tbl>
@@ -20969,6 +20278,7 @@
                 <w:lang w:val="it-IT"/>
               </w:rPr>
             </w:pPr>
+            <w:proofErr w:type="gramStart"/>
             <w:r>
               <w:rPr>
                 <w:rFonts w:asciiTheme="minorHAnsi" w:hAnsiTheme="minorHAnsi"/>
@@ -20980,27 +20290,6 @@
               </w:rPr>
               <w:t>context</w:t>
             </w:r>
-            <w:r>
-              <w:rPr>
-                <w:rFonts w:asciiTheme="minorHAnsi" w:hAnsiTheme="minorHAnsi"/>
-                <w:color w:val="000000" w:themeColor="text1"/>
-                <w:sz w:val="26"/>
-                <w:szCs w:val="26"/>
-                <w:lang w:val="it-IT"/>
-              </w:rPr>
-              <w:t xml:space="preserve"> </w:t>
-            </w:r>
-            <w:proofErr w:type="gramStart"/>
-            <w:r>
-              <w:rPr>
-                <w:rFonts w:asciiTheme="minorHAnsi" w:hAnsiTheme="minorHAnsi"/>
-                <w:color w:val="000000" w:themeColor="text1"/>
-                <w:sz w:val="26"/>
-                <w:szCs w:val="26"/>
-                <w:lang w:val="it-IT"/>
-              </w:rPr>
-              <w:t>Wishlist::</w:t>
-            </w:r>
             <w:proofErr w:type="gramEnd"/>
             <w:r>
               <w:rPr>
@@ -21010,7 +20299,7 @@
                 <w:szCs w:val="26"/>
                 <w:lang w:val="it-IT"/>
               </w:rPr>
-              <w:t xml:space="preserve"> </w:t>
+              <w:t xml:space="preserve"> Wishlist:: </w:t>
             </w:r>
             <w:r>
               <w:rPr>
@@ -21337,6 +20626,7 @@
                 <w:lang w:val="it-IT"/>
               </w:rPr>
             </w:pPr>
+            <w:proofErr w:type="gramStart"/>
             <w:r>
               <w:rPr>
                 <w:rFonts w:asciiTheme="minorHAnsi" w:hAnsiTheme="minorHAnsi"/>
@@ -21348,27 +20638,6 @@
               </w:rPr>
               <w:t>context</w:t>
             </w:r>
-            <w:r>
-              <w:rPr>
-                <w:rFonts w:asciiTheme="minorHAnsi" w:hAnsiTheme="minorHAnsi"/>
-                <w:color w:val="000000" w:themeColor="text1"/>
-                <w:sz w:val="26"/>
-                <w:szCs w:val="26"/>
-                <w:lang w:val="it-IT"/>
-              </w:rPr>
-              <w:t xml:space="preserve"> </w:t>
-            </w:r>
-            <w:proofErr w:type="gramStart"/>
-            <w:r>
-              <w:rPr>
-                <w:rFonts w:asciiTheme="minorHAnsi" w:hAnsiTheme="minorHAnsi"/>
-                <w:color w:val="000000" w:themeColor="text1"/>
-                <w:sz w:val="26"/>
-                <w:szCs w:val="26"/>
-                <w:lang w:val="it-IT"/>
-              </w:rPr>
-              <w:t>Wishlist::</w:t>
-            </w:r>
             <w:proofErr w:type="gramEnd"/>
             <w:r>
               <w:rPr>
@@ -21378,7 +20647,7 @@
                 <w:szCs w:val="26"/>
                 <w:lang w:val="it-IT"/>
               </w:rPr>
-              <w:t xml:space="preserve"> </w:t>
+              <w:t xml:space="preserve"> Wishlist:: </w:t>
             </w:r>
             <w:r>
               <w:rPr>
@@ -21787,6 +21056,7 @@
                 <w:lang w:val="it-IT"/>
               </w:rPr>
             </w:pPr>
+            <w:proofErr w:type="gramStart"/>
             <w:r>
               <w:rPr>
                 <w:rFonts w:asciiTheme="minorHAnsi" w:hAnsiTheme="minorHAnsi"/>
@@ -21798,27 +21068,6 @@
               </w:rPr>
               <w:t>context</w:t>
             </w:r>
-            <w:r>
-              <w:rPr>
-                <w:rFonts w:asciiTheme="minorHAnsi" w:hAnsiTheme="minorHAnsi"/>
-                <w:color w:val="000000" w:themeColor="text1"/>
-                <w:sz w:val="26"/>
-                <w:szCs w:val="26"/>
-                <w:lang w:val="it-IT"/>
-              </w:rPr>
-              <w:t xml:space="preserve"> </w:t>
-            </w:r>
-            <w:proofErr w:type="gramStart"/>
-            <w:r>
-              <w:rPr>
-                <w:rFonts w:asciiTheme="minorHAnsi" w:hAnsiTheme="minorHAnsi"/>
-                <w:color w:val="000000" w:themeColor="text1"/>
-                <w:sz w:val="26"/>
-                <w:szCs w:val="26"/>
-                <w:lang w:val="it-IT"/>
-              </w:rPr>
-              <w:t>Wishlist::</w:t>
-            </w:r>
             <w:proofErr w:type="gramEnd"/>
             <w:r>
               <w:rPr>
@@ -21828,7 +21077,7 @@
                 <w:szCs w:val="26"/>
                 <w:lang w:val="it-IT"/>
               </w:rPr>
-              <w:t xml:space="preserve"> </w:t>
+              <w:t xml:space="preserve"> Wishlist:: </w:t>
             </w:r>
             <w:r>
               <w:rPr>
@@ -21952,6 +21201,7 @@
                 <w:lang w:val="it-IT"/>
               </w:rPr>
             </w:pPr>
+            <w:proofErr w:type="gramStart"/>
             <w:r>
               <w:rPr>
                 <w:rFonts w:asciiTheme="minorHAnsi" w:hAnsiTheme="minorHAnsi"/>
@@ -21963,27 +21213,6 @@
               </w:rPr>
               <w:t>context</w:t>
             </w:r>
-            <w:r>
-              <w:rPr>
-                <w:rFonts w:asciiTheme="minorHAnsi" w:hAnsiTheme="minorHAnsi"/>
-                <w:color w:val="000000" w:themeColor="text1"/>
-                <w:sz w:val="26"/>
-                <w:szCs w:val="26"/>
-                <w:lang w:val="it-IT"/>
-              </w:rPr>
-              <w:t xml:space="preserve"> </w:t>
-            </w:r>
-            <w:proofErr w:type="gramStart"/>
-            <w:r>
-              <w:rPr>
-                <w:rFonts w:asciiTheme="minorHAnsi" w:hAnsiTheme="minorHAnsi"/>
-                <w:color w:val="000000" w:themeColor="text1"/>
-                <w:sz w:val="26"/>
-                <w:szCs w:val="26"/>
-                <w:lang w:val="it-IT"/>
-              </w:rPr>
-              <w:t>Wishlist::</w:t>
-            </w:r>
             <w:proofErr w:type="gramEnd"/>
             <w:r>
               <w:rPr>
@@ -21993,7 +21222,7 @@
                 <w:szCs w:val="26"/>
                 <w:lang w:val="it-IT"/>
               </w:rPr>
-              <w:t xml:space="preserve"> </w:t>
+              <w:t xml:space="preserve"> Wishlist:: </w:t>
             </w:r>
             <w:r>
               <w:rPr>
@@ -22294,6 +21523,7 @@
                 <w:lang w:val="it-IT"/>
               </w:rPr>
             </w:pPr>
+            <w:proofErr w:type="gramStart"/>
             <w:r>
               <w:rPr>
                 <w:rFonts w:asciiTheme="minorHAnsi" w:hAnsiTheme="minorHAnsi"/>
@@ -22305,27 +21535,6 @@
               </w:rPr>
               <w:t>context</w:t>
             </w:r>
-            <w:r>
-              <w:rPr>
-                <w:rFonts w:asciiTheme="minorHAnsi" w:hAnsiTheme="minorHAnsi"/>
-                <w:color w:val="000000" w:themeColor="text1"/>
-                <w:sz w:val="26"/>
-                <w:szCs w:val="26"/>
-                <w:lang w:val="it-IT"/>
-              </w:rPr>
-              <w:t xml:space="preserve"> </w:t>
-            </w:r>
-            <w:proofErr w:type="gramStart"/>
-            <w:r>
-              <w:rPr>
-                <w:rFonts w:asciiTheme="minorHAnsi" w:hAnsiTheme="minorHAnsi"/>
-                <w:color w:val="000000" w:themeColor="text1"/>
-                <w:sz w:val="26"/>
-                <w:szCs w:val="26"/>
-                <w:lang w:val="it-IT"/>
-              </w:rPr>
-              <w:t>Wishlist::</w:t>
-            </w:r>
             <w:proofErr w:type="gramEnd"/>
             <w:r>
               <w:rPr>
@@ -22335,7 +21544,7 @@
                 <w:szCs w:val="26"/>
                 <w:lang w:val="it-IT"/>
               </w:rPr>
-              <w:t xml:space="preserve"> </w:t>
+              <w:t xml:space="preserve"> Wishlist:: </w:t>
             </w:r>
             <w:r>
               <w:rPr>
@@ -22469,6 +21678,7 @@
                 <w:lang w:val="it-IT"/>
               </w:rPr>
             </w:pPr>
+            <w:proofErr w:type="gramStart"/>
             <w:r>
               <w:rPr>
                 <w:rFonts w:asciiTheme="minorHAnsi" w:hAnsiTheme="minorHAnsi"/>
@@ -22480,27 +21690,6 @@
               </w:rPr>
               <w:t>context</w:t>
             </w:r>
-            <w:r>
-              <w:rPr>
-                <w:rFonts w:asciiTheme="minorHAnsi" w:hAnsiTheme="minorHAnsi"/>
-                <w:color w:val="000000" w:themeColor="text1"/>
-                <w:sz w:val="26"/>
-                <w:szCs w:val="26"/>
-                <w:lang w:val="it-IT"/>
-              </w:rPr>
-              <w:t xml:space="preserve"> </w:t>
-            </w:r>
-            <w:proofErr w:type="gramStart"/>
-            <w:r>
-              <w:rPr>
-                <w:rFonts w:asciiTheme="minorHAnsi" w:hAnsiTheme="minorHAnsi"/>
-                <w:color w:val="000000" w:themeColor="text1"/>
-                <w:sz w:val="26"/>
-                <w:szCs w:val="26"/>
-                <w:lang w:val="it-IT"/>
-              </w:rPr>
-              <w:t>Wishlist::</w:t>
-            </w:r>
             <w:proofErr w:type="gramEnd"/>
             <w:r>
               <w:rPr>
@@ -22510,7 +21699,7 @@
                 <w:szCs w:val="26"/>
                 <w:lang w:val="it-IT"/>
               </w:rPr>
-              <w:t xml:space="preserve"> </w:t>
+              <w:t xml:space="preserve"> Wishlist:: </w:t>
             </w:r>
             <w:r>
               <w:rPr>
@@ -22620,31 +21809,7 @@
           <w:szCs w:val="26"/>
           <w:lang w:val="it-IT"/>
         </w:rPr>
-        <w:t>Service (java.</w:t>
-      </w:r>
-      <w:proofErr w:type="gramStart"/>
-      <w:r>
-        <w:rPr>
-          <w:rFonts w:asciiTheme="minorHAnsi" w:hAnsiTheme="minorHAnsi"/>
-          <w:b/>
-          <w:color w:val="FF0000"/>
-          <w:sz w:val="26"/>
-          <w:szCs w:val="26"/>
-          <w:lang w:val="it-IT"/>
-        </w:rPr>
-        <w:t>application.GestioneOrdiniService</w:t>
-      </w:r>
-      <w:proofErr w:type="gramEnd"/>
-      <w:r>
-        <w:rPr>
-          <w:rFonts w:asciiTheme="minorHAnsi" w:hAnsiTheme="minorHAnsi"/>
-          <w:b/>
-          <w:color w:val="FF0000"/>
-          <w:sz w:val="26"/>
-          <w:szCs w:val="26"/>
-          <w:lang w:val="it-IT"/>
-        </w:rPr>
-        <w:t>)</w:t>
+        <w:t>Service (java.application.GestioneOrdiniService)</w:t>
       </w:r>
     </w:p>
     <w:tbl>
@@ -23536,6 +22701,7 @@
                 <w:lang w:val="it-IT"/>
               </w:rPr>
             </w:pPr>
+            <w:proofErr w:type="gramStart"/>
             <w:r>
               <w:rPr>
                 <w:rFonts w:asciiTheme="minorHAnsi" w:hAnsiTheme="minorHAnsi"/>
@@ -23545,29 +22711,29 @@
                 <w:szCs w:val="26"/>
                 <w:lang w:val="it-IT"/>
               </w:rPr>
-              <w:t xml:space="preserve">context </w:t>
-            </w:r>
-            <w:proofErr w:type="gramStart"/>
-            <w:r>
-              <w:rPr>
-                <w:rFonts w:asciiTheme="minorHAnsi" w:hAnsiTheme="minorHAnsi"/>
-                <w:color w:val="000000" w:themeColor="text1"/>
-                <w:sz w:val="26"/>
-                <w:szCs w:val="26"/>
-                <w:lang w:val="it-IT"/>
-              </w:rPr>
-              <w:t>GestioneOrdiniService::</w:t>
+              <w:t>context</w:t>
             </w:r>
             <w:proofErr w:type="gramEnd"/>
             <w:r>
               <w:rPr>
                 <w:rFonts w:asciiTheme="minorHAnsi" w:hAnsiTheme="minorHAnsi"/>
+                <w:b/>
                 <w:color w:val="000000" w:themeColor="text1"/>
                 <w:sz w:val="26"/>
                 <w:szCs w:val="26"/>
                 <w:lang w:val="it-IT"/>
               </w:rPr>
               <w:t xml:space="preserve"> </w:t>
+            </w:r>
+            <w:r>
+              <w:rPr>
+                <w:rFonts w:asciiTheme="minorHAnsi" w:hAnsiTheme="minorHAnsi"/>
+                <w:color w:val="000000" w:themeColor="text1"/>
+                <w:sz w:val="26"/>
+                <w:szCs w:val="26"/>
+                <w:lang w:val="it-IT"/>
+              </w:rPr>
+              <w:t xml:space="preserve">GestioneOrdiniService:: </w:t>
             </w:r>
             <w:r>
               <w:rPr>
@@ -23701,6 +22867,7 @@
                 <w:lang w:val="it-IT"/>
               </w:rPr>
             </w:pPr>
+            <w:proofErr w:type="gramStart"/>
             <w:r>
               <w:rPr>
                 <w:rFonts w:asciiTheme="minorHAnsi" w:hAnsiTheme="minorHAnsi"/>
@@ -23712,27 +22879,6 @@
               </w:rPr>
               <w:t>context</w:t>
             </w:r>
-            <w:r>
-              <w:rPr>
-                <w:rFonts w:asciiTheme="minorHAnsi" w:hAnsiTheme="minorHAnsi"/>
-                <w:color w:val="000000" w:themeColor="text1"/>
-                <w:sz w:val="26"/>
-                <w:szCs w:val="26"/>
-                <w:lang w:val="it-IT"/>
-              </w:rPr>
-              <w:t xml:space="preserve"> </w:t>
-            </w:r>
-            <w:proofErr w:type="gramStart"/>
-            <w:r>
-              <w:rPr>
-                <w:rFonts w:asciiTheme="minorHAnsi" w:hAnsiTheme="minorHAnsi"/>
-                <w:color w:val="000000" w:themeColor="text1"/>
-                <w:sz w:val="26"/>
-                <w:szCs w:val="26"/>
-                <w:lang w:val="it-IT"/>
-              </w:rPr>
-              <w:t>GestioneOrdiniService :</w:t>
-            </w:r>
             <w:proofErr w:type="gramEnd"/>
             <w:r>
               <w:rPr>
@@ -23742,7 +22888,7 @@
                 <w:szCs w:val="26"/>
                 <w:lang w:val="it-IT"/>
               </w:rPr>
-              <w:t xml:space="preserve">: </w:t>
+              <w:t xml:space="preserve"> GestioneOrdiniService :: </w:t>
             </w:r>
             <w:r>
               <w:rPr>
@@ -24012,6 +23158,7 @@
                 <w:lang w:val="it-IT"/>
               </w:rPr>
             </w:pPr>
+            <w:proofErr w:type="gramStart"/>
             <w:r>
               <w:rPr>
                 <w:rFonts w:asciiTheme="minorHAnsi" w:hAnsiTheme="minorHAnsi"/>
@@ -24021,29 +23168,29 @@
                 <w:szCs w:val="26"/>
                 <w:lang w:val="it-IT"/>
               </w:rPr>
-              <w:t xml:space="preserve">context </w:t>
-            </w:r>
-            <w:proofErr w:type="gramStart"/>
-            <w:r>
-              <w:rPr>
-                <w:rFonts w:asciiTheme="minorHAnsi" w:hAnsiTheme="minorHAnsi"/>
-                <w:color w:val="000000" w:themeColor="text1"/>
-                <w:sz w:val="26"/>
-                <w:szCs w:val="26"/>
-                <w:lang w:val="it-IT"/>
-              </w:rPr>
-              <w:t>GestioneOrdiniService::</w:t>
+              <w:t>context</w:t>
             </w:r>
             <w:proofErr w:type="gramEnd"/>
             <w:r>
               <w:rPr>
                 <w:rFonts w:asciiTheme="minorHAnsi" w:hAnsiTheme="minorHAnsi"/>
+                <w:b/>
                 <w:color w:val="000000" w:themeColor="text1"/>
                 <w:sz w:val="26"/>
                 <w:szCs w:val="26"/>
                 <w:lang w:val="it-IT"/>
               </w:rPr>
               <w:t xml:space="preserve"> </w:t>
+            </w:r>
+            <w:r>
+              <w:rPr>
+                <w:rFonts w:asciiTheme="minorHAnsi" w:hAnsiTheme="minorHAnsi"/>
+                <w:color w:val="000000" w:themeColor="text1"/>
+                <w:sz w:val="26"/>
+                <w:szCs w:val="26"/>
+                <w:lang w:val="it-IT"/>
+              </w:rPr>
+              <w:t xml:space="preserve">GestioneOrdiniService:: </w:t>
             </w:r>
             <w:r>
               <w:rPr>
@@ -24167,6 +23314,7 @@
                 <w:lang w:val="it-IT"/>
               </w:rPr>
             </w:pPr>
+            <w:proofErr w:type="gramStart"/>
             <w:r>
               <w:rPr>
                 <w:rFonts w:asciiTheme="minorHAnsi" w:hAnsiTheme="minorHAnsi"/>
@@ -24178,27 +23326,6 @@
               </w:rPr>
               <w:t>context</w:t>
             </w:r>
-            <w:r>
-              <w:rPr>
-                <w:rFonts w:asciiTheme="minorHAnsi" w:hAnsiTheme="minorHAnsi"/>
-                <w:color w:val="000000" w:themeColor="text1"/>
-                <w:sz w:val="26"/>
-                <w:szCs w:val="26"/>
-                <w:lang w:val="it-IT"/>
-              </w:rPr>
-              <w:t xml:space="preserve"> </w:t>
-            </w:r>
-            <w:proofErr w:type="gramStart"/>
-            <w:r>
-              <w:rPr>
-                <w:rFonts w:asciiTheme="minorHAnsi" w:hAnsiTheme="minorHAnsi"/>
-                <w:color w:val="000000" w:themeColor="text1"/>
-                <w:sz w:val="26"/>
-                <w:szCs w:val="26"/>
-                <w:lang w:val="it-IT"/>
-              </w:rPr>
-              <w:t>GestioneOrdiniService :</w:t>
-            </w:r>
             <w:proofErr w:type="gramEnd"/>
             <w:r>
               <w:rPr>
@@ -24208,7 +23335,7 @@
                 <w:szCs w:val="26"/>
                 <w:lang w:val="it-IT"/>
               </w:rPr>
-              <w:t>: visualizzaOrdiniDaEvadere(</w:t>
+              <w:t xml:space="preserve"> GestioneOrdiniService :: visualizzaOrdiniDaEvadere(</w:t>
             </w:r>
             <w:r>
               <w:rPr>
@@ -24563,6 +23690,7 @@
                 <w:lang w:val="it-IT"/>
               </w:rPr>
             </w:pPr>
+            <w:proofErr w:type="gramStart"/>
             <w:r>
               <w:rPr>
                 <w:rFonts w:asciiTheme="minorHAnsi" w:hAnsiTheme="minorHAnsi"/>
@@ -24574,16 +23702,70 @@
               </w:rPr>
               <w:t>context</w:t>
             </w:r>
-            <w:r>
-              <w:rPr>
-                <w:rFonts w:asciiTheme="minorHAnsi" w:hAnsiTheme="minorHAnsi"/>
-                <w:color w:val="000000" w:themeColor="text1"/>
+            <w:proofErr w:type="gramEnd"/>
+            <w:r>
+              <w:rPr>
+                <w:rFonts w:asciiTheme="minorHAnsi" w:hAnsiTheme="minorHAnsi"/>
+                <w:color w:val="000000" w:themeColor="text1"/>
+                <w:sz w:val="26"/>
+                <w:szCs w:val="26"/>
+                <w:lang w:val="it-IT"/>
+              </w:rPr>
+              <w:t xml:space="preserve"> GestioneOrdiniService::</w:t>
+            </w:r>
+            <w:r>
+              <w:rPr>
+                <w:rFonts w:asciiTheme="minorHAnsi" w:hAnsiTheme="minorHAnsi"/>
+                <w:color w:val="FFFFFF" w:themeColor="background1"/>
                 <w:sz w:val="26"/>
                 <w:szCs w:val="26"/>
                 <w:lang w:val="it-IT"/>
               </w:rPr>
               <w:t xml:space="preserve"> </w:t>
             </w:r>
+            <w:r>
+              <w:rPr>
+                <w:rFonts w:asciiTheme="minorHAnsi" w:hAnsiTheme="minorHAnsi"/>
+                <w:color w:val="000000" w:themeColor="text1"/>
+                <w:sz w:val="26"/>
+                <w:szCs w:val="26"/>
+                <w:lang w:val="it-IT"/>
+              </w:rPr>
+              <w:t xml:space="preserve">commissionaOrdine(cart: Carrello, order : Ordine, payment : Pagamento, user : ProxyUtente) </w:t>
+            </w:r>
+            <w:r>
+              <w:rPr>
+                <w:rFonts w:asciiTheme="minorHAnsi" w:hAnsiTheme="minorHAnsi"/>
+                <w:b/>
+                <w:color w:val="000000" w:themeColor="text1"/>
+                <w:sz w:val="26"/>
+                <w:szCs w:val="26"/>
+                <w:lang w:val="it-IT"/>
+              </w:rPr>
+              <w:t>pre</w:t>
+            </w:r>
+            <w:r>
+              <w:rPr>
+                <w:rFonts w:asciiTheme="minorHAnsi" w:hAnsiTheme="minorHAnsi"/>
+                <w:color w:val="000000" w:themeColor="text1"/>
+                <w:sz w:val="26"/>
+                <w:szCs w:val="26"/>
+                <w:lang w:val="it-IT"/>
+              </w:rPr>
+              <w:t>:</w:t>
+            </w:r>
+          </w:p>
+          <w:p>
+            <w:pPr>
+              <w:cnfStyle w:val="000000000000" w:firstRow="0" w:lastRow="0" w:firstColumn="0" w:lastColumn="0" w:oddVBand="0" w:evenVBand="0" w:oddHBand="0" w:evenHBand="0" w:firstRowFirstColumn="0" w:firstRowLastColumn="0" w:lastRowFirstColumn="0" w:lastRowLastColumn="0"/>
+              <w:rPr>
+                <w:rFonts w:asciiTheme="minorHAnsi" w:hAnsiTheme="minorHAnsi"/>
+                <w:color w:val="000000" w:themeColor="text1"/>
+                <w:sz w:val="26"/>
+                <w:szCs w:val="26"/>
+                <w:lang w:val="it-IT"/>
+              </w:rPr>
+            </w:pPr>
             <w:proofErr w:type="gramStart"/>
             <w:r>
               <w:rPr>
@@ -24593,103 +23775,28 @@
                 <w:szCs w:val="26"/>
                 <w:lang w:val="it-IT"/>
               </w:rPr>
-              <w:t>GestioneOrdiniService::</w:t>
+              <w:t>isLogged</w:t>
             </w:r>
             <w:proofErr w:type="gramEnd"/>
             <w:r>
               <w:rPr>
                 <w:rFonts w:asciiTheme="minorHAnsi" w:hAnsiTheme="minorHAnsi"/>
-                <w:color w:val="FFFFFF" w:themeColor="background1"/>
-                <w:sz w:val="26"/>
-                <w:szCs w:val="26"/>
-                <w:lang w:val="it-IT"/>
-              </w:rPr>
-              <w:t xml:space="preserve"> </w:t>
-            </w:r>
-            <w:r>
-              <w:rPr>
-                <w:rFonts w:asciiTheme="minorHAnsi" w:hAnsiTheme="minorHAnsi"/>
-                <w:color w:val="000000" w:themeColor="text1"/>
-                <w:sz w:val="26"/>
-                <w:szCs w:val="26"/>
-                <w:lang w:val="it-IT"/>
-              </w:rPr>
-              <w:t xml:space="preserve">commissionaOrdine(cart: Carrello, order : Ordine, payment : Pagamento, user : ProxyUtente) </w:t>
-            </w:r>
-            <w:r>
-              <w:rPr>
-                <w:rFonts w:asciiTheme="minorHAnsi" w:hAnsiTheme="minorHAnsi"/>
-                <w:b/>
-                <w:color w:val="000000" w:themeColor="text1"/>
-                <w:sz w:val="26"/>
-                <w:szCs w:val="26"/>
-                <w:lang w:val="it-IT"/>
-              </w:rPr>
-              <w:t>pre</w:t>
-            </w:r>
-            <w:r>
-              <w:rPr>
-                <w:rFonts w:asciiTheme="minorHAnsi" w:hAnsiTheme="minorHAnsi"/>
-                <w:color w:val="000000" w:themeColor="text1"/>
-                <w:sz w:val="26"/>
-                <w:szCs w:val="26"/>
-                <w:lang w:val="it-IT"/>
-              </w:rPr>
-              <w:t>:</w:t>
-            </w:r>
-          </w:p>
-          <w:p>
-            <w:pPr>
-              <w:cnfStyle w:val="000000000000" w:firstRow="0" w:lastRow="0" w:firstColumn="0" w:lastColumn="0" w:oddVBand="0" w:evenVBand="0" w:oddHBand="0" w:evenHBand="0" w:firstRowFirstColumn="0" w:firstRowLastColumn="0" w:lastRowFirstColumn="0" w:lastRowLastColumn="0"/>
-              <w:rPr>
-                <w:rFonts w:asciiTheme="minorHAnsi" w:hAnsiTheme="minorHAnsi"/>
-                <w:color w:val="000000" w:themeColor="text1"/>
-                <w:sz w:val="26"/>
-                <w:szCs w:val="26"/>
-                <w:lang w:val="it-IT"/>
-              </w:rPr>
-            </w:pPr>
-            <w:r>
-              <w:rPr>
-                <w:rFonts w:asciiTheme="minorHAnsi" w:hAnsiTheme="minorHAnsi"/>
-                <w:color w:val="000000" w:themeColor="text1"/>
-                <w:sz w:val="26"/>
-                <w:szCs w:val="26"/>
-                <w:lang w:val="it-IT"/>
-              </w:rPr>
-              <w:t>isLogged(</w:t>
-            </w:r>
-            <w:proofErr w:type="gramStart"/>
-            <w:r>
-              <w:rPr>
-                <w:rFonts w:asciiTheme="minorHAnsi" w:hAnsiTheme="minorHAnsi"/>
-                <w:color w:val="000000" w:themeColor="text1"/>
-                <w:sz w:val="26"/>
-                <w:szCs w:val="26"/>
-                <w:lang w:val="it-IT"/>
-              </w:rPr>
-              <w:t>user</w:t>
-            </w:r>
-            <w:r>
-              <w:rPr>
-                <w:rFonts w:asciiTheme="minorHAnsi" w:hAnsiTheme="minorHAnsi"/>
-                <w:color w:val="000000" w:themeColor="text1"/>
-                <w:sz w:val="26"/>
-                <w:szCs w:val="26"/>
-                <w:lang w:val="it-IT"/>
-              </w:rPr>
-              <w:t>.getUsername</w:t>
-            </w:r>
-            <w:proofErr w:type="gramEnd"/>
-            <w:r>
-              <w:rPr>
-                <w:rFonts w:asciiTheme="minorHAnsi" w:hAnsiTheme="minorHAnsi"/>
-                <w:color w:val="000000" w:themeColor="text1"/>
-                <w:sz w:val="26"/>
-                <w:szCs w:val="26"/>
-                <w:lang w:val="it-IT"/>
-              </w:rPr>
-              <w:t>()</w:t>
+                <w:color w:val="000000" w:themeColor="text1"/>
+                <w:sz w:val="26"/>
+                <w:szCs w:val="26"/>
+                <w:lang w:val="it-IT"/>
+              </w:rPr>
+              <w:t>(user</w:t>
+            </w:r>
+            <w:r>
+              <w:rPr>
+                <w:rFonts w:asciiTheme="minorHAnsi" w:hAnsiTheme="minorHAnsi"/>
+                <w:color w:val="000000" w:themeColor="text1"/>
+                <w:sz w:val="26"/>
+                <w:szCs w:val="26"/>
+                <w:lang w:val="it-IT"/>
+              </w:rPr>
+              <w:t>.getUsername()</w:t>
             </w:r>
             <w:r>
               <w:rPr>
@@ -24802,6 +23909,7 @@
                 <w:lang w:val="it-IT"/>
               </w:rPr>
             </w:pPr>
+            <w:proofErr w:type="gramStart"/>
             <w:r>
               <w:rPr>
                 <w:rFonts w:asciiTheme="minorHAnsi" w:hAnsiTheme="minorHAnsi"/>
@@ -24813,28 +23921,17 @@
               </w:rPr>
               <w:t>context</w:t>
             </w:r>
-            <w:r>
-              <w:rPr>
-                <w:rFonts w:asciiTheme="minorHAnsi" w:hAnsiTheme="minorHAnsi"/>
-                <w:color w:val="000000" w:themeColor="text1"/>
-                <w:sz w:val="26"/>
-                <w:szCs w:val="26"/>
-                <w:lang w:val="it-IT"/>
-              </w:rPr>
-              <w:t xml:space="preserve"> </w:t>
-            </w:r>
-            <w:proofErr w:type="gramStart"/>
-            <w:r>
-              <w:rPr>
-                <w:rFonts w:asciiTheme="minorHAnsi" w:hAnsiTheme="minorHAnsi"/>
-                <w:color w:val="000000" w:themeColor="text1"/>
-                <w:sz w:val="26"/>
-                <w:szCs w:val="26"/>
-                <w:lang w:val="it-IT"/>
-              </w:rPr>
-              <w:t>GestioneOrdiniService::</w:t>
-            </w:r>
             <w:proofErr w:type="gramEnd"/>
+            <w:r>
+              <w:rPr>
+                <w:rFonts w:asciiTheme="minorHAnsi" w:hAnsiTheme="minorHAnsi"/>
+                <w:color w:val="000000" w:themeColor="text1"/>
+                <w:sz w:val="26"/>
+                <w:szCs w:val="26"/>
+                <w:lang w:val="it-IT"/>
+              </w:rPr>
+              <w:t xml:space="preserve"> GestioneOrdiniService::</w:t>
+            </w:r>
             <w:r>
               <w:rPr>
                 <w:rFonts w:asciiTheme="minorHAnsi" w:hAnsiTheme="minorHAnsi"/>
@@ -25153,6 +24250,7 @@
                 <w:lang w:val="it-IT"/>
               </w:rPr>
             </w:pPr>
+            <w:proofErr w:type="gramStart"/>
             <w:r>
               <w:rPr>
                 <w:rFonts w:asciiTheme="minorHAnsi" w:hAnsiTheme="minorHAnsi"/>
@@ -25162,9 +24260,20 @@
                 <w:szCs w:val="26"/>
                 <w:lang w:val="it-IT"/>
               </w:rPr>
-              <w:t xml:space="preserve">context </w:t>
-            </w:r>
-            <w:proofErr w:type="gramStart"/>
+              <w:t>context</w:t>
+            </w:r>
+            <w:proofErr w:type="gramEnd"/>
+            <w:r>
+              <w:rPr>
+                <w:rFonts w:asciiTheme="minorHAnsi" w:hAnsiTheme="minorHAnsi"/>
+                <w:b/>
+                <w:color w:val="000000" w:themeColor="text1"/>
+                <w:sz w:val="26"/>
+                <w:szCs w:val="26"/>
+                <w:lang w:val="it-IT"/>
+              </w:rPr>
+              <w:t xml:space="preserve"> </w:t>
+            </w:r>
             <w:r>
               <w:rPr>
                 <w:rFonts w:asciiTheme="minorHAnsi" w:hAnsiTheme="minorHAnsi"/>
@@ -25175,7 +24284,6 @@
               </w:rPr>
               <w:t>GestioneOrdiniService::</w:t>
             </w:r>
-            <w:proofErr w:type="gramEnd"/>
             <w:r>
               <w:rPr>
                 <w:rFonts w:asciiTheme="minorHAnsi" w:hAnsiTheme="minorHAnsi"/>
@@ -25349,6 +24457,7 @@
                 <w:lang w:val="it-IT"/>
               </w:rPr>
             </w:pPr>
+            <w:proofErr w:type="gramStart"/>
             <w:r>
               <w:rPr>
                 <w:rFonts w:asciiTheme="minorHAnsi" w:hAnsiTheme="minorHAnsi"/>
@@ -25358,9 +24467,20 @@
                 <w:szCs w:val="26"/>
                 <w:lang w:val="it-IT"/>
               </w:rPr>
-              <w:t xml:space="preserve">context </w:t>
-            </w:r>
-            <w:proofErr w:type="gramStart"/>
+              <w:t>context</w:t>
+            </w:r>
+            <w:proofErr w:type="gramEnd"/>
+            <w:r>
+              <w:rPr>
+                <w:rFonts w:asciiTheme="minorHAnsi" w:hAnsiTheme="minorHAnsi"/>
+                <w:b/>
+                <w:color w:val="000000" w:themeColor="text1"/>
+                <w:sz w:val="26"/>
+                <w:szCs w:val="26"/>
+                <w:lang w:val="it-IT"/>
+              </w:rPr>
+              <w:t xml:space="preserve"> </w:t>
+            </w:r>
             <w:r>
               <w:rPr>
                 <w:rFonts w:asciiTheme="minorHAnsi" w:hAnsiTheme="minorHAnsi"/>
@@ -25371,7 +24491,6 @@
               </w:rPr>
               <w:t>GestioneOrdiniService::</w:t>
             </w:r>
-            <w:proofErr w:type="gramEnd"/>
             <w:r>
               <w:rPr>
                 <w:rFonts w:asciiTheme="minorHAnsi" w:hAnsiTheme="minorHAnsi"/>
@@ -25490,31 +24609,7 @@
           <w:szCs w:val="26"/>
           <w:lang w:val="it-IT"/>
         </w:rPr>
-        <w:t xml:space="preserve"> (java.</w:t>
-      </w:r>
-      <w:proofErr w:type="gramStart"/>
-      <w:r>
-        <w:rPr>
-          <w:rFonts w:asciiTheme="minorHAnsi" w:hAnsiTheme="minorHAnsi"/>
-          <w:b/>
-          <w:color w:val="FF0000"/>
-          <w:sz w:val="26"/>
-          <w:szCs w:val="26"/>
-          <w:lang w:val="it-IT"/>
-        </w:rPr>
-        <w:t>application.GestioneApprovvigionamenti</w:t>
-      </w:r>
-      <w:proofErr w:type="gramEnd"/>
-      <w:r>
-        <w:rPr>
-          <w:rFonts w:asciiTheme="minorHAnsi" w:hAnsiTheme="minorHAnsi"/>
-          <w:b/>
-          <w:color w:val="FF0000"/>
-          <w:sz w:val="26"/>
-          <w:szCs w:val="26"/>
-          <w:lang w:val="it-IT"/>
-        </w:rPr>
-        <w:t>)</w:t>
+        <w:t xml:space="preserve"> (java.application.GestioneApprovvigionamenti)</w:t>
       </w:r>
     </w:p>
     <w:tbl>
@@ -26135,6 +25230,7 @@
                 <w:lang w:val="it-IT"/>
               </w:rPr>
             </w:pPr>
+            <w:proofErr w:type="gramStart"/>
             <w:r>
               <w:rPr>
                 <w:rFonts w:asciiTheme="minorHAnsi" w:hAnsiTheme="minorHAnsi"/>
@@ -26144,29 +25240,29 @@
                 <w:szCs w:val="26"/>
                 <w:lang w:val="it-IT"/>
               </w:rPr>
-              <w:t xml:space="preserve">context </w:t>
-            </w:r>
-            <w:proofErr w:type="gramStart"/>
-            <w:r>
-              <w:rPr>
-                <w:rFonts w:asciiTheme="minorHAnsi" w:hAnsiTheme="minorHAnsi"/>
-                <w:color w:val="000000" w:themeColor="text1"/>
-                <w:sz w:val="26"/>
-                <w:szCs w:val="26"/>
-                <w:lang w:val="it-IT"/>
-              </w:rPr>
-              <w:t>GestioneApprovvigionamentiService::</w:t>
+              <w:t>context</w:t>
             </w:r>
             <w:proofErr w:type="gramEnd"/>
             <w:r>
               <w:rPr>
                 <w:rFonts w:asciiTheme="minorHAnsi" w:hAnsiTheme="minorHAnsi"/>
+                <w:b/>
                 <w:color w:val="000000" w:themeColor="text1"/>
                 <w:sz w:val="26"/>
                 <w:szCs w:val="26"/>
                 <w:lang w:val="it-IT"/>
               </w:rPr>
               <w:t xml:space="preserve"> </w:t>
+            </w:r>
+            <w:r>
+              <w:rPr>
+                <w:rFonts w:asciiTheme="minorHAnsi" w:hAnsiTheme="minorHAnsi"/>
+                <w:color w:val="000000" w:themeColor="text1"/>
+                <w:sz w:val="26"/>
+                <w:szCs w:val="26"/>
+                <w:lang w:val="it-IT"/>
+              </w:rPr>
+              <w:t xml:space="preserve">GestioneApprovvigionamentiService:: </w:t>
             </w:r>
             <w:r>
               <w:rPr>
@@ -26584,6 +25680,7 @@
                 <w:lang w:val="it-IT"/>
               </w:rPr>
             </w:pPr>
+            <w:proofErr w:type="gramStart"/>
             <w:r>
               <w:rPr>
                 <w:rFonts w:asciiTheme="minorHAnsi" w:hAnsiTheme="minorHAnsi"/>
@@ -26593,29 +25690,29 @@
                 <w:szCs w:val="26"/>
                 <w:lang w:val="it-IT"/>
               </w:rPr>
-              <w:t xml:space="preserve">context </w:t>
-            </w:r>
-            <w:proofErr w:type="gramStart"/>
-            <w:r>
-              <w:rPr>
-                <w:rFonts w:asciiTheme="minorHAnsi" w:hAnsiTheme="minorHAnsi"/>
-                <w:color w:val="000000" w:themeColor="text1"/>
-                <w:sz w:val="26"/>
-                <w:szCs w:val="26"/>
-                <w:lang w:val="it-IT"/>
-              </w:rPr>
-              <w:t>GestioneApprovvigionamentiService::</w:t>
+              <w:t>context</w:t>
             </w:r>
             <w:proofErr w:type="gramEnd"/>
             <w:r>
               <w:rPr>
                 <w:rFonts w:asciiTheme="minorHAnsi" w:hAnsiTheme="minorHAnsi"/>
-                <w:color w:val="000000" w:themeColor="text1"/>
-                <w:sz w:val="26"/>
-                <w:szCs w:val="26"/>
-                <w:lang w:val="it-IT"/>
-              </w:rPr>
-              <w:t xml:space="preserve"> effettuaRichiestaApprovvigionamento</w:t>
+                <w:b/>
+                <w:color w:val="000000" w:themeColor="text1"/>
+                <w:sz w:val="26"/>
+                <w:szCs w:val="26"/>
+                <w:lang w:val="it-IT"/>
+              </w:rPr>
+              <w:t xml:space="preserve"> </w:t>
+            </w:r>
+            <w:r>
+              <w:rPr>
+                <w:rFonts w:asciiTheme="minorHAnsi" w:hAnsiTheme="minorHAnsi"/>
+                <w:color w:val="000000" w:themeColor="text1"/>
+                <w:sz w:val="26"/>
+                <w:szCs w:val="26"/>
+                <w:lang w:val="it-IT"/>
+              </w:rPr>
+              <w:t>GestioneApprovvigionamentiService:: effettuaRichiestaApprovvigionamento</w:t>
             </w:r>
             <w:r>
               <w:rPr>
@@ -26836,31 +25933,7 @@
           <w:szCs w:val="26"/>
           <w:lang w:val="it-IT"/>
         </w:rPr>
-        <w:t>Service (java.</w:t>
-      </w:r>
-      <w:proofErr w:type="gramStart"/>
-      <w:r>
-        <w:rPr>
-          <w:rFonts w:asciiTheme="minorHAnsi" w:hAnsiTheme="minorHAnsi"/>
-          <w:b/>
-          <w:color w:val="FF0000"/>
-          <w:sz w:val="26"/>
-          <w:szCs w:val="26"/>
-          <w:lang w:val="it-IT"/>
-        </w:rPr>
-        <w:t>application.PagamentoService</w:t>
-      </w:r>
-      <w:proofErr w:type="gramEnd"/>
-      <w:r>
-        <w:rPr>
-          <w:rFonts w:asciiTheme="minorHAnsi" w:hAnsiTheme="minorHAnsi"/>
-          <w:b/>
-          <w:color w:val="FF0000"/>
-          <w:sz w:val="26"/>
-          <w:szCs w:val="26"/>
-          <w:lang w:val="it-IT"/>
-        </w:rPr>
-        <w:t>)</w:t>
+        <w:t>Service (java.application.PagamentoService)</w:t>
       </w:r>
     </w:p>
     <w:tbl>
@@ -27466,6 +26539,7 @@
                 <w:lang w:val="it-IT"/>
               </w:rPr>
             </w:pPr>
+            <w:proofErr w:type="gramStart"/>
             <w:r>
               <w:rPr>
                 <w:rFonts w:asciiTheme="minorHAnsi" w:hAnsiTheme="minorHAnsi"/>
@@ -27475,29 +26549,29 @@
                 <w:szCs w:val="26"/>
                 <w:lang w:val="it-IT"/>
               </w:rPr>
-              <w:t xml:space="preserve">context </w:t>
-            </w:r>
-            <w:proofErr w:type="gramStart"/>
-            <w:r>
-              <w:rPr>
-                <w:rFonts w:asciiTheme="minorHAnsi" w:hAnsiTheme="minorHAnsi"/>
-                <w:color w:val="000000" w:themeColor="text1"/>
-                <w:sz w:val="26"/>
-                <w:szCs w:val="26"/>
-                <w:lang w:val="it-IT"/>
-              </w:rPr>
-              <w:t>PagamentoService::</w:t>
+              <w:t>context</w:t>
             </w:r>
             <w:proofErr w:type="gramEnd"/>
             <w:r>
               <w:rPr>
                 <w:rFonts w:asciiTheme="minorHAnsi" w:hAnsiTheme="minorHAnsi"/>
+                <w:b/>
                 <w:color w:val="000000" w:themeColor="text1"/>
                 <w:sz w:val="26"/>
                 <w:szCs w:val="26"/>
                 <w:lang w:val="it-IT"/>
               </w:rPr>
               <w:t xml:space="preserve"> </w:t>
+            </w:r>
+            <w:r>
+              <w:rPr>
+                <w:rFonts w:asciiTheme="minorHAnsi" w:hAnsiTheme="minorHAnsi"/>
+                <w:color w:val="000000" w:themeColor="text1"/>
+                <w:sz w:val="26"/>
+                <w:szCs w:val="26"/>
+                <w:lang w:val="it-IT"/>
+              </w:rPr>
+              <w:t xml:space="preserve">PagamentoService:: </w:t>
             </w:r>
             <w:r>
               <w:rPr>
@@ -27632,6 +26706,7 @@
                 <w:lang w:val="it-IT"/>
               </w:rPr>
             </w:pPr>
+            <w:proofErr w:type="gramStart"/>
             <w:r>
               <w:rPr>
                 <w:rFonts w:asciiTheme="minorHAnsi" w:hAnsiTheme="minorHAnsi"/>
@@ -27641,29 +26716,29 @@
                 <w:szCs w:val="26"/>
                 <w:lang w:val="it-IT"/>
               </w:rPr>
-              <w:t xml:space="preserve">context </w:t>
-            </w:r>
-            <w:proofErr w:type="gramStart"/>
-            <w:r>
-              <w:rPr>
-                <w:rFonts w:asciiTheme="minorHAnsi" w:hAnsiTheme="minorHAnsi"/>
-                <w:color w:val="000000" w:themeColor="text1"/>
-                <w:sz w:val="26"/>
-                <w:szCs w:val="26"/>
-                <w:lang w:val="it-IT"/>
-              </w:rPr>
-              <w:t>PagamentoService::</w:t>
+              <w:t>context</w:t>
             </w:r>
             <w:proofErr w:type="gramEnd"/>
             <w:r>
               <w:rPr>
                 <w:rFonts w:asciiTheme="minorHAnsi" w:hAnsiTheme="minorHAnsi"/>
+                <w:b/>
                 <w:color w:val="000000" w:themeColor="text1"/>
                 <w:sz w:val="26"/>
                 <w:szCs w:val="26"/>
                 <w:lang w:val="it-IT"/>
               </w:rPr>
               <w:t xml:space="preserve"> </w:t>
+            </w:r>
+            <w:r>
+              <w:rPr>
+                <w:rFonts w:asciiTheme="minorHAnsi" w:hAnsiTheme="minorHAnsi"/>
+                <w:color w:val="000000" w:themeColor="text1"/>
+                <w:sz w:val="26"/>
+                <w:szCs w:val="26"/>
+                <w:lang w:val="it-IT"/>
+              </w:rPr>
+              <w:t xml:space="preserve">PagamentoService:: </w:t>
             </w:r>
             <w:r>
               <w:rPr>
@@ -27786,31 +26861,7 @@
           <w:szCs w:val="26"/>
           <w:lang w:val="it-IT"/>
         </w:rPr>
-        <w:t>Service (java.</w:t>
-      </w:r>
-      <w:proofErr w:type="gramStart"/>
-      <w:r>
-        <w:rPr>
-          <w:rFonts w:asciiTheme="minorHAnsi" w:hAnsiTheme="minorHAnsi"/>
-          <w:b/>
-          <w:color w:val="FF0000"/>
-          <w:sz w:val="26"/>
-          <w:szCs w:val="26"/>
-          <w:lang w:val="it-IT"/>
-        </w:rPr>
-        <w:t>application.GestioneCatalogoService</w:t>
-      </w:r>
-      <w:proofErr w:type="gramEnd"/>
-      <w:r>
-        <w:rPr>
-          <w:rFonts w:asciiTheme="minorHAnsi" w:hAnsiTheme="minorHAnsi"/>
-          <w:b/>
-          <w:color w:val="FF0000"/>
-          <w:sz w:val="26"/>
-          <w:szCs w:val="26"/>
-          <w:lang w:val="it-IT"/>
-        </w:rPr>
-        <w:t>)</w:t>
+        <w:t>Service (java.application.GestioneCatalogoService)</w:t>
       </w:r>
     </w:p>
     <w:p>
@@ -29752,6 +28803,7 @@
                 <w:lang w:val="it-IT"/>
               </w:rPr>
             </w:pPr>
+            <w:proofErr w:type="gramStart"/>
             <w:r>
               <w:rPr>
                 <w:rFonts w:asciiTheme="minorHAnsi" w:hAnsiTheme="minorHAnsi"/>
@@ -29761,9 +28813,20 @@
                 <w:szCs w:val="26"/>
                 <w:lang w:val="it-IT"/>
               </w:rPr>
-              <w:t xml:space="preserve">context </w:t>
-            </w:r>
-            <w:proofErr w:type="gramStart"/>
+              <w:t>context</w:t>
+            </w:r>
+            <w:proofErr w:type="gramEnd"/>
+            <w:r>
+              <w:rPr>
+                <w:rFonts w:asciiTheme="minorHAnsi" w:hAnsiTheme="minorHAnsi"/>
+                <w:b/>
+                <w:color w:val="000000" w:themeColor="text1"/>
+                <w:sz w:val="26"/>
+                <w:szCs w:val="26"/>
+                <w:lang w:val="it-IT"/>
+              </w:rPr>
+              <w:t xml:space="preserve"> </w:t>
+            </w:r>
             <w:r>
               <w:rPr>
                 <w:rFonts w:asciiTheme="minorHAnsi" w:hAnsiTheme="minorHAnsi"/>
@@ -29792,18 +28855,7 @@
                 <w:szCs w:val="26"/>
                 <w:lang w:val="it-IT"/>
               </w:rPr>
-              <w:t>Service::</w:t>
-            </w:r>
-            <w:proofErr w:type="gramEnd"/>
-            <w:r>
-              <w:rPr>
-                <w:rFonts w:asciiTheme="minorHAnsi" w:hAnsiTheme="minorHAnsi"/>
-                <w:color w:val="000000" w:themeColor="text1"/>
-                <w:sz w:val="26"/>
-                <w:szCs w:val="26"/>
-                <w:lang w:val="it-IT"/>
-              </w:rPr>
-              <w:t xml:space="preserve"> </w:t>
+              <w:t xml:space="preserve">Service:: </w:t>
             </w:r>
             <w:r>
               <w:rPr>
@@ -29947,6 +28999,7 @@
                 <w:lang w:val="it-IT"/>
               </w:rPr>
             </w:pPr>
+            <w:proofErr w:type="gramStart"/>
             <w:r>
               <w:rPr>
                 <w:rFonts w:asciiTheme="minorHAnsi" w:hAnsiTheme="minorHAnsi"/>
@@ -29958,37 +29011,6 @@
               </w:rPr>
               <w:t>context</w:t>
             </w:r>
-            <w:r>
-              <w:rPr>
-                <w:rFonts w:asciiTheme="minorHAnsi" w:hAnsiTheme="minorHAnsi"/>
-                <w:color w:val="000000" w:themeColor="text1"/>
-                <w:sz w:val="26"/>
-                <w:szCs w:val="26"/>
-                <w:lang w:val="it-IT"/>
-              </w:rPr>
-              <w:t xml:space="preserve"> </w:t>
-            </w:r>
-            <w:proofErr w:type="gramStart"/>
-            <w:r>
-              <w:rPr>
-                <w:rFonts w:asciiTheme="minorHAnsi" w:hAnsiTheme="minorHAnsi"/>
-                <w:color w:val="000000" w:themeColor="text1"/>
-                <w:sz w:val="26"/>
-                <w:szCs w:val="26"/>
-                <w:lang w:val="it-IT"/>
-              </w:rPr>
-              <w:t>GestioneCatalogo</w:t>
-            </w:r>
-            <w:r>
-              <w:rPr>
-                <w:rFonts w:asciiTheme="minorHAnsi" w:hAnsiTheme="minorHAnsi"/>
-                <w:color w:val="000000" w:themeColor="text1"/>
-                <w:sz w:val="26"/>
-                <w:szCs w:val="26"/>
-                <w:lang w:val="it-IT"/>
-              </w:rPr>
-              <w:t>Service::</w:t>
-            </w:r>
             <w:proofErr w:type="gramEnd"/>
             <w:r>
               <w:rPr>
@@ -29998,7 +29020,17 @@
                 <w:szCs w:val="26"/>
                 <w:lang w:val="it-IT"/>
               </w:rPr>
-              <w:t xml:space="preserve"> </w:t>
+              <w:t xml:space="preserve"> GestioneCatalogo</w:t>
+            </w:r>
+            <w:r>
+              <w:rPr>
+                <w:rFonts w:asciiTheme="minorHAnsi" w:hAnsiTheme="minorHAnsi"/>
+                <w:color w:val="000000" w:themeColor="text1"/>
+                <w:sz w:val="26"/>
+                <w:szCs w:val="26"/>
+                <w:lang w:val="it-IT"/>
+              </w:rPr>
+              <w:t xml:space="preserve">Service:: </w:t>
             </w:r>
             <w:r>
               <w:rPr>
@@ -30379,6 +29411,7 @@
                 <w:lang w:val="it-IT"/>
               </w:rPr>
             </w:pPr>
+            <w:proofErr w:type="gramStart"/>
             <w:r>
               <w:rPr>
                 <w:rFonts w:asciiTheme="minorHAnsi" w:hAnsiTheme="minorHAnsi"/>
@@ -30388,29 +29421,29 @@
                 <w:szCs w:val="26"/>
                 <w:lang w:val="it-IT"/>
               </w:rPr>
-              <w:t xml:space="preserve">context </w:t>
-            </w:r>
-            <w:proofErr w:type="gramStart"/>
-            <w:r>
-              <w:rPr>
-                <w:rFonts w:asciiTheme="minorHAnsi" w:hAnsiTheme="minorHAnsi"/>
-                <w:color w:val="000000" w:themeColor="text1"/>
-                <w:sz w:val="26"/>
-                <w:szCs w:val="26"/>
-                <w:lang w:val="it-IT"/>
-              </w:rPr>
-              <w:t>GestioneCatalogoService::</w:t>
+              <w:t>context</w:t>
             </w:r>
             <w:proofErr w:type="gramEnd"/>
             <w:r>
               <w:rPr>
                 <w:rFonts w:asciiTheme="minorHAnsi" w:hAnsiTheme="minorHAnsi"/>
+                <w:b/>
                 <w:color w:val="000000" w:themeColor="text1"/>
                 <w:sz w:val="26"/>
                 <w:szCs w:val="26"/>
                 <w:lang w:val="it-IT"/>
               </w:rPr>
               <w:t xml:space="preserve"> </w:t>
+            </w:r>
+            <w:r>
+              <w:rPr>
+                <w:rFonts w:asciiTheme="minorHAnsi" w:hAnsiTheme="minorHAnsi"/>
+                <w:color w:val="000000" w:themeColor="text1"/>
+                <w:sz w:val="26"/>
+                <w:szCs w:val="26"/>
+                <w:lang w:val="it-IT"/>
+              </w:rPr>
+              <w:t xml:space="preserve">GestioneCatalogoService:: </w:t>
             </w:r>
             <w:r>
               <w:rPr>
@@ -30554,6 +29587,7 @@
                 <w:lang w:val="it-IT"/>
               </w:rPr>
             </w:pPr>
+            <w:proofErr w:type="gramStart"/>
             <w:r>
               <w:rPr>
                 <w:rFonts w:asciiTheme="minorHAnsi" w:hAnsiTheme="minorHAnsi"/>
@@ -30563,29 +29597,29 @@
                 <w:szCs w:val="26"/>
                 <w:lang w:val="it-IT"/>
               </w:rPr>
-              <w:t xml:space="preserve">context </w:t>
-            </w:r>
-            <w:proofErr w:type="gramStart"/>
-            <w:r>
-              <w:rPr>
-                <w:rFonts w:asciiTheme="minorHAnsi" w:hAnsiTheme="minorHAnsi"/>
-                <w:color w:val="000000" w:themeColor="text1"/>
-                <w:sz w:val="26"/>
-                <w:szCs w:val="26"/>
-                <w:lang w:val="it-IT"/>
-              </w:rPr>
-              <w:t>GestioneCatalogoService::</w:t>
+              <w:t>context</w:t>
             </w:r>
             <w:proofErr w:type="gramEnd"/>
             <w:r>
               <w:rPr>
                 <w:rFonts w:asciiTheme="minorHAnsi" w:hAnsiTheme="minorHAnsi"/>
+                <w:b/>
                 <w:color w:val="000000" w:themeColor="text1"/>
                 <w:sz w:val="26"/>
                 <w:szCs w:val="26"/>
                 <w:lang w:val="it-IT"/>
               </w:rPr>
               <w:t xml:space="preserve"> </w:t>
+            </w:r>
+            <w:r>
+              <w:rPr>
+                <w:rFonts w:asciiTheme="minorHAnsi" w:hAnsiTheme="minorHAnsi"/>
+                <w:color w:val="000000" w:themeColor="text1"/>
+                <w:sz w:val="26"/>
+                <w:szCs w:val="26"/>
+                <w:lang w:val="it-IT"/>
+              </w:rPr>
+              <w:t xml:space="preserve">GestioneCatalogoService:: </w:t>
             </w:r>
             <w:r>
               <w:rPr>
@@ -30936,6 +29970,7 @@
                 <w:lang w:val="it-IT"/>
               </w:rPr>
             </w:pPr>
+            <w:proofErr w:type="gramStart"/>
             <w:r>
               <w:rPr>
                 <w:rFonts w:asciiTheme="minorHAnsi" w:hAnsiTheme="minorHAnsi"/>
@@ -30945,29 +29980,29 @@
                 <w:szCs w:val="26"/>
                 <w:lang w:val="it-IT"/>
               </w:rPr>
-              <w:t xml:space="preserve">context </w:t>
-            </w:r>
-            <w:proofErr w:type="gramStart"/>
-            <w:r>
-              <w:rPr>
-                <w:rFonts w:asciiTheme="minorHAnsi" w:hAnsiTheme="minorHAnsi"/>
-                <w:color w:val="000000" w:themeColor="text1"/>
-                <w:sz w:val="26"/>
-                <w:szCs w:val="26"/>
-                <w:lang w:val="it-IT"/>
-              </w:rPr>
-              <w:t>GestioneCatalogoService::</w:t>
+              <w:t>context</w:t>
             </w:r>
             <w:proofErr w:type="gramEnd"/>
             <w:r>
               <w:rPr>
                 <w:rFonts w:asciiTheme="minorHAnsi" w:hAnsiTheme="minorHAnsi"/>
+                <w:b/>
                 <w:color w:val="000000" w:themeColor="text1"/>
                 <w:sz w:val="26"/>
                 <w:szCs w:val="26"/>
                 <w:lang w:val="it-IT"/>
               </w:rPr>
               <w:t xml:space="preserve"> </w:t>
+            </w:r>
+            <w:r>
+              <w:rPr>
+                <w:rFonts w:asciiTheme="minorHAnsi" w:hAnsiTheme="minorHAnsi"/>
+                <w:color w:val="000000" w:themeColor="text1"/>
+                <w:sz w:val="26"/>
+                <w:szCs w:val="26"/>
+                <w:lang w:val="it-IT"/>
+              </w:rPr>
+              <w:t xml:space="preserve">GestioneCatalogoService:: </w:t>
             </w:r>
             <w:r>
               <w:rPr>
@@ -31141,6 +30176,7 @@
                 <w:lang w:val="it-IT"/>
               </w:rPr>
             </w:pPr>
+            <w:proofErr w:type="gramStart"/>
             <w:r>
               <w:rPr>
                 <w:rFonts w:asciiTheme="minorHAnsi" w:hAnsiTheme="minorHAnsi"/>
@@ -31150,29 +30186,29 @@
                 <w:szCs w:val="26"/>
                 <w:lang w:val="it-IT"/>
               </w:rPr>
-              <w:t xml:space="preserve">context </w:t>
-            </w:r>
-            <w:proofErr w:type="gramStart"/>
-            <w:r>
-              <w:rPr>
-                <w:rFonts w:asciiTheme="minorHAnsi" w:hAnsiTheme="minorHAnsi"/>
-                <w:color w:val="000000" w:themeColor="text1"/>
-                <w:sz w:val="26"/>
-                <w:szCs w:val="26"/>
-                <w:lang w:val="it-IT"/>
-              </w:rPr>
-              <w:t>GestioneCatalogoService::</w:t>
+              <w:t>context</w:t>
             </w:r>
             <w:proofErr w:type="gramEnd"/>
             <w:r>
               <w:rPr>
                 <w:rFonts w:asciiTheme="minorHAnsi" w:hAnsiTheme="minorHAnsi"/>
+                <w:b/>
                 <w:color w:val="000000" w:themeColor="text1"/>
                 <w:sz w:val="26"/>
                 <w:szCs w:val="26"/>
                 <w:lang w:val="it-IT"/>
               </w:rPr>
               <w:t xml:space="preserve"> </w:t>
+            </w:r>
+            <w:r>
+              <w:rPr>
+                <w:rFonts w:asciiTheme="minorHAnsi" w:hAnsiTheme="minorHAnsi"/>
+                <w:color w:val="000000" w:themeColor="text1"/>
+                <w:sz w:val="26"/>
+                <w:szCs w:val="26"/>
+                <w:lang w:val="it-IT"/>
+              </w:rPr>
+              <w:t xml:space="preserve">GestioneCatalogoService:: </w:t>
             </w:r>
             <w:r>
               <w:rPr>
@@ -31573,6 +30609,7 @@
                 <w:lang w:val="it-IT"/>
               </w:rPr>
             </w:pPr>
+            <w:proofErr w:type="gramStart"/>
             <w:r>
               <w:rPr>
                 <w:rFonts w:asciiTheme="minorHAnsi" w:hAnsiTheme="minorHAnsi"/>
@@ -31582,29 +30619,29 @@
                 <w:szCs w:val="26"/>
                 <w:lang w:val="it-IT"/>
               </w:rPr>
-              <w:t xml:space="preserve">context </w:t>
-            </w:r>
-            <w:proofErr w:type="gramStart"/>
-            <w:r>
-              <w:rPr>
-                <w:rFonts w:asciiTheme="minorHAnsi" w:hAnsiTheme="minorHAnsi"/>
-                <w:color w:val="000000" w:themeColor="text1"/>
-                <w:sz w:val="26"/>
-                <w:szCs w:val="26"/>
-                <w:lang w:val="it-IT"/>
-              </w:rPr>
-              <w:t>GestioneCatalogoService::</w:t>
+              <w:t>context</w:t>
             </w:r>
             <w:proofErr w:type="gramEnd"/>
             <w:r>
               <w:rPr>
                 <w:rFonts w:asciiTheme="minorHAnsi" w:hAnsiTheme="minorHAnsi"/>
+                <w:b/>
                 <w:color w:val="000000" w:themeColor="text1"/>
                 <w:sz w:val="26"/>
                 <w:szCs w:val="26"/>
                 <w:lang w:val="it-IT"/>
               </w:rPr>
               <w:t xml:space="preserve"> </w:t>
+            </w:r>
+            <w:r>
+              <w:rPr>
+                <w:rFonts w:asciiTheme="minorHAnsi" w:hAnsiTheme="minorHAnsi"/>
+                <w:color w:val="000000" w:themeColor="text1"/>
+                <w:sz w:val="26"/>
+                <w:szCs w:val="26"/>
+                <w:lang w:val="it-IT"/>
+              </w:rPr>
+              <w:t xml:space="preserve">GestioneCatalogoService:: </w:t>
             </w:r>
             <w:r>
               <w:rPr>
@@ -31778,6 +30815,7 @@
                 <w:lang w:val="it-IT"/>
               </w:rPr>
             </w:pPr>
+            <w:proofErr w:type="gramStart"/>
             <w:r>
               <w:rPr>
                 <w:rFonts w:asciiTheme="minorHAnsi" w:hAnsiTheme="minorHAnsi"/>
@@ -31787,29 +30825,29 @@
                 <w:szCs w:val="26"/>
                 <w:lang w:val="it-IT"/>
               </w:rPr>
-              <w:t xml:space="preserve">context </w:t>
-            </w:r>
-            <w:proofErr w:type="gramStart"/>
-            <w:r>
-              <w:rPr>
-                <w:rFonts w:asciiTheme="minorHAnsi" w:hAnsiTheme="minorHAnsi"/>
-                <w:color w:val="000000" w:themeColor="text1"/>
-                <w:sz w:val="26"/>
-                <w:szCs w:val="26"/>
-                <w:lang w:val="it-IT"/>
-              </w:rPr>
-              <w:t>GestioneCatalogoService::</w:t>
+              <w:t>context</w:t>
             </w:r>
             <w:proofErr w:type="gramEnd"/>
             <w:r>
               <w:rPr>
                 <w:rFonts w:asciiTheme="minorHAnsi" w:hAnsiTheme="minorHAnsi"/>
+                <w:b/>
                 <w:color w:val="000000" w:themeColor="text1"/>
                 <w:sz w:val="26"/>
                 <w:szCs w:val="26"/>
                 <w:lang w:val="it-IT"/>
               </w:rPr>
               <w:t xml:space="preserve"> </w:t>
+            </w:r>
+            <w:r>
+              <w:rPr>
+                <w:rFonts w:asciiTheme="minorHAnsi" w:hAnsiTheme="minorHAnsi"/>
+                <w:color w:val="000000" w:themeColor="text1"/>
+                <w:sz w:val="26"/>
+                <w:szCs w:val="26"/>
+                <w:lang w:val="it-IT"/>
+              </w:rPr>
+              <w:t xml:space="preserve">GestioneCatalogoService:: </w:t>
             </w:r>
             <w:r>
               <w:rPr>
@@ -32280,6 +31318,7 @@
                 <w:lang w:val="it-IT"/>
               </w:rPr>
             </w:pPr>
+            <w:proofErr w:type="gramStart"/>
             <w:r>
               <w:rPr>
                 <w:rFonts w:asciiTheme="minorHAnsi" w:hAnsiTheme="minorHAnsi"/>
@@ -32289,29 +31328,29 @@
                 <w:szCs w:val="26"/>
                 <w:lang w:val="it-IT"/>
               </w:rPr>
-              <w:t xml:space="preserve">context </w:t>
-            </w:r>
-            <w:proofErr w:type="gramStart"/>
-            <w:r>
-              <w:rPr>
-                <w:rFonts w:asciiTheme="minorHAnsi" w:hAnsiTheme="minorHAnsi"/>
-                <w:color w:val="000000" w:themeColor="text1"/>
-                <w:sz w:val="26"/>
-                <w:szCs w:val="26"/>
-                <w:lang w:val="it-IT"/>
-              </w:rPr>
-              <w:t>GestioneCatalogoService::</w:t>
+              <w:t>context</w:t>
             </w:r>
             <w:proofErr w:type="gramEnd"/>
             <w:r>
               <w:rPr>
                 <w:rFonts w:asciiTheme="minorHAnsi" w:hAnsiTheme="minorHAnsi"/>
+                <w:b/>
                 <w:color w:val="000000" w:themeColor="text1"/>
                 <w:sz w:val="26"/>
                 <w:szCs w:val="26"/>
                 <w:lang w:val="it-IT"/>
               </w:rPr>
               <w:t xml:space="preserve"> </w:t>
+            </w:r>
+            <w:r>
+              <w:rPr>
+                <w:rFonts w:asciiTheme="minorHAnsi" w:hAnsiTheme="minorHAnsi"/>
+                <w:color w:val="000000" w:themeColor="text1"/>
+                <w:sz w:val="26"/>
+                <w:szCs w:val="26"/>
+                <w:lang w:val="it-IT"/>
+              </w:rPr>
+              <w:t xml:space="preserve">GestioneCatalogoService:: </w:t>
             </w:r>
             <w:r>
               <w:rPr>
@@ -32435,6 +31474,7 @@
                 <w:lang w:val="it-IT"/>
               </w:rPr>
             </w:pPr>
+            <w:proofErr w:type="gramStart"/>
             <w:r>
               <w:rPr>
                 <w:rFonts w:asciiTheme="minorHAnsi" w:hAnsiTheme="minorHAnsi"/>
@@ -32444,29 +31484,29 @@
                 <w:szCs w:val="26"/>
                 <w:lang w:val="it-IT"/>
               </w:rPr>
-              <w:t xml:space="preserve">context </w:t>
-            </w:r>
-            <w:proofErr w:type="gramStart"/>
-            <w:r>
-              <w:rPr>
-                <w:rFonts w:asciiTheme="minorHAnsi" w:hAnsiTheme="minorHAnsi"/>
-                <w:color w:val="000000" w:themeColor="text1"/>
-                <w:sz w:val="26"/>
-                <w:szCs w:val="26"/>
-                <w:lang w:val="it-IT"/>
-              </w:rPr>
-              <w:t>GestioneCatalogoService::</w:t>
+              <w:t>context</w:t>
             </w:r>
             <w:proofErr w:type="gramEnd"/>
             <w:r>
               <w:rPr>
                 <w:rFonts w:asciiTheme="minorHAnsi" w:hAnsiTheme="minorHAnsi"/>
+                <w:b/>
                 <w:color w:val="000000" w:themeColor="text1"/>
                 <w:sz w:val="26"/>
                 <w:szCs w:val="26"/>
                 <w:lang w:val="it-IT"/>
               </w:rPr>
               <w:t xml:space="preserve"> </w:t>
+            </w:r>
+            <w:r>
+              <w:rPr>
+                <w:rFonts w:asciiTheme="minorHAnsi" w:hAnsiTheme="minorHAnsi"/>
+                <w:color w:val="000000" w:themeColor="text1"/>
+                <w:sz w:val="26"/>
+                <w:szCs w:val="26"/>
+                <w:lang w:val="it-IT"/>
+              </w:rPr>
+              <w:t xml:space="preserve">GestioneCatalogoService:: </w:t>
             </w:r>
             <w:r>
               <w:rPr>
@@ -32777,6 +31817,7 @@
                 <w:lang w:val="it-IT"/>
               </w:rPr>
             </w:pPr>
+            <w:proofErr w:type="gramStart"/>
             <w:r>
               <w:rPr>
                 <w:rFonts w:asciiTheme="minorHAnsi" w:hAnsiTheme="minorHAnsi"/>
@@ -32786,29 +31827,29 @@
                 <w:szCs w:val="26"/>
                 <w:lang w:val="it-IT"/>
               </w:rPr>
-              <w:t xml:space="preserve">context </w:t>
-            </w:r>
-            <w:proofErr w:type="gramStart"/>
-            <w:r>
-              <w:rPr>
-                <w:rFonts w:asciiTheme="minorHAnsi" w:hAnsiTheme="minorHAnsi"/>
-                <w:color w:val="000000" w:themeColor="text1"/>
-                <w:sz w:val="26"/>
-                <w:szCs w:val="26"/>
-                <w:lang w:val="it-IT"/>
-              </w:rPr>
-              <w:t>GestioneCatalogoService::</w:t>
+              <w:t>context</w:t>
             </w:r>
             <w:proofErr w:type="gramEnd"/>
             <w:r>
               <w:rPr>
                 <w:rFonts w:asciiTheme="minorHAnsi" w:hAnsiTheme="minorHAnsi"/>
+                <w:b/>
                 <w:color w:val="000000" w:themeColor="text1"/>
                 <w:sz w:val="26"/>
                 <w:szCs w:val="26"/>
                 <w:lang w:val="it-IT"/>
               </w:rPr>
               <w:t xml:space="preserve"> </w:t>
+            </w:r>
+            <w:r>
+              <w:rPr>
+                <w:rFonts w:asciiTheme="minorHAnsi" w:hAnsiTheme="minorHAnsi"/>
+                <w:color w:val="000000" w:themeColor="text1"/>
+                <w:sz w:val="26"/>
+                <w:szCs w:val="26"/>
+                <w:lang w:val="it-IT"/>
+              </w:rPr>
+              <w:t xml:space="preserve">GestioneCatalogoService:: </w:t>
             </w:r>
             <w:r>
               <w:rPr>
@@ -32952,6 +31993,7 @@
                 <w:lang w:val="it-IT"/>
               </w:rPr>
             </w:pPr>
+            <w:proofErr w:type="gramStart"/>
             <w:r>
               <w:rPr>
                 <w:rFonts w:asciiTheme="minorHAnsi" w:hAnsiTheme="minorHAnsi"/>
@@ -32963,27 +32005,6 @@
               </w:rPr>
               <w:t>context</w:t>
             </w:r>
-            <w:r>
-              <w:rPr>
-                <w:rFonts w:asciiTheme="minorHAnsi" w:hAnsiTheme="minorHAnsi"/>
-                <w:color w:val="000000" w:themeColor="text1"/>
-                <w:sz w:val="26"/>
-                <w:szCs w:val="26"/>
-                <w:lang w:val="it-IT"/>
-              </w:rPr>
-              <w:t xml:space="preserve"> </w:t>
-            </w:r>
-            <w:proofErr w:type="gramStart"/>
-            <w:r>
-              <w:rPr>
-                <w:rFonts w:asciiTheme="minorHAnsi" w:hAnsiTheme="minorHAnsi"/>
-                <w:color w:val="000000" w:themeColor="text1"/>
-                <w:sz w:val="26"/>
-                <w:szCs w:val="26"/>
-                <w:lang w:val="it-IT"/>
-              </w:rPr>
-              <w:t>GestioneCatalogoService::</w:t>
-            </w:r>
             <w:proofErr w:type="gramEnd"/>
             <w:r>
               <w:rPr>
@@ -32993,7 +32014,7 @@
                 <w:szCs w:val="26"/>
                 <w:lang w:val="it-IT"/>
               </w:rPr>
-              <w:t xml:space="preserve"> </w:t>
+              <w:t xml:space="preserve"> GestioneCatalogoService:: </w:t>
             </w:r>
             <w:r>
               <w:rPr>
@@ -33324,6 +32345,7 @@
                 <w:lang w:val="it-IT"/>
               </w:rPr>
             </w:pPr>
+            <w:proofErr w:type="gramStart"/>
             <w:r>
               <w:rPr>
                 <w:rFonts w:asciiTheme="minorHAnsi" w:hAnsiTheme="minorHAnsi"/>
@@ -33333,29 +32355,29 @@
                 <w:szCs w:val="26"/>
                 <w:lang w:val="it-IT"/>
               </w:rPr>
-              <w:t xml:space="preserve">context </w:t>
-            </w:r>
-            <w:proofErr w:type="gramStart"/>
-            <w:r>
-              <w:rPr>
-                <w:rFonts w:asciiTheme="minorHAnsi" w:hAnsiTheme="minorHAnsi"/>
-                <w:color w:val="000000" w:themeColor="text1"/>
-                <w:sz w:val="26"/>
-                <w:szCs w:val="26"/>
-                <w:lang w:val="it-IT"/>
-              </w:rPr>
-              <w:t>GestioneCatalogoService::</w:t>
+              <w:t>context</w:t>
             </w:r>
             <w:proofErr w:type="gramEnd"/>
             <w:r>
               <w:rPr>
                 <w:rFonts w:asciiTheme="minorHAnsi" w:hAnsiTheme="minorHAnsi"/>
+                <w:b/>
                 <w:color w:val="000000" w:themeColor="text1"/>
                 <w:sz w:val="26"/>
                 <w:szCs w:val="26"/>
                 <w:lang w:val="it-IT"/>
               </w:rPr>
               <w:t xml:space="preserve"> </w:t>
+            </w:r>
+            <w:r>
+              <w:rPr>
+                <w:rFonts w:asciiTheme="minorHAnsi" w:hAnsiTheme="minorHAnsi"/>
+                <w:color w:val="000000" w:themeColor="text1"/>
+                <w:sz w:val="26"/>
+                <w:szCs w:val="26"/>
+                <w:lang w:val="it-IT"/>
+              </w:rPr>
+              <w:t xml:space="preserve">GestioneCatalogoService:: </w:t>
             </w:r>
             <w:r>
               <w:rPr>
@@ -33480,6 +32502,7 @@
                 <w:lang w:val="it-IT"/>
               </w:rPr>
             </w:pPr>
+            <w:proofErr w:type="gramStart"/>
             <w:r>
               <w:rPr>
                 <w:rFonts w:asciiTheme="minorHAnsi" w:hAnsiTheme="minorHAnsi"/>
@@ -33491,27 +32514,6 @@
               </w:rPr>
               <w:t>context</w:t>
             </w:r>
-            <w:r>
-              <w:rPr>
-                <w:rFonts w:asciiTheme="minorHAnsi" w:hAnsiTheme="minorHAnsi"/>
-                <w:color w:val="000000" w:themeColor="text1"/>
-                <w:sz w:val="26"/>
-                <w:szCs w:val="26"/>
-                <w:lang w:val="it-IT"/>
-              </w:rPr>
-              <w:t xml:space="preserve"> </w:t>
-            </w:r>
-            <w:proofErr w:type="gramStart"/>
-            <w:r>
-              <w:rPr>
-                <w:rFonts w:asciiTheme="minorHAnsi" w:hAnsiTheme="minorHAnsi"/>
-                <w:color w:val="000000" w:themeColor="text1"/>
-                <w:sz w:val="26"/>
-                <w:szCs w:val="26"/>
-                <w:lang w:val="it-IT"/>
-              </w:rPr>
-              <w:t>GestioneCatalogoService::</w:t>
-            </w:r>
             <w:proofErr w:type="gramEnd"/>
             <w:r>
               <w:rPr>
@@ -33521,7 +32523,7 @@
                 <w:szCs w:val="26"/>
                 <w:lang w:val="it-IT"/>
               </w:rPr>
-              <w:t xml:space="preserve"> </w:t>
+              <w:t xml:space="preserve"> GestioneCatalogoService:: </w:t>
             </w:r>
             <w:r>
               <w:rPr>
@@ -33863,6 +32865,7 @@
                 <w:lang w:val="it-IT"/>
               </w:rPr>
             </w:pPr>
+            <w:proofErr w:type="gramStart"/>
             <w:r>
               <w:rPr>
                 <w:rFonts w:asciiTheme="minorHAnsi" w:hAnsiTheme="minorHAnsi"/>
@@ -33872,29 +32875,29 @@
                 <w:szCs w:val="26"/>
                 <w:lang w:val="it-IT"/>
               </w:rPr>
-              <w:t xml:space="preserve">context </w:t>
-            </w:r>
-            <w:proofErr w:type="gramStart"/>
-            <w:r>
-              <w:rPr>
-                <w:rFonts w:asciiTheme="minorHAnsi" w:hAnsiTheme="minorHAnsi"/>
-                <w:color w:val="000000" w:themeColor="text1"/>
-                <w:sz w:val="26"/>
-                <w:szCs w:val="26"/>
-                <w:lang w:val="it-IT"/>
-              </w:rPr>
-              <w:t>GestioneCatalogoService::</w:t>
+              <w:t>context</w:t>
             </w:r>
             <w:proofErr w:type="gramEnd"/>
             <w:r>
               <w:rPr>
                 <w:rFonts w:asciiTheme="minorHAnsi" w:hAnsiTheme="minorHAnsi"/>
+                <w:b/>
                 <w:color w:val="000000" w:themeColor="text1"/>
                 <w:sz w:val="26"/>
                 <w:szCs w:val="26"/>
                 <w:lang w:val="it-IT"/>
               </w:rPr>
               <w:t xml:space="preserve"> </w:t>
+            </w:r>
+            <w:r>
+              <w:rPr>
+                <w:rFonts w:asciiTheme="minorHAnsi" w:hAnsiTheme="minorHAnsi"/>
+                <w:color w:val="000000" w:themeColor="text1"/>
+                <w:sz w:val="26"/>
+                <w:szCs w:val="26"/>
+                <w:lang w:val="it-IT"/>
+              </w:rPr>
+              <w:t xml:space="preserve">GestioneCatalogoService:: </w:t>
             </w:r>
             <w:r>
               <w:rPr>
@@ -34028,6 +33031,7 @@
                 <w:lang w:val="it-IT"/>
               </w:rPr>
             </w:pPr>
+            <w:proofErr w:type="gramStart"/>
             <w:r>
               <w:rPr>
                 <w:rFonts w:asciiTheme="minorHAnsi" w:hAnsiTheme="minorHAnsi"/>
@@ -34037,29 +33041,29 @@
                 <w:szCs w:val="26"/>
                 <w:lang w:val="it-IT"/>
               </w:rPr>
-              <w:t xml:space="preserve">context </w:t>
-            </w:r>
-            <w:proofErr w:type="gramStart"/>
-            <w:r>
-              <w:rPr>
-                <w:rFonts w:asciiTheme="minorHAnsi" w:hAnsiTheme="minorHAnsi"/>
-                <w:color w:val="000000" w:themeColor="text1"/>
-                <w:sz w:val="26"/>
-                <w:szCs w:val="26"/>
-                <w:lang w:val="it-IT"/>
-              </w:rPr>
-              <w:t>GestioneCatalogoService::</w:t>
+              <w:t>context</w:t>
             </w:r>
             <w:proofErr w:type="gramEnd"/>
             <w:r>
               <w:rPr>
                 <w:rFonts w:asciiTheme="minorHAnsi" w:hAnsiTheme="minorHAnsi"/>
+                <w:b/>
                 <w:color w:val="000000" w:themeColor="text1"/>
                 <w:sz w:val="26"/>
                 <w:szCs w:val="26"/>
                 <w:lang w:val="it-IT"/>
               </w:rPr>
               <w:t xml:space="preserve"> </w:t>
+            </w:r>
+            <w:r>
+              <w:rPr>
+                <w:rFonts w:asciiTheme="minorHAnsi" w:hAnsiTheme="minorHAnsi"/>
+                <w:color w:val="000000" w:themeColor="text1"/>
+                <w:sz w:val="26"/>
+                <w:szCs w:val="26"/>
+                <w:lang w:val="it-IT"/>
+              </w:rPr>
+              <w:t xml:space="preserve">GestioneCatalogoService:: </w:t>
             </w:r>
             <w:r>
               <w:rPr>
@@ -34453,6 +33457,7 @@
                 <w:lang w:val="it-IT"/>
               </w:rPr>
             </w:pPr>
+            <w:proofErr w:type="gramStart"/>
             <w:r>
               <w:rPr>
                 <w:rFonts w:asciiTheme="minorHAnsi" w:hAnsiTheme="minorHAnsi"/>
@@ -34462,29 +33467,29 @@
                 <w:szCs w:val="26"/>
                 <w:lang w:val="it-IT"/>
               </w:rPr>
-              <w:t xml:space="preserve">context </w:t>
-            </w:r>
-            <w:proofErr w:type="gramStart"/>
-            <w:r>
-              <w:rPr>
-                <w:rFonts w:asciiTheme="minorHAnsi" w:hAnsiTheme="minorHAnsi"/>
-                <w:color w:val="000000" w:themeColor="text1"/>
-                <w:sz w:val="26"/>
-                <w:szCs w:val="26"/>
-                <w:lang w:val="it-IT"/>
-              </w:rPr>
-              <w:t>GestioneCatalogoService::</w:t>
+              <w:t>context</w:t>
             </w:r>
             <w:proofErr w:type="gramEnd"/>
             <w:r>
               <w:rPr>
                 <w:rFonts w:asciiTheme="minorHAnsi" w:hAnsiTheme="minorHAnsi"/>
+                <w:b/>
                 <w:color w:val="000000" w:themeColor="text1"/>
                 <w:sz w:val="26"/>
                 <w:szCs w:val="26"/>
                 <w:lang w:val="it-IT"/>
               </w:rPr>
               <w:t xml:space="preserve"> </w:t>
+            </w:r>
+            <w:r>
+              <w:rPr>
+                <w:rFonts w:asciiTheme="minorHAnsi" w:hAnsiTheme="minorHAnsi"/>
+                <w:color w:val="000000" w:themeColor="text1"/>
+                <w:sz w:val="26"/>
+                <w:szCs w:val="26"/>
+                <w:lang w:val="it-IT"/>
+              </w:rPr>
+              <w:t xml:space="preserve">GestioneCatalogoService:: </w:t>
             </w:r>
             <w:r>
               <w:rPr>
@@ -34678,6 +33683,7 @@
                 <w:lang w:val="it-IT"/>
               </w:rPr>
             </w:pPr>
+            <w:proofErr w:type="gramStart"/>
             <w:r>
               <w:rPr>
                 <w:rFonts w:asciiTheme="minorHAnsi" w:hAnsiTheme="minorHAnsi"/>
@@ -34687,29 +33693,29 @@
                 <w:szCs w:val="26"/>
                 <w:lang w:val="it-IT"/>
               </w:rPr>
-              <w:t xml:space="preserve">context </w:t>
-            </w:r>
-            <w:proofErr w:type="gramStart"/>
-            <w:r>
-              <w:rPr>
-                <w:rFonts w:asciiTheme="minorHAnsi" w:hAnsiTheme="minorHAnsi"/>
-                <w:color w:val="000000" w:themeColor="text1"/>
-                <w:sz w:val="26"/>
-                <w:szCs w:val="26"/>
-                <w:lang w:val="it-IT"/>
-              </w:rPr>
-              <w:t>GestioneCatalogoService::</w:t>
+              <w:t>context</w:t>
             </w:r>
             <w:proofErr w:type="gramEnd"/>
             <w:r>
               <w:rPr>
                 <w:rFonts w:asciiTheme="minorHAnsi" w:hAnsiTheme="minorHAnsi"/>
+                <w:b/>
                 <w:color w:val="000000" w:themeColor="text1"/>
                 <w:sz w:val="26"/>
                 <w:szCs w:val="26"/>
                 <w:lang w:val="it-IT"/>
               </w:rPr>
               <w:t xml:space="preserve"> </w:t>
+            </w:r>
+            <w:r>
+              <w:rPr>
+                <w:rFonts w:asciiTheme="minorHAnsi" w:hAnsiTheme="minorHAnsi"/>
+                <w:color w:val="000000" w:themeColor="text1"/>
+                <w:sz w:val="26"/>
+                <w:szCs w:val="26"/>
+                <w:lang w:val="it-IT"/>
+              </w:rPr>
+              <w:t xml:space="preserve">GestioneCatalogoService:: </w:t>
             </w:r>
             <w:r>
               <w:rPr>
@@ -35124,6 +34130,7 @@
                 <w:lang w:val="it-IT"/>
               </w:rPr>
             </w:pPr>
+            <w:proofErr w:type="gramStart"/>
             <w:r>
               <w:rPr>
                 <w:rFonts w:asciiTheme="minorHAnsi" w:hAnsiTheme="minorHAnsi"/>
@@ -35133,29 +34140,29 @@
                 <w:szCs w:val="26"/>
                 <w:lang w:val="it-IT"/>
               </w:rPr>
-              <w:t xml:space="preserve">context </w:t>
-            </w:r>
-            <w:proofErr w:type="gramStart"/>
-            <w:r>
-              <w:rPr>
-                <w:rFonts w:asciiTheme="minorHAnsi" w:hAnsiTheme="minorHAnsi"/>
-                <w:color w:val="000000" w:themeColor="text1"/>
-                <w:sz w:val="26"/>
-                <w:szCs w:val="26"/>
-                <w:lang w:val="it-IT"/>
-              </w:rPr>
-              <w:t>GestioneCatalogoService::</w:t>
+              <w:t>context</w:t>
             </w:r>
             <w:proofErr w:type="gramEnd"/>
             <w:r>
               <w:rPr>
                 <w:rFonts w:asciiTheme="minorHAnsi" w:hAnsiTheme="minorHAnsi"/>
+                <w:b/>
                 <w:color w:val="000000" w:themeColor="text1"/>
                 <w:sz w:val="26"/>
                 <w:szCs w:val="26"/>
                 <w:lang w:val="it-IT"/>
               </w:rPr>
               <w:t xml:space="preserve"> </w:t>
+            </w:r>
+            <w:r>
+              <w:rPr>
+                <w:rFonts w:asciiTheme="minorHAnsi" w:hAnsiTheme="minorHAnsi"/>
+                <w:color w:val="000000" w:themeColor="text1"/>
+                <w:sz w:val="26"/>
+                <w:szCs w:val="26"/>
+                <w:lang w:val="it-IT"/>
+              </w:rPr>
+              <w:t xml:space="preserve">GestioneCatalogoService:: </w:t>
             </w:r>
             <w:r>
               <w:rPr>
@@ -35339,6 +34346,7 @@
                 <w:lang w:val="it-IT"/>
               </w:rPr>
             </w:pPr>
+            <w:proofErr w:type="gramStart"/>
             <w:r>
               <w:rPr>
                 <w:rFonts w:asciiTheme="minorHAnsi" w:hAnsiTheme="minorHAnsi"/>
@@ -35348,29 +34356,29 @@
                 <w:szCs w:val="26"/>
                 <w:lang w:val="it-IT"/>
               </w:rPr>
-              <w:t xml:space="preserve">context </w:t>
-            </w:r>
-            <w:proofErr w:type="gramStart"/>
-            <w:r>
-              <w:rPr>
-                <w:rFonts w:asciiTheme="minorHAnsi" w:hAnsiTheme="minorHAnsi"/>
-                <w:color w:val="000000" w:themeColor="text1"/>
-                <w:sz w:val="26"/>
-                <w:szCs w:val="26"/>
-                <w:lang w:val="it-IT"/>
-              </w:rPr>
-              <w:t>GestioneCatalogoService::</w:t>
+              <w:t>context</w:t>
             </w:r>
             <w:proofErr w:type="gramEnd"/>
             <w:r>
               <w:rPr>
                 <w:rFonts w:asciiTheme="minorHAnsi" w:hAnsiTheme="minorHAnsi"/>
+                <w:b/>
                 <w:color w:val="000000" w:themeColor="text1"/>
                 <w:sz w:val="26"/>
                 <w:szCs w:val="26"/>
                 <w:lang w:val="it-IT"/>
               </w:rPr>
               <w:t xml:space="preserve"> </w:t>
+            </w:r>
+            <w:r>
+              <w:rPr>
+                <w:rFonts w:asciiTheme="minorHAnsi" w:hAnsiTheme="minorHAnsi"/>
+                <w:color w:val="000000" w:themeColor="text1"/>
+                <w:sz w:val="26"/>
+                <w:szCs w:val="26"/>
+                <w:lang w:val="it-IT"/>
+              </w:rPr>
+              <w:t xml:space="preserve">GestioneCatalogoService:: </w:t>
             </w:r>
             <w:r>
               <w:rPr>
@@ -35520,7 +34528,7 @@
           <w:color w:val="FF0000"/>
         </w:rPr>
       </w:pPr>
-      <w:bookmarkStart w:id="15" w:name="_Toc160292877"/>
+      <w:bookmarkStart w:id="16" w:name="_Toc160292877"/>
       <w:r>
         <w:rPr>
           <w:b/>
@@ -35528,7 +34536,7 @@
         </w:rPr>
         <w:t>4. Design patterns</w:t>
       </w:r>
-      <w:bookmarkEnd w:id="15"/>
+      <w:bookmarkEnd w:id="16"/>
     </w:p>
     <w:p>
       <w:pPr>
@@ -36823,7 +35831,6 @@
         </w:rPr>
         <w:t xml:space="preserve">, raccolte nel package </w:t>
       </w:r>
-      <w:proofErr w:type="gramStart"/>
       <w:r>
         <w:rPr>
           <w:rFonts w:asciiTheme="minorHAnsi" w:hAnsiTheme="minorHAnsi"/>
@@ -36835,7 +35842,6 @@
         </w:rPr>
         <w:t>java.storage</w:t>
       </w:r>
-      <w:proofErr w:type="gramEnd"/>
       <w:r>
         <w:rPr>
           <w:rFonts w:asciiTheme="minorHAnsi" w:hAnsiTheme="minorHAnsi"/>
@@ -36918,8 +35924,6 @@
         </w:rPr>
         <w:t>foto codice …</w:t>
       </w:r>
-      <w:bookmarkStart w:id="16" w:name="_GoBack"/>
-      <w:bookmarkEnd w:id="16"/>
     </w:p>
     <w:p>
       <w:pPr>
@@ -36964,7 +35968,7 @@
 </file>
 
 <file path=word/endnotes.xml><?xml version="1.0" encoding="utf-8"?>
-<w:endnotes xmlns:wpc="http://schemas.microsoft.com/office/word/2010/wordprocessingCanvas" xmlns:cx="http://schemas.microsoft.com/office/drawing/2014/chartex" xmlns:cx1="http://schemas.microsoft.com/office/drawing/2015/9/8/chartex" xmlns:mc="http://schemas.openxmlformats.org/markup-compatibility/2006" xmlns:o="urn:schemas-microsoft-com:office:office" xmlns:r="http://schemas.openxmlformats.org/officeDocument/2006/relationships" xmlns:m="http://schemas.openxmlformats.org/officeDocument/2006/math" xmlns:v="urn:schemas-microsoft-com:vml" xmlns:wp14="http://schemas.microsoft.com/office/word/2010/wordprocessingDrawing" xmlns:wp="http://schemas.openxmlformats.org/drawingml/2006/wordprocessingDrawing" xmlns:w10="urn:schemas-microsoft-com:office:word" xmlns:w="http://schemas.openxmlformats.org/wordprocessingml/2006/main" xmlns:w14="http://schemas.microsoft.com/office/word/2010/wordml" xmlns:w15="http://schemas.microsoft.com/office/word/2012/wordml" xmlns:w16se="http://schemas.microsoft.com/office/word/2015/wordml/symex" xmlns:wpg="http://schemas.microsoft.com/office/word/2010/wordprocessingGroup" xmlns:wpi="http://schemas.microsoft.com/office/word/2010/wordprocessingInk" xmlns:wne="http://schemas.microsoft.com/office/word/2006/wordml" xmlns:wps="http://schemas.microsoft.com/office/word/2010/wordprocessingShape" mc:Ignorable="w14 w15 w16se wp14">
+<w:endnotes xmlns:wpc="http://schemas.microsoft.com/office/word/2010/wordprocessingCanvas" xmlns:mc="http://schemas.openxmlformats.org/markup-compatibility/2006" xmlns:o="urn:schemas-microsoft-com:office:office" xmlns:r="http://schemas.openxmlformats.org/officeDocument/2006/relationships" xmlns:m="http://schemas.openxmlformats.org/officeDocument/2006/math" xmlns:v="urn:schemas-microsoft-com:vml" xmlns:wp14="http://schemas.microsoft.com/office/word/2010/wordprocessingDrawing" xmlns:wp="http://schemas.openxmlformats.org/drawingml/2006/wordprocessingDrawing" xmlns:w10="urn:schemas-microsoft-com:office:word" xmlns:w="http://schemas.openxmlformats.org/wordprocessingml/2006/main" xmlns:w14="http://schemas.microsoft.com/office/word/2010/wordml" xmlns:w15="http://schemas.microsoft.com/office/word/2012/wordml" xmlns:wpg="http://schemas.microsoft.com/office/word/2010/wordprocessingGroup" xmlns:wpi="http://schemas.microsoft.com/office/word/2010/wordprocessingInk" xmlns:wne="http://schemas.microsoft.com/office/word/2006/wordml" xmlns:wps="http://schemas.microsoft.com/office/word/2010/wordprocessingShape" mc:Ignorable="w14 w15 wp14">
   <w:endnote w:type="separator" w:id="-1">
     <w:p>
       <w:pPr>
@@ -36989,7 +35993,7 @@
 </file>
 
 <file path=word/footer1.xml><?xml version="1.0" encoding="utf-8"?>
-<w:ftr xmlns:wpc="http://schemas.microsoft.com/office/word/2010/wordprocessingCanvas" xmlns:cx="http://schemas.microsoft.com/office/drawing/2014/chartex" xmlns:cx1="http://schemas.microsoft.com/office/drawing/2015/9/8/chartex" xmlns:mc="http://schemas.openxmlformats.org/markup-compatibility/2006" xmlns:o="urn:schemas-microsoft-com:office:office" xmlns:r="http://schemas.openxmlformats.org/officeDocument/2006/relationships" xmlns:m="http://schemas.openxmlformats.org/officeDocument/2006/math" xmlns:v="urn:schemas-microsoft-com:vml" xmlns:wp14="http://schemas.microsoft.com/office/word/2010/wordprocessingDrawing" xmlns:wp="http://schemas.openxmlformats.org/drawingml/2006/wordprocessingDrawing" xmlns:w10="urn:schemas-microsoft-com:office:word" xmlns:w="http://schemas.openxmlformats.org/wordprocessingml/2006/main" xmlns:w14="http://schemas.microsoft.com/office/word/2010/wordml" xmlns:w15="http://schemas.microsoft.com/office/word/2012/wordml" xmlns:w16se="http://schemas.microsoft.com/office/word/2015/wordml/symex" xmlns:wpg="http://schemas.microsoft.com/office/word/2010/wordprocessingGroup" xmlns:wpi="http://schemas.microsoft.com/office/word/2010/wordprocessingInk" xmlns:wne="http://schemas.microsoft.com/office/word/2006/wordml" xmlns:wps="http://schemas.microsoft.com/office/word/2010/wordprocessingShape" mc:Ignorable="w14 w15 w16se wp14">
+<w:ftr xmlns:wpc="http://schemas.microsoft.com/office/word/2010/wordprocessingCanvas" xmlns:mc="http://schemas.openxmlformats.org/markup-compatibility/2006" xmlns:o="urn:schemas-microsoft-com:office:office" xmlns:r="http://schemas.openxmlformats.org/officeDocument/2006/relationships" xmlns:m="http://schemas.openxmlformats.org/officeDocument/2006/math" xmlns:v="urn:schemas-microsoft-com:vml" xmlns:wp14="http://schemas.microsoft.com/office/word/2010/wordprocessingDrawing" xmlns:wp="http://schemas.openxmlformats.org/drawingml/2006/wordprocessingDrawing" xmlns:w10="urn:schemas-microsoft-com:office:word" xmlns:w="http://schemas.openxmlformats.org/wordprocessingml/2006/main" xmlns:w14="http://schemas.microsoft.com/office/word/2010/wordml" xmlns:w15="http://schemas.microsoft.com/office/word/2012/wordml" xmlns:wpg="http://schemas.microsoft.com/office/word/2010/wordprocessingGroup" xmlns:wpi="http://schemas.microsoft.com/office/word/2010/wordprocessingInk" xmlns:wne="http://schemas.microsoft.com/office/word/2006/wordml" xmlns:wps="http://schemas.microsoft.com/office/word/2010/wordprocessingShape" mc:Ignorable="w14 w15 wp14">
   <w:p>
     <w:pPr>
       <w:jc w:val="right"/>
@@ -37007,7 +36011,7 @@
       <w:rPr>
         <w:noProof/>
       </w:rPr>
-      <w:t>27</w:t>
+      <w:t>9</w:t>
     </w:r>
     <w:r>
       <w:fldChar w:fldCharType="end"/>
@@ -37017,7 +36021,7 @@
 </file>
 
 <file path=word/footer2.xml><?xml version="1.0" encoding="utf-8"?>
-<w:ftr xmlns:wpc="http://schemas.microsoft.com/office/word/2010/wordprocessingCanvas" xmlns:cx="http://schemas.microsoft.com/office/drawing/2014/chartex" xmlns:cx1="http://schemas.microsoft.com/office/drawing/2015/9/8/chartex" xmlns:mc="http://schemas.openxmlformats.org/markup-compatibility/2006" xmlns:o="urn:schemas-microsoft-com:office:office" xmlns:r="http://schemas.openxmlformats.org/officeDocument/2006/relationships" xmlns:m="http://schemas.openxmlformats.org/officeDocument/2006/math" xmlns:v="urn:schemas-microsoft-com:vml" xmlns:wp14="http://schemas.microsoft.com/office/word/2010/wordprocessingDrawing" xmlns:wp="http://schemas.openxmlformats.org/drawingml/2006/wordprocessingDrawing" xmlns:w10="urn:schemas-microsoft-com:office:word" xmlns:w="http://schemas.openxmlformats.org/wordprocessingml/2006/main" xmlns:w14="http://schemas.microsoft.com/office/word/2010/wordml" xmlns:w15="http://schemas.microsoft.com/office/word/2012/wordml" xmlns:w16se="http://schemas.microsoft.com/office/word/2015/wordml/symex" xmlns:wpg="http://schemas.microsoft.com/office/word/2010/wordprocessingGroup" xmlns:wpi="http://schemas.microsoft.com/office/word/2010/wordprocessingInk" xmlns:wne="http://schemas.microsoft.com/office/word/2006/wordml" xmlns:wps="http://schemas.microsoft.com/office/word/2010/wordprocessingShape" mc:Ignorable="w14 w15 w16se wp14">
+<w:ftr xmlns:wpc="http://schemas.microsoft.com/office/word/2010/wordprocessingCanvas" xmlns:mc="http://schemas.openxmlformats.org/markup-compatibility/2006" xmlns:o="urn:schemas-microsoft-com:office:office" xmlns:r="http://schemas.openxmlformats.org/officeDocument/2006/relationships" xmlns:m="http://schemas.openxmlformats.org/officeDocument/2006/math" xmlns:v="urn:schemas-microsoft-com:vml" xmlns:wp14="http://schemas.microsoft.com/office/word/2010/wordprocessingDrawing" xmlns:wp="http://schemas.openxmlformats.org/drawingml/2006/wordprocessingDrawing" xmlns:w10="urn:schemas-microsoft-com:office:word" xmlns:w="http://schemas.openxmlformats.org/wordprocessingml/2006/main" xmlns:w14="http://schemas.microsoft.com/office/word/2010/wordml" xmlns:w15="http://schemas.microsoft.com/office/word/2012/wordml" xmlns:wpg="http://schemas.microsoft.com/office/word/2010/wordprocessingGroup" xmlns:wpi="http://schemas.microsoft.com/office/word/2010/wordprocessingInk" xmlns:wne="http://schemas.microsoft.com/office/word/2006/wordml" xmlns:wps="http://schemas.microsoft.com/office/word/2010/wordprocessingShape" mc:Ignorable="w14 w15 wp14">
   <w:p>
     <w:pPr>
       <w:jc w:val="right"/>
@@ -37045,7 +36049,7 @@
 </file>
 
 <file path=word/footnotes.xml><?xml version="1.0" encoding="utf-8"?>
-<w:footnotes xmlns:wpc="http://schemas.microsoft.com/office/word/2010/wordprocessingCanvas" xmlns:cx="http://schemas.microsoft.com/office/drawing/2014/chartex" xmlns:cx1="http://schemas.microsoft.com/office/drawing/2015/9/8/chartex" xmlns:mc="http://schemas.openxmlformats.org/markup-compatibility/2006" xmlns:o="urn:schemas-microsoft-com:office:office" xmlns:r="http://schemas.openxmlformats.org/officeDocument/2006/relationships" xmlns:m="http://schemas.openxmlformats.org/officeDocument/2006/math" xmlns:v="urn:schemas-microsoft-com:vml" xmlns:wp14="http://schemas.microsoft.com/office/word/2010/wordprocessingDrawing" xmlns:wp="http://schemas.openxmlformats.org/drawingml/2006/wordprocessingDrawing" xmlns:w10="urn:schemas-microsoft-com:office:word" xmlns:w="http://schemas.openxmlformats.org/wordprocessingml/2006/main" xmlns:w14="http://schemas.microsoft.com/office/word/2010/wordml" xmlns:w15="http://schemas.microsoft.com/office/word/2012/wordml" xmlns:w16se="http://schemas.microsoft.com/office/word/2015/wordml/symex" xmlns:wpg="http://schemas.microsoft.com/office/word/2010/wordprocessingGroup" xmlns:wpi="http://schemas.microsoft.com/office/word/2010/wordprocessingInk" xmlns:wne="http://schemas.microsoft.com/office/word/2006/wordml" xmlns:wps="http://schemas.microsoft.com/office/word/2010/wordprocessingShape" mc:Ignorable="w14 w15 w16se wp14">
+<w:footnotes xmlns:wpc="http://schemas.microsoft.com/office/word/2010/wordprocessingCanvas" xmlns:mc="http://schemas.openxmlformats.org/markup-compatibility/2006" xmlns:o="urn:schemas-microsoft-com:office:office" xmlns:r="http://schemas.openxmlformats.org/officeDocument/2006/relationships" xmlns:m="http://schemas.openxmlformats.org/officeDocument/2006/math" xmlns:v="urn:schemas-microsoft-com:vml" xmlns:wp14="http://schemas.microsoft.com/office/word/2010/wordprocessingDrawing" xmlns:wp="http://schemas.openxmlformats.org/drawingml/2006/wordprocessingDrawing" xmlns:w10="urn:schemas-microsoft-com:office:word" xmlns:w="http://schemas.openxmlformats.org/wordprocessingml/2006/main" xmlns:w14="http://schemas.microsoft.com/office/word/2010/wordml" xmlns:w15="http://schemas.microsoft.com/office/word/2012/wordml" xmlns:wpg="http://schemas.microsoft.com/office/word/2010/wordprocessingGroup" xmlns:wpi="http://schemas.microsoft.com/office/word/2010/wordprocessingInk" xmlns:wne="http://schemas.microsoft.com/office/word/2006/wordml" xmlns:wps="http://schemas.microsoft.com/office/word/2010/wordprocessingShape" mc:Ignorable="w14 w15 wp14">
   <w:footnote w:type="separator" w:id="-1">
     <w:p>
       <w:pPr>
@@ -37070,7 +36074,7 @@
 </file>
 
 <file path=word/header1.xml><?xml version="1.0" encoding="utf-8"?>
-<w:hdr xmlns:wpc="http://schemas.microsoft.com/office/word/2010/wordprocessingCanvas" xmlns:cx="http://schemas.microsoft.com/office/drawing/2014/chartex" xmlns:cx1="http://schemas.microsoft.com/office/drawing/2015/9/8/chartex" xmlns:mc="http://schemas.openxmlformats.org/markup-compatibility/2006" xmlns:o="urn:schemas-microsoft-com:office:office" xmlns:r="http://schemas.openxmlformats.org/officeDocument/2006/relationships" xmlns:m="http://schemas.openxmlformats.org/officeDocument/2006/math" xmlns:v="urn:schemas-microsoft-com:vml" xmlns:wp14="http://schemas.microsoft.com/office/word/2010/wordprocessingDrawing" xmlns:wp="http://schemas.openxmlformats.org/drawingml/2006/wordprocessingDrawing" xmlns:w10="urn:schemas-microsoft-com:office:word" xmlns:w="http://schemas.openxmlformats.org/wordprocessingml/2006/main" xmlns:w14="http://schemas.microsoft.com/office/word/2010/wordml" xmlns:w15="http://schemas.microsoft.com/office/word/2012/wordml" xmlns:w16se="http://schemas.microsoft.com/office/word/2015/wordml/symex" xmlns:wpg="http://schemas.microsoft.com/office/word/2010/wordprocessingGroup" xmlns:wpi="http://schemas.microsoft.com/office/word/2010/wordprocessingInk" xmlns:wne="http://schemas.microsoft.com/office/word/2006/wordml" xmlns:wps="http://schemas.microsoft.com/office/word/2010/wordprocessingShape" mc:Ignorable="w14 w15 w16se wp14">
+<w:hdr xmlns:wpc="http://schemas.microsoft.com/office/word/2010/wordprocessingCanvas" xmlns:mc="http://schemas.openxmlformats.org/markup-compatibility/2006" xmlns:o="urn:schemas-microsoft-com:office:office" xmlns:r="http://schemas.openxmlformats.org/officeDocument/2006/relationships" xmlns:m="http://schemas.openxmlformats.org/officeDocument/2006/math" xmlns:v="urn:schemas-microsoft-com:vml" xmlns:wp14="http://schemas.microsoft.com/office/word/2010/wordprocessingDrawing" xmlns:wp="http://schemas.openxmlformats.org/drawingml/2006/wordprocessingDrawing" xmlns:w10="urn:schemas-microsoft-com:office:word" xmlns:w="http://schemas.openxmlformats.org/wordprocessingml/2006/main" xmlns:w14="http://schemas.microsoft.com/office/word/2010/wordml" xmlns:w15="http://schemas.microsoft.com/office/word/2012/wordml" xmlns:wpg="http://schemas.microsoft.com/office/word/2010/wordprocessingGroup" xmlns:wpi="http://schemas.microsoft.com/office/word/2010/wordprocessingInk" xmlns:wne="http://schemas.microsoft.com/office/word/2006/wordml" xmlns:wps="http://schemas.microsoft.com/office/word/2010/wordprocessingShape" mc:Ignorable="w14 w15 wp14">
   <w:p>
     <w:pPr>
       <w:rPr>
@@ -37197,7 +36201,7 @@
 </file>
 
 <file path=word/header2.xml><?xml version="1.0" encoding="utf-8"?>
-<w:hdr xmlns:wpc="http://schemas.microsoft.com/office/word/2010/wordprocessingCanvas" xmlns:cx="http://schemas.microsoft.com/office/drawing/2014/chartex" xmlns:cx1="http://schemas.microsoft.com/office/drawing/2015/9/8/chartex" xmlns:mc="http://schemas.openxmlformats.org/markup-compatibility/2006" xmlns:o="urn:schemas-microsoft-com:office:office" xmlns:r="http://schemas.openxmlformats.org/officeDocument/2006/relationships" xmlns:m="http://schemas.openxmlformats.org/officeDocument/2006/math" xmlns:v="urn:schemas-microsoft-com:vml" xmlns:wp14="http://schemas.microsoft.com/office/word/2010/wordprocessingDrawing" xmlns:wp="http://schemas.openxmlformats.org/drawingml/2006/wordprocessingDrawing" xmlns:w10="urn:schemas-microsoft-com:office:word" xmlns:w="http://schemas.openxmlformats.org/wordprocessingml/2006/main" xmlns:w14="http://schemas.microsoft.com/office/word/2010/wordml" xmlns:w15="http://schemas.microsoft.com/office/word/2012/wordml" xmlns:w16se="http://schemas.microsoft.com/office/word/2015/wordml/symex" xmlns:wpg="http://schemas.microsoft.com/office/word/2010/wordprocessingGroup" xmlns:wpi="http://schemas.microsoft.com/office/word/2010/wordprocessingInk" xmlns:wne="http://schemas.microsoft.com/office/word/2006/wordml" xmlns:wps="http://schemas.microsoft.com/office/word/2010/wordprocessingShape" mc:Ignorable="w14 w15 w16se wp14">
+<w:hdr xmlns:wpc="http://schemas.microsoft.com/office/word/2010/wordprocessingCanvas" xmlns:mc="http://schemas.openxmlformats.org/markup-compatibility/2006" xmlns:o="urn:schemas-microsoft-com:office:office" xmlns:r="http://schemas.openxmlformats.org/officeDocument/2006/relationships" xmlns:m="http://schemas.openxmlformats.org/officeDocument/2006/math" xmlns:v="urn:schemas-microsoft-com:vml" xmlns:wp14="http://schemas.microsoft.com/office/word/2010/wordprocessingDrawing" xmlns:wp="http://schemas.openxmlformats.org/drawingml/2006/wordprocessingDrawing" xmlns:w10="urn:schemas-microsoft-com:office:word" xmlns:w="http://schemas.openxmlformats.org/wordprocessingml/2006/main" xmlns:w14="http://schemas.microsoft.com/office/word/2010/wordml" xmlns:w15="http://schemas.microsoft.com/office/word/2012/wordml" xmlns:wpg="http://schemas.microsoft.com/office/word/2010/wordprocessingGroup" xmlns:wpi="http://schemas.microsoft.com/office/word/2010/wordprocessingInk" xmlns:wne="http://schemas.microsoft.com/office/word/2006/wordml" xmlns:wps="http://schemas.microsoft.com/office/word/2010/wordprocessingShape" mc:Ignorable="w14 w15 wp14">
   <w:p>
     <w:pPr>
       <w:rPr>
@@ -37247,7 +36251,7 @@
 </file>
 
 <file path=word/numbering.xml><?xml version="1.0" encoding="utf-8"?>
-<w:numbering xmlns:wpc="http://schemas.microsoft.com/office/word/2010/wordprocessingCanvas" xmlns:cx="http://schemas.microsoft.com/office/drawing/2014/chartex" xmlns:cx1="http://schemas.microsoft.com/office/drawing/2015/9/8/chartex" xmlns:mc="http://schemas.openxmlformats.org/markup-compatibility/2006" xmlns:o="urn:schemas-microsoft-com:office:office" xmlns:r="http://schemas.openxmlformats.org/officeDocument/2006/relationships" xmlns:m="http://schemas.openxmlformats.org/officeDocument/2006/math" xmlns:v="urn:schemas-microsoft-com:vml" xmlns:wp14="http://schemas.microsoft.com/office/word/2010/wordprocessingDrawing" xmlns:wp="http://schemas.openxmlformats.org/drawingml/2006/wordprocessingDrawing" xmlns:w10="urn:schemas-microsoft-com:office:word" xmlns:w="http://schemas.openxmlformats.org/wordprocessingml/2006/main" xmlns:w14="http://schemas.microsoft.com/office/word/2010/wordml" xmlns:w15="http://schemas.microsoft.com/office/word/2012/wordml" xmlns:w16se="http://schemas.microsoft.com/office/word/2015/wordml/symex" xmlns:wpg="http://schemas.microsoft.com/office/word/2010/wordprocessingGroup" xmlns:wpi="http://schemas.microsoft.com/office/word/2010/wordprocessingInk" xmlns:wne="http://schemas.microsoft.com/office/word/2006/wordml" xmlns:wps="http://schemas.microsoft.com/office/word/2010/wordprocessingShape" mc:Ignorable="w14 w15 w16se wp14">
+<w:numbering xmlns:wpc="http://schemas.microsoft.com/office/word/2010/wordprocessingCanvas" xmlns:mc="http://schemas.openxmlformats.org/markup-compatibility/2006" xmlns:o="urn:schemas-microsoft-com:office:office" xmlns:r="http://schemas.openxmlformats.org/officeDocument/2006/relationships" xmlns:m="http://schemas.openxmlformats.org/officeDocument/2006/math" xmlns:v="urn:schemas-microsoft-com:vml" xmlns:wp14="http://schemas.microsoft.com/office/word/2010/wordprocessingDrawing" xmlns:wp="http://schemas.openxmlformats.org/drawingml/2006/wordprocessingDrawing" xmlns:w10="urn:schemas-microsoft-com:office:word" xmlns:w="http://schemas.openxmlformats.org/wordprocessingml/2006/main" xmlns:w14="http://schemas.microsoft.com/office/word/2010/wordml" xmlns:w15="http://schemas.microsoft.com/office/word/2012/wordml" xmlns:wpg="http://schemas.microsoft.com/office/word/2010/wordprocessingGroup" xmlns:wpi="http://schemas.microsoft.com/office/word/2010/wordprocessingInk" xmlns:wne="http://schemas.microsoft.com/office/word/2006/wordml" xmlns:wps="http://schemas.microsoft.com/office/word/2010/wordprocessingShape" mc:Ignorable="w14 w15 wp14">
   <w:abstractNum w:abstractNumId="0" w15:restartNumberingAfterBreak="0">
     <w:nsid w:val="01BA5CAA"/>
     <w:multiLevelType w:val="hybridMultilevel"/>
@@ -38413,7 +37417,7 @@
 </file>
 
 <file path=word/styles.xml><?xml version="1.0" encoding="utf-8"?>
-<w:styles xmlns:mc="http://schemas.openxmlformats.org/markup-compatibility/2006" xmlns:r="http://schemas.openxmlformats.org/officeDocument/2006/relationships" xmlns:w="http://schemas.openxmlformats.org/wordprocessingml/2006/main" xmlns:w14="http://schemas.microsoft.com/office/word/2010/wordml" xmlns:w15="http://schemas.microsoft.com/office/word/2012/wordml" xmlns:w16se="http://schemas.microsoft.com/office/word/2015/wordml/symex" mc:Ignorable="w14 w15 w16se">
+<w:styles xmlns:mc="http://schemas.openxmlformats.org/markup-compatibility/2006" xmlns:r="http://schemas.openxmlformats.org/officeDocument/2006/relationships" xmlns:w="http://schemas.openxmlformats.org/wordprocessingml/2006/main" xmlns:w14="http://schemas.microsoft.com/office/word/2010/wordml" xmlns:w15="http://schemas.microsoft.com/office/word/2012/wordml" mc:Ignorable="w14 w15">
   <w:docDefaults>
     <w:rPrDefault>
       <w:rPr>
@@ -39842,7 +38846,7 @@
 </file>
 
 <file path=customXml/itemProps1.xml><?xml version="1.0" encoding="utf-8"?>
-<ds:datastoreItem xmlns:ds="http://schemas.openxmlformats.org/officeDocument/2006/customXml" ds:itemID="{C0FEB269-1109-4B4B-8AFC-2E717A5A7CD8}">
+<ds:datastoreItem xmlns:ds="http://schemas.openxmlformats.org/officeDocument/2006/customXml" ds:itemID="{BA9A1057-0849-4F71-B347-A64F95CF1795}">
   <ds:schemaRefs>
     <ds:schemaRef ds:uri="http://schemas.openxmlformats.org/officeDocument/2006/bibliography"/>
   </ds:schemaRefs>

</xml_diff>